<commit_message>
Continued work on acpcdetect documentation
</commit_message>
<xml_diff>
--- a/doc/acpcdetect.docx
+++ b/doc/acpcdetect.docx
@@ -11,16 +11,14 @@
       <w:r>
         <w:t xml:space="preserve">The </w:t>
       </w:r>
-      <w:proofErr w:type="spellStart"/>
-      <w:r>
-        <w:rPr>
-          <w:i/>
-        </w:rPr>
-        <w:t>acpcdetect</w:t>
-      </w:r>
-      <w:proofErr w:type="spellEnd"/>
-      <w:r>
-        <w:t xml:space="preserve"> program is a module of the Automatic Registration Toolbox (ART). </w:t>
+      <w:r>
+        <w:rPr>
+          <w:rFonts w:ascii="Consolas" w:hAnsi="Consolas"/>
+        </w:rPr>
+        <w:t xml:space="preserve">acpcdetect </w:t>
+      </w:r>
+      <w:r>
+        <w:t xml:space="preserve">program is a module of the Automatic Registration Toolbox (ART). </w:t>
       </w:r>
       <w:r>
         <w:t xml:space="preserve">The program takes a 3D T1-weighted structural MRI of the human brain as input. </w:t>
@@ -84,12 +82,12 @@
       </w:r>
       <w:r>
         <w:rPr>
-          <w:i/>
-        </w:rPr>
-        <w:t>--center-AC</w:t>
-      </w:r>
-      <w:r>
-        <w:t xml:space="preserve"> option.</w:t>
+          <w:rFonts w:ascii="Consolas" w:hAnsi="Consolas"/>
+        </w:rPr>
+        <w:t xml:space="preserve">--center-AC </w:t>
+      </w:r>
+      <w:r>
+        <w:t>option.</w:t>
       </w:r>
     </w:p>
     <w:p>
@@ -97,6 +95,50 @@
         <w:spacing w:before="120"/>
       </w:pPr>
       <w:r>
+        <w:t>Required argument:</w:t>
+      </w:r>
+    </w:p>
+    <w:p>
+      <w:pPr>
+        <w:spacing w:before="120"/>
+      </w:pPr>
+      <w:r>
+        <w:t>-</w:t>
+      </w:r>
+      <w:r>
+        <w:rPr>
+          <w:rFonts w:ascii="Consolas" w:hAnsi="Consolas"/>
+        </w:rPr>
+        <w:t xml:space="preserve">i </w:t>
+      </w:r>
+      <w:r>
+        <w:rPr>
+          <w:rFonts w:ascii="Consolas" w:hAnsi="Consolas"/>
+        </w:rPr>
+        <w:t xml:space="preserve">(--input) </w:t>
+      </w:r>
+      <w:r>
+        <w:rPr>
+          <w:rFonts w:ascii="Consolas" w:hAnsi="Consolas"/>
+          <w:u w:val="single"/>
+        </w:rPr>
+        <w:t>&lt;input-image&gt;</w:t>
+      </w:r>
+      <w:r>
+        <w:rPr>
+          <w:rFonts w:ascii="Consolas" w:hAnsi="Consolas"/>
+        </w:rPr>
+        <w:t>.nii</w:t>
+      </w:r>
+      <w:r>
+        <w:t>: 3D T1-weighted structural MRI in ‘n+1’ NIFTI1 format of type short or unsigned short</w:t>
+      </w:r>
+    </w:p>
+    <w:p>
+      <w:pPr>
+        <w:spacing w:before="120"/>
+      </w:pPr>
+      <w:r>
         <w:t>Optional arguments:</w:t>
       </w:r>
     </w:p>
@@ -105,18 +147,841 @@
         <w:spacing w:before="120"/>
       </w:pPr>
       <w:r>
+        <w:rPr>
+          <w:rFonts w:ascii="Consolas" w:hAnsi="Consolas"/>
+        </w:rPr>
         <w:t xml:space="preserve">-v </w:t>
       </w:r>
       <w:r>
-        <w:t>(--verbose): Ena</w:t>
-      </w:r>
-      <w:bookmarkStart w:id="0" w:name="_GoBack"/>
-      <w:bookmarkEnd w:id="0"/>
-      <w:r>
-        <w:t>bles verbose mode</w:t>
+        <w:rPr>
+          <w:rFonts w:ascii="Consolas" w:hAnsi="Consolas"/>
+        </w:rPr>
+        <w:t>(--verbose)</w:t>
+      </w:r>
+      <w:r>
+        <w:t xml:space="preserve">: </w:t>
+      </w:r>
+      <w:r>
+        <w:t>Enables verbose mode</w:t>
+      </w:r>
+    </w:p>
+    <w:p>
+      <w:pPr>
+        <w:spacing w:before="120"/>
+      </w:pPr>
+      <w:r>
+        <w:t xml:space="preserve">Example 1: </w:t>
+      </w:r>
+    </w:p>
+    <w:p>
+      <w:pPr>
+        <w:pStyle w:val="p1"/>
+        <w:rPr>
+          <w:rFonts w:ascii="Consolas" w:hAnsi="Consolas"/>
+          <w:sz w:val="24"/>
+          <w:szCs w:val="24"/>
+        </w:rPr>
+      </w:pPr>
+      <w:r>
+        <w:rPr>
+          <w:rStyle w:val="s1"/>
+          <w:rFonts w:ascii="Consolas" w:hAnsi="Consolas"/>
+          <w:sz w:val="24"/>
+          <w:szCs w:val="24"/>
+        </w:rPr>
+        <w:t>$ acpcdetect -i $ARTHOME/example1/v1.nii -v</w:t>
+      </w:r>
+    </w:p>
+    <w:p>
+      <w:pPr>
+        <w:pStyle w:val="p1"/>
+        <w:rPr>
+          <w:rFonts w:ascii="Consolas" w:hAnsi="Consolas"/>
+          <w:sz w:val="24"/>
+          <w:szCs w:val="24"/>
+        </w:rPr>
+      </w:pPr>
+      <w:r>
+        <w:rPr>
+          <w:rStyle w:val="s1"/>
+          <w:rFonts w:ascii="Consolas" w:hAnsi="Consolas"/>
+          <w:sz w:val="24"/>
+          <w:szCs w:val="24"/>
+        </w:rPr>
+        <w:t>Input image: /Users/ardekb01/babak_lib/example1/v1.nii</w:t>
+      </w:r>
+    </w:p>
+    <w:p>
+      <w:pPr>
+        <w:pStyle w:val="p1"/>
+        <w:rPr>
+          <w:rFonts w:ascii="Consolas" w:hAnsi="Consolas"/>
+          <w:sz w:val="24"/>
+          <w:szCs w:val="24"/>
+        </w:rPr>
+      </w:pPr>
+      <w:r>
+        <w:rPr>
+          <w:rStyle w:val="s1"/>
+          <w:rFonts w:ascii="Consolas" w:hAnsi="Consolas"/>
+          <w:sz w:val="24"/>
+          <w:szCs w:val="24"/>
+        </w:rPr>
+        <w:t>Input image orientation: ASL</w:t>
+      </w:r>
+    </w:p>
+    <w:p>
+      <w:pPr>
+        <w:pStyle w:val="p1"/>
+        <w:rPr>
+          <w:rFonts w:ascii="Consolas" w:hAnsi="Consolas"/>
+          <w:sz w:val="24"/>
+          <w:szCs w:val="24"/>
+        </w:rPr>
+      </w:pPr>
+      <w:r>
+        <w:rPr>
+          <w:rStyle w:val="s1"/>
+          <w:rFonts w:ascii="Consolas" w:hAnsi="Consolas"/>
+          <w:sz w:val="24"/>
+          <w:szCs w:val="24"/>
+        </w:rPr>
+        <w:t>Input image matrix size: 256 x 256 x 128</w:t>
+      </w:r>
+    </w:p>
+    <w:p>
+      <w:pPr>
+        <w:pStyle w:val="p1"/>
+        <w:rPr>
+          <w:rFonts w:ascii="Consolas" w:hAnsi="Consolas"/>
+          <w:sz w:val="24"/>
+          <w:szCs w:val="24"/>
+        </w:rPr>
+      </w:pPr>
+      <w:r>
+        <w:rPr>
+          <w:rStyle w:val="s1"/>
+          <w:rFonts w:ascii="Consolas" w:hAnsi="Consolas"/>
+          <w:sz w:val="24"/>
+          <w:szCs w:val="24"/>
+        </w:rPr>
+        <w:t>Input image voxel size: 1.0000 x 1.0000 x 1.2500</w:t>
+      </w:r>
+    </w:p>
+    <w:p>
+      <w:pPr>
+        <w:pStyle w:val="p1"/>
+        <w:rPr>
+          <w:rFonts w:ascii="Consolas" w:hAnsi="Consolas"/>
+          <w:sz w:val="24"/>
+          <w:szCs w:val="24"/>
+        </w:rPr>
+      </w:pPr>
+      <w:r>
+        <w:rPr>
+          <w:rStyle w:val="s1"/>
+          <w:rFonts w:ascii="Consolas" w:hAnsi="Consolas"/>
+          <w:sz w:val="24"/>
+          <w:szCs w:val="24"/>
+        </w:rPr>
+        <w:t>Output image: /Users/ardekb01/babak_lib/example1/v1_ASL.nii</w:t>
+      </w:r>
+    </w:p>
+    <w:p>
+      <w:pPr>
+        <w:pStyle w:val="p1"/>
+        <w:rPr>
+          <w:rFonts w:ascii="Consolas" w:hAnsi="Consolas"/>
+          <w:sz w:val="24"/>
+          <w:szCs w:val="24"/>
+        </w:rPr>
+      </w:pPr>
+      <w:r>
+        <w:rPr>
+          <w:rStyle w:val="s1"/>
+          <w:rFonts w:ascii="Consolas" w:hAnsi="Consolas"/>
+          <w:sz w:val="24"/>
+          <w:szCs w:val="24"/>
+        </w:rPr>
+        <w:t>Output image matrix size: 256 x 256 x 128</w:t>
+      </w:r>
+    </w:p>
+    <w:p>
+      <w:pPr>
+        <w:pStyle w:val="p1"/>
+        <w:rPr>
+          <w:rFonts w:ascii="Consolas" w:hAnsi="Consolas"/>
+          <w:sz w:val="24"/>
+          <w:szCs w:val="24"/>
+        </w:rPr>
+      </w:pPr>
+      <w:r>
+        <w:rPr>
+          <w:rStyle w:val="s1"/>
+          <w:rFonts w:ascii="Consolas" w:hAnsi="Consolas"/>
+          <w:sz w:val="24"/>
+          <w:szCs w:val="24"/>
+        </w:rPr>
+        <w:t>Output image voxel size: 1.0000 x 1.0000 x 1.2500</w:t>
+      </w:r>
+    </w:p>
+    <w:p>
+      <w:pPr>
+        <w:pStyle w:val="p1"/>
+        <w:rPr>
+          <w:rFonts w:ascii="Consolas" w:hAnsi="Consolas"/>
+          <w:sz w:val="24"/>
+          <w:szCs w:val="24"/>
+        </w:rPr>
+      </w:pPr>
+      <w:r>
+        <w:rPr>
+          <w:rStyle w:val="s1"/>
+          <w:rFonts w:ascii="Consolas" w:hAnsi="Consolas"/>
+          <w:sz w:val="24"/>
+          <w:szCs w:val="24"/>
+        </w:rPr>
+        <w:t>Output image orientation: ASL</w:t>
+      </w:r>
+    </w:p>
+    <w:p>
+      <w:pPr>
+        <w:pStyle w:val="p1"/>
+        <w:rPr>
+          <w:rFonts w:ascii="Consolas" w:hAnsi="Consolas"/>
+          <w:sz w:val="24"/>
+          <w:szCs w:val="24"/>
+        </w:rPr>
+      </w:pPr>
+      <w:r>
+        <w:rPr>
+          <w:rStyle w:val="s1"/>
+          <w:rFonts w:ascii="Consolas" w:hAnsi="Consolas"/>
+          <w:sz w:val="24"/>
+          <w:szCs w:val="24"/>
+        </w:rPr>
+        <w:t>Output transformation matrix: /Users/ardekb01/babak_lib/example1/v1.mrx</w:t>
+      </w:r>
+    </w:p>
+    <w:p>
+      <w:pPr>
+        <w:pStyle w:val="p1"/>
+        <w:rPr>
+          <w:rFonts w:ascii="Consolas" w:hAnsi="Consolas"/>
+          <w:sz w:val="24"/>
+          <w:szCs w:val="24"/>
+        </w:rPr>
+      </w:pPr>
+      <w:r>
+        <w:rPr>
+          <w:rStyle w:val="s1"/>
+          <w:rFonts w:ascii="Consolas" w:hAnsi="Consolas"/>
+          <w:sz w:val="24"/>
+          <w:szCs w:val="24"/>
+        </w:rPr>
+        <w:t>Output transformation matrix (FSL format): /Users/ardekb01/babak_lib/example1/v1_FSL.mat</w:t>
+      </w:r>
+    </w:p>
+    <w:p>
+      <w:pPr>
+        <w:spacing w:before="120"/>
+      </w:pPr>
+      <w:r>
+        <w:t>Example 2</w:t>
+      </w:r>
+      <w:r>
+        <w:t xml:space="preserve">: </w:t>
+      </w:r>
+    </w:p>
+    <w:p>
+      <w:pPr>
+        <w:spacing w:before="120"/>
+      </w:pPr>
+    </w:p>
+    <w:p>
+      <w:pPr>
+        <w:spacing w:before="120"/>
+      </w:pPr>
+      <w:r>
+        <w:rPr>
+          <w:noProof/>
+        </w:rPr>
+        <w:lastRenderedPageBreak/>
+        <mc:AlternateContent>
+          <mc:Choice Requires="wps">
+            <w:drawing>
+              <wp:anchor distT="0" distB="0" distL="114300" distR="114300" simplePos="0" relativeHeight="251663360" behindDoc="0" locked="0" layoutInCell="1" allowOverlap="1" wp14:anchorId="78D94959" wp14:editId="59255F99">
+                <wp:simplePos x="0" y="0"/>
+                <wp:positionH relativeFrom="column">
+                  <wp:posOffset>624542</wp:posOffset>
+                </wp:positionH>
+                <wp:positionV relativeFrom="paragraph">
+                  <wp:posOffset>4820920</wp:posOffset>
+                </wp:positionV>
+                <wp:extent cx="5029835" cy="2268220"/>
+                <wp:effectExtent l="0" t="0" r="0" b="0"/>
+                <wp:wrapSquare wrapText="bothSides"/>
+                <wp:docPr id="8" name="Text Box 8"/>
+                <wp:cNvGraphicFramePr/>
+                <a:graphic xmlns:a="http://schemas.openxmlformats.org/drawingml/2006/main">
+                  <a:graphicData uri="http://schemas.microsoft.com/office/word/2010/wordprocessingShape">
+                    <wps:wsp>
+                      <wps:cNvSpPr txBox="1"/>
+                      <wps:spPr>
+                        <a:xfrm>
+                          <a:off x="0" y="0"/>
+                          <a:ext cx="5029835" cy="2268220"/>
+                        </a:xfrm>
+                        <a:prstGeom prst="rect">
+                          <a:avLst/>
+                        </a:prstGeom>
+                        <a:noFill/>
+                        <a:ln>
+                          <a:noFill/>
+                        </a:ln>
+                        <a:effectLst/>
+                      </wps:spPr>
+                      <wps:style>
+                        <a:lnRef idx="0">
+                          <a:schemeClr val="accent1"/>
+                        </a:lnRef>
+                        <a:fillRef idx="0">
+                          <a:schemeClr val="accent1"/>
+                        </a:fillRef>
+                        <a:effectRef idx="0">
+                          <a:schemeClr val="accent1"/>
+                        </a:effectRef>
+                        <a:fontRef idx="minor">
+                          <a:schemeClr val="dk1"/>
+                        </a:fontRef>
+                      </wps:style>
+                      <wps:txbx>
+                        <w:txbxContent>
+                          <w:p>
+                            <w:pPr>
+                              <w:jc w:val="center"/>
+                            </w:pPr>
+                            <w:bookmarkStart w:id="0" w:name="_GoBack"/>
+                            <w:r>
+                              <w:rPr>
+                                <w:noProof/>
+                              </w:rPr>
+                              <w:drawing>
+                                <wp:inline distT="0" distB="0" distL="0" distR="0" wp14:anchorId="69DBCAAE" wp14:editId="65B6F652">
+                                  <wp:extent cx="2194560" cy="2194560"/>
+                                  <wp:effectExtent l="0" t="0" r="0" b="0"/>
+                                  <wp:docPr id="10" name="Picture 10"/>
+                                  <wp:cNvGraphicFramePr>
+                                    <a:graphicFrameLocks xmlns:a="http://schemas.openxmlformats.org/drawingml/2006/main" noChangeAspect="1"/>
+                                  </wp:cNvGraphicFramePr>
+                                  <a:graphic xmlns:a="http://schemas.openxmlformats.org/drawingml/2006/main">
+                                    <a:graphicData uri="http://schemas.openxmlformats.org/drawingml/2006/picture">
+                                      <pic:pic xmlns:pic="http://schemas.openxmlformats.org/drawingml/2006/picture">
+                                        <pic:nvPicPr>
+                                          <pic:cNvPr id="10" name="v1_orion.png"/>
+                                          <pic:cNvPicPr/>
+                                        </pic:nvPicPr>
+                                        <pic:blipFill>
+                                          <a:blip r:embed="rId7">
+                                            <a:extLst>
+                                              <a:ext uri="{28A0092B-C50C-407E-A947-70E740481C1C}">
+                                                <a14:useLocalDpi xmlns:a14="http://schemas.microsoft.com/office/drawing/2010/main" val="0"/>
+                                              </a:ext>
+                                            </a:extLst>
+                                          </a:blip>
+                                          <a:stretch>
+                                            <a:fillRect/>
+                                          </a:stretch>
+                                        </pic:blipFill>
+                                        <pic:spPr>
+                                          <a:xfrm>
+                                            <a:off x="0" y="0"/>
+                                            <a:ext cx="2194560" cy="2194560"/>
+                                          </a:xfrm>
+                                          <a:prstGeom prst="rect">
+                                            <a:avLst/>
+                                          </a:prstGeom>
+                                        </pic:spPr>
+                                      </pic:pic>
+                                    </a:graphicData>
+                                  </a:graphic>
+                                </wp:inline>
+                              </w:drawing>
+                            </w:r>
+                            <w:bookmarkEnd w:id="0"/>
+                          </w:p>
+                        </w:txbxContent>
+                      </wps:txbx>
+                      <wps:bodyPr rot="0" spcFirstLastPara="0" vertOverflow="overflow" horzOverflow="overflow" vert="horz" wrap="square" lIns="91440" tIns="45720" rIns="91440" bIns="45720" numCol="1" spcCol="0" rtlCol="0" fromWordArt="0" anchor="t" anchorCtr="0" forceAA="0" compatLnSpc="1">
+                        <a:prstTxWarp prst="textNoShape">
+                          <a:avLst/>
+                        </a:prstTxWarp>
+                        <a:noAutofit/>
+                      </wps:bodyPr>
+                    </wps:wsp>
+                  </a:graphicData>
+                </a:graphic>
+                <wp14:sizeRelH relativeFrom="margin">
+                  <wp14:pctWidth>0</wp14:pctWidth>
+                </wp14:sizeRelH>
+                <wp14:sizeRelV relativeFrom="margin">
+                  <wp14:pctHeight>0</wp14:pctHeight>
+                </wp14:sizeRelV>
+              </wp:anchor>
+            </w:drawing>
+          </mc:Choice>
+          <mc:Fallback>
+            <w:pict>
+              <v:shapetype w14:anchorId="78D94959" id="_x0000_t202" coordsize="21600,21600" o:spt="202" path="m0,0l0,21600,21600,21600,21600,0xe">
+                <v:stroke joinstyle="miter"/>
+                <v:path gradientshapeok="t" o:connecttype="rect"/>
+              </v:shapetype>
+              <v:shape id="Text Box 8" o:spid="_x0000_s1026" type="#_x0000_t202" style="position:absolute;margin-left:49.2pt;margin-top:379.6pt;width:396.05pt;height:178.6pt;z-index:251663360;visibility:visible;mso-wrap-style:square;mso-width-percent:0;mso-height-percent:0;mso-wrap-distance-left:9pt;mso-wrap-distance-top:0;mso-wrap-distance-right:9pt;mso-wrap-distance-bottom:0;mso-position-horizontal:absolute;mso-position-horizontal-relative:text;mso-position-vertical:absolute;mso-position-vertical-relative:text;mso-width-percent:0;mso-height-percent:0;mso-width-relative:margin;mso-height-relative:margin;v-text-anchor:top" o:gfxdata="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" filled="f" stroked="f">
+                <v:textbox>
+                  <w:txbxContent>
+                    <w:p>
+                      <w:pPr>
+                        <w:jc w:val="center"/>
+                      </w:pPr>
+                      <w:bookmarkStart w:id="1" w:name="_GoBack"/>
+                      <w:r>
+                        <w:rPr>
+                          <w:noProof/>
+                        </w:rPr>
+                        <w:drawing>
+                          <wp:inline distT="0" distB="0" distL="0" distR="0" wp14:anchorId="69DBCAAE" wp14:editId="65B6F652">
+                            <wp:extent cx="2194560" cy="2194560"/>
+                            <wp:effectExtent l="0" t="0" r="0" b="0"/>
+                            <wp:docPr id="10" name="Picture 10"/>
+                            <wp:cNvGraphicFramePr>
+                              <a:graphicFrameLocks xmlns:a="http://schemas.openxmlformats.org/drawingml/2006/main" noChangeAspect="1"/>
+                            </wp:cNvGraphicFramePr>
+                            <a:graphic xmlns:a="http://schemas.openxmlformats.org/drawingml/2006/main">
+                              <a:graphicData uri="http://schemas.openxmlformats.org/drawingml/2006/picture">
+                                <pic:pic xmlns:pic="http://schemas.openxmlformats.org/drawingml/2006/picture">
+                                  <pic:nvPicPr>
+                                    <pic:cNvPr id="10" name="v1_orion.png"/>
+                                    <pic:cNvPicPr/>
+                                  </pic:nvPicPr>
+                                  <pic:blipFill>
+                                    <a:blip r:embed="rId7">
+                                      <a:extLst>
+                                        <a:ext uri="{28A0092B-C50C-407E-A947-70E740481C1C}">
+                                          <a14:useLocalDpi xmlns:a14="http://schemas.microsoft.com/office/drawing/2010/main" val="0"/>
+                                        </a:ext>
+                                      </a:extLst>
+                                    </a:blip>
+                                    <a:stretch>
+                                      <a:fillRect/>
+                                    </a:stretch>
+                                  </pic:blipFill>
+                                  <pic:spPr>
+                                    <a:xfrm>
+                                      <a:off x="0" y="0"/>
+                                      <a:ext cx="2194560" cy="2194560"/>
+                                    </a:xfrm>
+                                    <a:prstGeom prst="rect">
+                                      <a:avLst/>
+                                    </a:prstGeom>
+                                  </pic:spPr>
+                                </pic:pic>
+                              </a:graphicData>
+                            </a:graphic>
+                          </wp:inline>
+                        </w:drawing>
+                      </w:r>
+                      <w:bookmarkEnd w:id="1"/>
+                    </w:p>
+                  </w:txbxContent>
+                </v:textbox>
+                <w10:wrap type="square"/>
+              </v:shape>
+            </w:pict>
+          </mc:Fallback>
+        </mc:AlternateContent>
+      </w:r>
+      <w:r>
+        <w:rPr>
+          <w:noProof/>
+        </w:rPr>
+        <mc:AlternateContent>
+          <mc:Choice Requires="wps">
+            <w:drawing>
+              <wp:anchor distT="0" distB="0" distL="114300" distR="114300" simplePos="0" relativeHeight="251661312" behindDoc="0" locked="0" layoutInCell="1" allowOverlap="1" wp14:anchorId="7FA1E67E" wp14:editId="52BF2F36">
+                <wp:simplePos x="0" y="0"/>
+                <wp:positionH relativeFrom="column">
+                  <wp:posOffset>624542</wp:posOffset>
+                </wp:positionH>
+                <wp:positionV relativeFrom="paragraph">
+                  <wp:posOffset>2531745</wp:posOffset>
+                </wp:positionV>
+                <wp:extent cx="5029835" cy="2268220"/>
+                <wp:effectExtent l="0" t="0" r="0" b="0"/>
+                <wp:wrapSquare wrapText="bothSides"/>
+                <wp:docPr id="4" name="Text Box 4"/>
+                <wp:cNvGraphicFramePr/>
+                <a:graphic xmlns:a="http://schemas.openxmlformats.org/drawingml/2006/main">
+                  <a:graphicData uri="http://schemas.microsoft.com/office/word/2010/wordprocessingShape">
+                    <wps:wsp>
+                      <wps:cNvSpPr txBox="1"/>
+                      <wps:spPr>
+                        <a:xfrm>
+                          <a:off x="0" y="0"/>
+                          <a:ext cx="5029835" cy="2268220"/>
+                        </a:xfrm>
+                        <a:prstGeom prst="rect">
+                          <a:avLst/>
+                        </a:prstGeom>
+                        <a:noFill/>
+                        <a:ln>
+                          <a:noFill/>
+                        </a:ln>
+                        <a:effectLst/>
+                      </wps:spPr>
+                      <wps:style>
+                        <a:lnRef idx="0">
+                          <a:schemeClr val="accent1"/>
+                        </a:lnRef>
+                        <a:fillRef idx="0">
+                          <a:schemeClr val="accent1"/>
+                        </a:fillRef>
+                        <a:effectRef idx="0">
+                          <a:schemeClr val="accent1"/>
+                        </a:effectRef>
+                        <a:fontRef idx="minor">
+                          <a:schemeClr val="dk1"/>
+                        </a:fontRef>
+                      </wps:style>
+                      <wps:txbx>
+                        <w:txbxContent>
+                          <w:p>
+                            <w:pPr>
+                              <w:jc w:val="center"/>
+                            </w:pPr>
+                            <w:r>
+                              <w:rPr>
+                                <w:noProof/>
+                              </w:rPr>
+                              <w:drawing>
+                                <wp:inline distT="0" distB="0" distL="0" distR="0" wp14:anchorId="7914BDE3" wp14:editId="63A2E116">
+                                  <wp:extent cx="2194560" cy="2194560"/>
+                                  <wp:effectExtent l="0" t="0" r="0" b="0"/>
+                                  <wp:docPr id="6" name="Picture 6"/>
+                                  <wp:cNvGraphicFramePr>
+                                    <a:graphicFrameLocks xmlns:a="http://schemas.openxmlformats.org/drawingml/2006/main" noChangeAspect="1"/>
+                                  </wp:cNvGraphicFramePr>
+                                  <a:graphic xmlns:a="http://schemas.openxmlformats.org/drawingml/2006/main">
+                                    <a:graphicData uri="http://schemas.openxmlformats.org/drawingml/2006/picture">
+                                      <pic:pic xmlns:pic="http://schemas.openxmlformats.org/drawingml/2006/picture">
+                                        <pic:nvPicPr>
+                                          <pic:cNvPr id="3" name="v1_ACPC_sagittal.png"/>
+                                          <pic:cNvPicPr/>
+                                        </pic:nvPicPr>
+                                        <pic:blipFill>
+                                          <a:blip r:embed="rId8">
+                                            <a:extLst>
+                                              <a:ext uri="{28A0092B-C50C-407E-A947-70E740481C1C}">
+                                                <a14:useLocalDpi xmlns:a14="http://schemas.microsoft.com/office/drawing/2010/main" val="0"/>
+                                              </a:ext>
+                                            </a:extLst>
+                                          </a:blip>
+                                          <a:stretch>
+                                            <a:fillRect/>
+                                          </a:stretch>
+                                        </pic:blipFill>
+                                        <pic:spPr>
+                                          <a:xfrm>
+                                            <a:off x="0" y="0"/>
+                                            <a:ext cx="2194560" cy="2194560"/>
+                                          </a:xfrm>
+                                          <a:prstGeom prst="rect">
+                                            <a:avLst/>
+                                          </a:prstGeom>
+                                        </pic:spPr>
+                                      </pic:pic>
+                                    </a:graphicData>
+                                  </a:graphic>
+                                </wp:inline>
+                              </w:drawing>
+                            </w:r>
+                          </w:p>
+                        </w:txbxContent>
+                      </wps:txbx>
+                      <wps:bodyPr rot="0" spcFirstLastPara="0" vertOverflow="overflow" horzOverflow="overflow" vert="horz" wrap="square" lIns="91440" tIns="45720" rIns="91440" bIns="45720" numCol="1" spcCol="0" rtlCol="0" fromWordArt="0" anchor="t" anchorCtr="0" forceAA="0" compatLnSpc="1">
+                        <a:prstTxWarp prst="textNoShape">
+                          <a:avLst/>
+                        </a:prstTxWarp>
+                        <a:noAutofit/>
+                      </wps:bodyPr>
+                    </wps:wsp>
+                  </a:graphicData>
+                </a:graphic>
+                <wp14:sizeRelH relativeFrom="margin">
+                  <wp14:pctWidth>0</wp14:pctWidth>
+                </wp14:sizeRelH>
+                <wp14:sizeRelV relativeFrom="margin">
+                  <wp14:pctHeight>0</wp14:pctHeight>
+                </wp14:sizeRelV>
+              </wp:anchor>
+            </w:drawing>
+          </mc:Choice>
+          <mc:Fallback>
+            <w:pict>
+              <v:shape w14:anchorId="7FA1E67E" id="Text Box 4" o:spid="_x0000_s1027" type="#_x0000_t202" style="position:absolute;margin-left:49.2pt;margin-top:199.35pt;width:396.05pt;height:178.6pt;z-index:251661312;visibility:visible;mso-wrap-style:square;mso-width-percent:0;mso-height-percent:0;mso-wrap-distance-left:9pt;mso-wrap-distance-top:0;mso-wrap-distance-right:9pt;mso-wrap-distance-bottom:0;mso-position-horizontal:absolute;mso-position-horizontal-relative:text;mso-position-vertical:absolute;mso-position-vertical-relative:text;mso-width-percent:0;mso-height-percent:0;mso-width-relative:margin;mso-height-relative:margin;v-text-anchor:top" o:gfxdata="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" filled="f" stroked="f">
+                <v:textbox>
+                  <w:txbxContent>
+                    <w:p>
+                      <w:pPr>
+                        <w:jc w:val="center"/>
+                      </w:pPr>
+                      <w:r>
+                        <w:rPr>
+                          <w:noProof/>
+                        </w:rPr>
+                        <w:drawing>
+                          <wp:inline distT="0" distB="0" distL="0" distR="0" wp14:anchorId="7914BDE3" wp14:editId="63A2E116">
+                            <wp:extent cx="2194560" cy="2194560"/>
+                            <wp:effectExtent l="0" t="0" r="0" b="0"/>
+                            <wp:docPr id="6" name="Picture 6"/>
+                            <wp:cNvGraphicFramePr>
+                              <a:graphicFrameLocks xmlns:a="http://schemas.openxmlformats.org/drawingml/2006/main" noChangeAspect="1"/>
+                            </wp:cNvGraphicFramePr>
+                            <a:graphic xmlns:a="http://schemas.openxmlformats.org/drawingml/2006/main">
+                              <a:graphicData uri="http://schemas.openxmlformats.org/drawingml/2006/picture">
+                                <pic:pic xmlns:pic="http://schemas.openxmlformats.org/drawingml/2006/picture">
+                                  <pic:nvPicPr>
+                                    <pic:cNvPr id="3" name="v1_ACPC_sagittal.png"/>
+                                    <pic:cNvPicPr/>
+                                  </pic:nvPicPr>
+                                  <pic:blipFill>
+                                    <a:blip r:embed="rId8">
+                                      <a:extLst>
+                                        <a:ext uri="{28A0092B-C50C-407E-A947-70E740481C1C}">
+                                          <a14:useLocalDpi xmlns:a14="http://schemas.microsoft.com/office/drawing/2010/main" val="0"/>
+                                        </a:ext>
+                                      </a:extLst>
+                                    </a:blip>
+                                    <a:stretch>
+                                      <a:fillRect/>
+                                    </a:stretch>
+                                  </pic:blipFill>
+                                  <pic:spPr>
+                                    <a:xfrm>
+                                      <a:off x="0" y="0"/>
+                                      <a:ext cx="2194560" cy="2194560"/>
+                                    </a:xfrm>
+                                    <a:prstGeom prst="rect">
+                                      <a:avLst/>
+                                    </a:prstGeom>
+                                  </pic:spPr>
+                                </pic:pic>
+                              </a:graphicData>
+                            </a:graphic>
+                          </wp:inline>
+                        </w:drawing>
+                      </w:r>
+                    </w:p>
+                  </w:txbxContent>
+                </v:textbox>
+                <w10:wrap type="square"/>
+              </v:shape>
+            </w:pict>
+          </mc:Fallback>
+        </mc:AlternateContent>
+      </w:r>
+      <w:r>
+        <w:rPr>
+          <w:noProof/>
+        </w:rPr>
+        <mc:AlternateContent>
+          <mc:Choice Requires="wps">
+            <w:drawing>
+              <wp:anchor distT="0" distB="0" distL="114300" distR="114300" simplePos="0" relativeHeight="251659264" behindDoc="0" locked="0" layoutInCell="1" allowOverlap="1" wp14:anchorId="20B1CE1A" wp14:editId="7C2E0A1F">
+                <wp:simplePos x="0" y="0"/>
+                <wp:positionH relativeFrom="column">
+                  <wp:posOffset>621665</wp:posOffset>
+                </wp:positionH>
+                <wp:positionV relativeFrom="paragraph">
+                  <wp:posOffset>248285</wp:posOffset>
+                </wp:positionV>
+                <wp:extent cx="5029835" cy="2268220"/>
+                <wp:effectExtent l="0" t="0" r="0" b="0"/>
+                <wp:wrapSquare wrapText="bothSides"/>
+                <wp:docPr id="1" name="Text Box 1"/>
+                <wp:cNvGraphicFramePr/>
+                <a:graphic xmlns:a="http://schemas.openxmlformats.org/drawingml/2006/main">
+                  <a:graphicData uri="http://schemas.microsoft.com/office/word/2010/wordprocessingShape">
+                    <wps:wsp>
+                      <wps:cNvSpPr txBox="1"/>
+                      <wps:spPr>
+                        <a:xfrm>
+                          <a:off x="0" y="0"/>
+                          <a:ext cx="5029835" cy="2268220"/>
+                        </a:xfrm>
+                        <a:prstGeom prst="rect">
+                          <a:avLst/>
+                        </a:prstGeom>
+                        <a:noFill/>
+                        <a:ln>
+                          <a:noFill/>
+                        </a:ln>
+                        <a:effectLst/>
+                      </wps:spPr>
+                      <wps:style>
+                        <a:lnRef idx="0">
+                          <a:schemeClr val="accent1"/>
+                        </a:lnRef>
+                        <a:fillRef idx="0">
+                          <a:schemeClr val="accent1"/>
+                        </a:fillRef>
+                        <a:effectRef idx="0">
+                          <a:schemeClr val="accent1"/>
+                        </a:effectRef>
+                        <a:fontRef idx="minor">
+                          <a:schemeClr val="dk1"/>
+                        </a:fontRef>
+                      </wps:style>
+                      <wps:txbx>
+                        <w:txbxContent>
+                          <w:p>
+                            <w:pPr>
+                              <w:jc w:val="center"/>
+                            </w:pPr>
+                            <w:r>
+                              <w:rPr>
+                                <w:noProof/>
+                              </w:rPr>
+                              <w:drawing>
+                                <wp:inline distT="0" distB="0" distL="0" distR="0" wp14:anchorId="3C51E4F2" wp14:editId="2F9ED604">
+                                  <wp:extent cx="2194560" cy="2194560"/>
+                                  <wp:effectExtent l="0" t="0" r="0" b="0"/>
+                                  <wp:docPr id="2" name="Picture 2"/>
+                                  <wp:cNvGraphicFramePr>
+                                    <a:graphicFrameLocks xmlns:a="http://schemas.openxmlformats.org/drawingml/2006/main" noChangeAspect="1"/>
+                                  </wp:cNvGraphicFramePr>
+                                  <a:graphic xmlns:a="http://schemas.openxmlformats.org/drawingml/2006/main">
+                                    <a:graphicData uri="http://schemas.openxmlformats.org/drawingml/2006/picture">
+                                      <pic:pic xmlns:pic="http://schemas.openxmlformats.org/drawingml/2006/picture">
+                                        <pic:nvPicPr>
+                                          <pic:cNvPr id="2" name="v1_ACPC_axial.png"/>
+                                          <pic:cNvPicPr/>
+                                        </pic:nvPicPr>
+                                        <pic:blipFill>
+                                          <a:blip r:embed="rId9">
+                                            <a:extLst>
+                                              <a:ext uri="{28A0092B-C50C-407E-A947-70E740481C1C}">
+                                                <a14:useLocalDpi xmlns:a14="http://schemas.microsoft.com/office/drawing/2010/main" val="0"/>
+                                              </a:ext>
+                                            </a:extLst>
+                                          </a:blip>
+                                          <a:stretch>
+                                            <a:fillRect/>
+                                          </a:stretch>
+                                        </pic:blipFill>
+                                        <pic:spPr>
+                                          <a:xfrm>
+                                            <a:off x="0" y="0"/>
+                                            <a:ext cx="2194560" cy="2194560"/>
+                                          </a:xfrm>
+                                          <a:prstGeom prst="rect">
+                                            <a:avLst/>
+                                          </a:prstGeom>
+                                        </pic:spPr>
+                                      </pic:pic>
+                                    </a:graphicData>
+                                  </a:graphic>
+                                </wp:inline>
+                              </w:drawing>
+                            </w:r>
+                          </w:p>
+                        </w:txbxContent>
+                      </wps:txbx>
+                      <wps:bodyPr rot="0" spcFirstLastPara="0" vertOverflow="overflow" horzOverflow="overflow" vert="horz" wrap="square" lIns="91440" tIns="45720" rIns="91440" bIns="45720" numCol="1" spcCol="0" rtlCol="0" fromWordArt="0" anchor="t" anchorCtr="0" forceAA="0" compatLnSpc="1">
+                        <a:prstTxWarp prst="textNoShape">
+                          <a:avLst/>
+                        </a:prstTxWarp>
+                        <a:noAutofit/>
+                      </wps:bodyPr>
+                    </wps:wsp>
+                  </a:graphicData>
+                </a:graphic>
+                <wp14:sizeRelH relativeFrom="margin">
+                  <wp14:pctWidth>0</wp14:pctWidth>
+                </wp14:sizeRelH>
+                <wp14:sizeRelV relativeFrom="margin">
+                  <wp14:pctHeight>0</wp14:pctHeight>
+                </wp14:sizeRelV>
+              </wp:anchor>
+            </w:drawing>
+          </mc:Choice>
+          <mc:Fallback>
+            <w:pict>
+              <v:shape w14:anchorId="20B1CE1A" id="Text Box 1" o:spid="_x0000_s1028" type="#_x0000_t202" style="position:absolute;margin-left:48.95pt;margin-top:19.55pt;width:396.05pt;height:178.6pt;z-index:251659264;visibility:visible;mso-wrap-style:square;mso-width-percent:0;mso-height-percent:0;mso-wrap-distance-left:9pt;mso-wrap-distance-top:0;mso-wrap-distance-right:9pt;mso-wrap-distance-bottom:0;mso-position-horizontal:absolute;mso-position-horizontal-relative:text;mso-position-vertical:absolute;mso-position-vertical-relative:text;mso-width-percent:0;mso-height-percent:0;mso-width-relative:margin;mso-height-relative:margin;v-text-anchor:top" o:gfxdata="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" filled="f" stroked="f">
+                <v:textbox>
+                  <w:txbxContent>
+                    <w:p>
+                      <w:pPr>
+                        <w:jc w:val="center"/>
+                      </w:pPr>
+                      <w:r>
+                        <w:rPr>
+                          <w:noProof/>
+                        </w:rPr>
+                        <w:drawing>
+                          <wp:inline distT="0" distB="0" distL="0" distR="0" wp14:anchorId="3C51E4F2" wp14:editId="2F9ED604">
+                            <wp:extent cx="2194560" cy="2194560"/>
+                            <wp:effectExtent l="0" t="0" r="0" b="0"/>
+                            <wp:docPr id="2" name="Picture 2"/>
+                            <wp:cNvGraphicFramePr>
+                              <a:graphicFrameLocks xmlns:a="http://schemas.openxmlformats.org/drawingml/2006/main" noChangeAspect="1"/>
+                            </wp:cNvGraphicFramePr>
+                            <a:graphic xmlns:a="http://schemas.openxmlformats.org/drawingml/2006/main">
+                              <a:graphicData uri="http://schemas.openxmlformats.org/drawingml/2006/picture">
+                                <pic:pic xmlns:pic="http://schemas.openxmlformats.org/drawingml/2006/picture">
+                                  <pic:nvPicPr>
+                                    <pic:cNvPr id="2" name="v1_ACPC_axial.png"/>
+                                    <pic:cNvPicPr/>
+                                  </pic:nvPicPr>
+                                  <pic:blipFill>
+                                    <a:blip r:embed="rId9">
+                                      <a:extLst>
+                                        <a:ext uri="{28A0092B-C50C-407E-A947-70E740481C1C}">
+                                          <a14:useLocalDpi xmlns:a14="http://schemas.microsoft.com/office/drawing/2010/main" val="0"/>
+                                        </a:ext>
+                                      </a:extLst>
+                                    </a:blip>
+                                    <a:stretch>
+                                      <a:fillRect/>
+                                    </a:stretch>
+                                  </pic:blipFill>
+                                  <pic:spPr>
+                                    <a:xfrm>
+                                      <a:off x="0" y="0"/>
+                                      <a:ext cx="2194560" cy="2194560"/>
+                                    </a:xfrm>
+                                    <a:prstGeom prst="rect">
+                                      <a:avLst/>
+                                    </a:prstGeom>
+                                  </pic:spPr>
+                                </pic:pic>
+                              </a:graphicData>
+                            </a:graphic>
+                          </wp:inline>
+                        </w:drawing>
+                      </w:r>
+                    </w:p>
+                  </w:txbxContent>
+                </v:textbox>
+                <w10:wrap type="square"/>
+              </v:shape>
+            </w:pict>
+          </mc:Fallback>
+        </mc:AlternateContent>
       </w:r>
     </w:p>
     <w:sectPr>
+      <w:footerReference w:type="even" r:id="rId10"/>
+      <w:footerReference w:type="default" r:id="rId11"/>
       <w:pgSz w:w="12240" w:h="15840"/>
       <w:pgMar w:top="1440" w:right="1440" w:bottom="1440" w:left="1440" w:header="720" w:footer="720" w:gutter="0"/>
       <w:cols w:space="720"/>
@@ -143,6 +1008,95 @@
     </w:p>
   </w:endnote>
 </w:endnotes>
+</file>
+
+<file path=word/footer1.xml><?xml version="1.0" encoding="utf-8"?>
+<w:ftr xmlns:wpc="http://schemas.microsoft.com/office/word/2010/wordprocessingCanvas" xmlns:mo="http://schemas.microsoft.com/office/mac/office/2008/main" xmlns:mc="http://schemas.openxmlformats.org/markup-compatibility/2006" xmlns:mv="urn:schemas-microsoft-com:mac:vml" xmlns:o="urn:schemas-microsoft-com:office:office" xmlns:r="http://schemas.openxmlformats.org/officeDocument/2006/relationships" xmlns:m="http://schemas.openxmlformats.org/officeDocument/2006/math" xmlns:v="urn:schemas-microsoft-com:vml" xmlns:wp14="http://schemas.microsoft.com/office/word/2010/wordprocessingDrawing" xmlns:wp="http://schemas.openxmlformats.org/drawingml/2006/wordprocessingDrawing" xmlns:w10="urn:schemas-microsoft-com:office:word" xmlns:w="http://schemas.openxmlformats.org/wordprocessingml/2006/main" xmlns:w14="http://schemas.microsoft.com/office/word/2010/wordml" xmlns:w15="http://schemas.microsoft.com/office/word/2012/wordml" xmlns:wpg="http://schemas.microsoft.com/office/word/2010/wordprocessingGroup" xmlns:wpi="http://schemas.microsoft.com/office/word/2010/wordprocessingInk" xmlns:wne="http://schemas.microsoft.com/office/word/2006/wordml" xmlns:wps="http://schemas.microsoft.com/office/word/2010/wordprocessingShape" mc:Ignorable="w14 w15 wp14">
+  <w:p>
+    <w:pPr>
+      <w:pStyle w:val="Footer"/>
+      <w:framePr w:wrap="none" w:vAnchor="text" w:hAnchor="margin" w:xAlign="right" w:y="1"/>
+      <w:rPr>
+        <w:rStyle w:val="PageNumber"/>
+      </w:rPr>
+    </w:pPr>
+    <w:r>
+      <w:rPr>
+        <w:rStyle w:val="PageNumber"/>
+      </w:rPr>
+      <w:fldChar w:fldCharType="begin"/>
+    </w:r>
+    <w:r>
+      <w:rPr>
+        <w:rStyle w:val="PageNumber"/>
+      </w:rPr>
+      <w:instrText xml:space="preserve">PAGE  </w:instrText>
+    </w:r>
+    <w:r>
+      <w:rPr>
+        <w:rStyle w:val="PageNumber"/>
+      </w:rPr>
+      <w:fldChar w:fldCharType="end"/>
+    </w:r>
+  </w:p>
+  <w:p>
+    <w:pPr>
+      <w:pStyle w:val="Footer"/>
+      <w:ind w:right="360"/>
+    </w:pPr>
+  </w:p>
+</w:ftr>
+</file>
+
+<file path=word/footer2.xml><?xml version="1.0" encoding="utf-8"?>
+<w:ftr xmlns:wpc="http://schemas.microsoft.com/office/word/2010/wordprocessingCanvas" xmlns:mo="http://schemas.microsoft.com/office/mac/office/2008/main" xmlns:mc="http://schemas.openxmlformats.org/markup-compatibility/2006" xmlns:mv="urn:schemas-microsoft-com:mac:vml" xmlns:o="urn:schemas-microsoft-com:office:office" xmlns:r="http://schemas.openxmlformats.org/officeDocument/2006/relationships" xmlns:m="http://schemas.openxmlformats.org/officeDocument/2006/math" xmlns:v="urn:schemas-microsoft-com:vml" xmlns:wp14="http://schemas.microsoft.com/office/word/2010/wordprocessingDrawing" xmlns:wp="http://schemas.openxmlformats.org/drawingml/2006/wordprocessingDrawing" xmlns:w10="urn:schemas-microsoft-com:office:word" xmlns:w="http://schemas.openxmlformats.org/wordprocessingml/2006/main" xmlns:w14="http://schemas.microsoft.com/office/word/2010/wordml" xmlns:w15="http://schemas.microsoft.com/office/word/2012/wordml" xmlns:wpg="http://schemas.microsoft.com/office/word/2010/wordprocessingGroup" xmlns:wpi="http://schemas.microsoft.com/office/word/2010/wordprocessingInk" xmlns:wne="http://schemas.microsoft.com/office/word/2006/wordml" xmlns:wps="http://schemas.microsoft.com/office/word/2010/wordprocessingShape" mc:Ignorable="w14 w15 wp14">
+  <w:p>
+    <w:pPr>
+      <w:pStyle w:val="Footer"/>
+      <w:framePr w:wrap="none" w:vAnchor="text" w:hAnchor="margin" w:xAlign="right" w:y="1"/>
+      <w:rPr>
+        <w:rStyle w:val="PageNumber"/>
+      </w:rPr>
+    </w:pPr>
+    <w:r>
+      <w:rPr>
+        <w:rStyle w:val="PageNumber"/>
+      </w:rPr>
+      <w:fldChar w:fldCharType="begin"/>
+    </w:r>
+    <w:r>
+      <w:rPr>
+        <w:rStyle w:val="PageNumber"/>
+      </w:rPr>
+      <w:instrText xml:space="preserve">PAGE  </w:instrText>
+    </w:r>
+    <w:r>
+      <w:rPr>
+        <w:rStyle w:val="PageNumber"/>
+      </w:rPr>
+      <w:fldChar w:fldCharType="separate"/>
+    </w:r>
+    <w:r>
+      <w:rPr>
+        <w:rStyle w:val="PageNumber"/>
+        <w:noProof/>
+      </w:rPr>
+      <w:t>1</w:t>
+    </w:r>
+    <w:r>
+      <w:rPr>
+        <w:rStyle w:val="PageNumber"/>
+      </w:rPr>
+      <w:fldChar w:fldCharType="end"/>
+    </w:r>
+  </w:p>
+  <w:p>
+    <w:pPr>
+      <w:pStyle w:val="Footer"/>
+      <w:ind w:right="360"/>
+    </w:pPr>
+  </w:p>
+</w:ftr>
 </file>
 
 <file path=word/footnotes.xml><?xml version="1.0" encoding="utf-8"?>
@@ -689,6 +1643,33 @@
       <w:vertAlign w:val="superscript"/>
     </w:rPr>
   </w:style>
+  <w:style w:type="character" w:styleId="PageNumber">
+    <w:name w:val="page number"/>
+    <w:basedOn w:val="DefaultParagraphFont"/>
+    <w:uiPriority w:val="99"/>
+    <w:semiHidden/>
+    <w:unhideWhenUsed/>
+    <w:rsid w:val="00375532"/>
+  </w:style>
+  <w:style w:type="paragraph" w:customStyle="1" w:styleId="p1">
+    <w:name w:val="p1"/>
+    <w:basedOn w:val="Normal"/>
+    <w:rsid w:val="00A12F14"/>
+    <w:pPr>
+      <w:shd w:val="clear" w:color="auto" w:fill="FFFFFF"/>
+    </w:pPr>
+    <w:rPr>
+      <w:rFonts w:ascii="Menlo" w:hAnsi="Menlo" w:cs="Menlo"/>
+      <w:color w:val="000000"/>
+      <w:sz w:val="30"/>
+      <w:szCs w:val="30"/>
+    </w:rPr>
+  </w:style>
+  <w:style w:type="character" w:customStyle="1" w:styleId="s1">
+    <w:name w:val="s1"/>
+    <w:basedOn w:val="DefaultParagraphFont"/>
+    <w:rsid w:val="00A12F14"/>
+  </w:style>
 </w:styles>
 </file>
 
@@ -958,7 +1939,7 @@
 </file>
 
 <file path=customXml/itemProps1.xml><?xml version="1.0" encoding="utf-8"?>
-<ds:datastoreItem xmlns:ds="http://schemas.openxmlformats.org/officeDocument/2006/customXml" ds:itemID="{3C2F3113-8E31-D949-B691-CFAD8149E739}">
+<ds:datastoreItem xmlns:ds="http://schemas.openxmlformats.org/officeDocument/2006/customXml" ds:itemID="{6C03C2AF-DE2B-D948-B340-9CB379670747}">
   <ds:schemaRefs>
     <ds:schemaRef ds:uri="http://schemas.openxmlformats.org/officeDocument/2006/bibliography"/>
   </ds:schemaRefs>

</xml_diff>

<commit_message>
Continued revisions to acpcdetect and its documentation
</commit_message>
<xml_diff>
--- a/doc/acpcdetect.docx
+++ b/doc/acpcdetect.docx
@@ -45,7 +45,13 @@
         <w:t xml:space="preserve"> using the method described in [2]</w:t>
       </w:r>
       <w:r>
-        <w:t>. Finally, it detects an additional 8 landmarks</w:t>
+        <w:t xml:space="preserve">. Finally, it detects 8 </w:t>
+      </w:r>
+      <w:r>
+        <w:t xml:space="preserve">additional </w:t>
+      </w:r>
+      <w:r>
+        <w:t>landmarks</w:t>
       </w:r>
       <w:r>
         <w:rPr>
@@ -60,7 +66,10 @@
         <w:t xml:space="preserve"> using the method described in [3]</w:t>
       </w:r>
       <w:r>
-        <w:t>.  The obtained information is</w:t>
+        <w:t xml:space="preserve">.  This </w:t>
+      </w:r>
+      <w:r>
+        <w:t>information is</w:t>
       </w:r>
       <w:r>
         <w:t xml:space="preserve"> used to tilt-correct the</w:t>
@@ -84,7 +93,7 @@
         <w:rPr>
           <w:rFonts w:ascii="Consolas" w:hAnsi="Consolas"/>
         </w:rPr>
-        <w:t xml:space="preserve">--center-AC </w:t>
+        <w:t xml:space="preserve">-center-AC </w:t>
       </w:r>
       <w:r>
         <w:t>option.</w:t>
@@ -103,35 +112,262 @@
         <w:spacing w:before="120"/>
       </w:pPr>
       <w:r>
+        <w:rPr>
+          <w:rFonts w:ascii="Consolas" w:hAnsi="Consolas"/>
+        </w:rPr>
+        <w:t xml:space="preserve">-i </w:t>
+      </w:r>
+      <w:r>
+        <w:rPr>
+          <w:rFonts w:ascii="Consolas" w:hAnsi="Consolas"/>
+        </w:rPr>
+        <w:t>(</w:t>
+      </w:r>
+      <w:r>
+        <w:rPr>
+          <w:rFonts w:ascii="Consolas" w:hAnsi="Consolas"/>
+        </w:rPr>
+        <w:t xml:space="preserve">-input) </w:t>
+      </w:r>
+      <w:r>
+        <w:rPr>
+          <w:rFonts w:ascii="Consolas" w:hAnsi="Consolas"/>
+        </w:rPr>
+        <w:t>&lt;</w:t>
+      </w:r>
+      <w:r>
+        <w:rPr>
+          <w:rFonts w:ascii="Consolas" w:hAnsi="Consolas"/>
+          <w:i/>
+        </w:rPr>
+        <w:t>input-image</w:t>
+      </w:r>
+      <w:r>
+        <w:rPr>
+          <w:rFonts w:ascii="Consolas" w:hAnsi="Consolas"/>
+        </w:rPr>
+        <w:t>&gt;.nii</w:t>
+      </w:r>
+      <w:r>
+        <w:t>: 3D T1-weighted structural MRI in ‘n+1’ NIFTI1 format of type short or unsigned short</w:t>
+      </w:r>
+    </w:p>
+    <w:p>
+      <w:pPr>
+        <w:spacing w:before="120"/>
+      </w:pPr>
+      <w:r>
+        <w:t>Optional arguments:</w:t>
+      </w:r>
+    </w:p>
+    <w:p>
+      <w:pPr>
+        <w:spacing w:before="120"/>
+      </w:pPr>
+      <w:r>
+        <w:rPr>
+          <w:rFonts w:ascii="Consolas" w:hAnsi="Consolas"/>
+        </w:rPr>
+        <w:t xml:space="preserve">-v </w:t>
+      </w:r>
+      <w:r>
+        <w:rPr>
+          <w:rFonts w:ascii="Consolas" w:hAnsi="Consolas"/>
+        </w:rPr>
+        <w:t>(</w:t>
+      </w:r>
+      <w:r>
+        <w:rPr>
+          <w:rFonts w:ascii="Consolas" w:hAnsi="Consolas"/>
+        </w:rPr>
+        <w:t>-verbose)</w:t>
+      </w:r>
+      <w:r>
+        <w:t xml:space="preserve">: </w:t>
+      </w:r>
+      <w:r>
+        <w:t>e</w:t>
+      </w:r>
+      <w:r>
+        <w:t>nables verbose mode</w:t>
+      </w:r>
+    </w:p>
+    <w:p>
+      <w:pPr>
+        <w:spacing w:before="120"/>
+      </w:pPr>
+      <w:r>
+        <w:rPr>
+          <w:rFonts w:ascii="Consolas" w:hAnsi="Consolas"/>
+        </w:rPr>
+        <w:t>-center-AC</w:t>
+      </w:r>
+      <w:r>
+        <w:t xml:space="preserve">: </w:t>
+      </w:r>
+      <w:r>
+        <w:t>places the FOV center at AC.</w:t>
+      </w:r>
+    </w:p>
+    <w:p>
+      <w:pPr>
+        <w:spacing w:before="120"/>
+      </w:pPr>
+      <w:r>
+        <w:rPr>
+          <w:rFonts w:ascii="Consolas" w:hAnsi="Consolas"/>
+        </w:rPr>
+        <w:t>-output-orient</w:t>
+      </w:r>
+      <w:r>
+        <w:t xml:space="preserve"> &lt;</w:t>
+      </w:r>
+      <w:r>
+        <w:t xml:space="preserve">orientation </w:t>
+      </w:r>
+      <w:r>
+        <w:t>code&gt;: specifies the orientation of the output image</w:t>
+      </w:r>
+    </w:p>
+    <w:p>
+      <w:pPr>
+        <w:spacing w:before="120"/>
+      </w:pPr>
+      <w:r>
+        <w:rPr>
+          <w:rFonts w:ascii="Consolas" w:hAnsi="Consolas"/>
+        </w:rPr>
+        <w:t xml:space="preserve">-nx </w:t>
+      </w:r>
+      <w:r>
+        <w:rPr>
+          <w:rFonts w:ascii="Consolas" w:hAnsi="Consolas"/>
+        </w:rPr>
+        <w:t>&lt;</w:t>
+      </w:r>
+      <w:r>
+        <w:rPr>
+          <w:rFonts w:ascii="Consolas" w:hAnsi="Consolas"/>
+          <w:i/>
+        </w:rPr>
+        <w:t>integer</w:t>
+      </w:r>
+      <w:r>
+        <w:rPr>
+          <w:rFonts w:ascii="Consolas" w:hAnsi="Consolas"/>
+        </w:rPr>
+        <w:t>&gt;</w:t>
+      </w:r>
+      <w:r>
+        <w:t>: number of voxels in i direction (fastest varying index) of the output image</w:t>
+      </w:r>
+    </w:p>
+    <w:p>
+      <w:pPr>
+        <w:spacing w:before="120"/>
+      </w:pPr>
+      <w:r>
+        <w:rPr>
+          <w:rFonts w:ascii="Consolas" w:hAnsi="Consolas"/>
+        </w:rPr>
+        <w:t>-ny &lt;</w:t>
+      </w:r>
+      <w:r>
+        <w:rPr>
+          <w:rFonts w:ascii="Consolas" w:hAnsi="Consolas"/>
+          <w:i/>
+        </w:rPr>
+        <w:t>integer</w:t>
+      </w:r>
+      <w:r>
+        <w:rPr>
+          <w:rFonts w:ascii="Consolas" w:hAnsi="Consolas"/>
+        </w:rPr>
+        <w:t>&gt;</w:t>
+      </w:r>
+      <w:r>
+        <w:t>: number of voxels in j direction (2</w:t>
+      </w:r>
+      <w:r>
+        <w:rPr>
+          <w:vertAlign w:val="superscript"/>
+        </w:rPr>
+        <w:t>nd</w:t>
+      </w:r>
+      <w:r>
+        <w:t xml:space="preserve"> fastest varying index) of the output image</w:t>
+      </w:r>
+    </w:p>
+    <w:p>
+      <w:pPr>
+        <w:spacing w:before="120"/>
+      </w:pPr>
+      <w:r>
+        <w:rPr>
+          <w:rFonts w:ascii="Consolas" w:hAnsi="Consolas"/>
+        </w:rPr>
+        <w:t>-nz &lt;</w:t>
+      </w:r>
+      <w:r>
+        <w:rPr>
+          <w:rFonts w:ascii="Consolas" w:hAnsi="Consolas"/>
+          <w:i/>
+        </w:rPr>
+        <w:t>integer</w:t>
+      </w:r>
+      <w:r>
+        <w:rPr>
+          <w:rFonts w:ascii="Consolas" w:hAnsi="Consolas"/>
+        </w:rPr>
+        <w:t>&gt;</w:t>
+      </w:r>
+      <w:r>
+        <w:t>: number of voxels in k direction (slowest varying index) of the output image</w:t>
+      </w:r>
+    </w:p>
+    <w:p>
+      <w:pPr>
+        <w:spacing w:before="120"/>
+      </w:pPr>
+      <w:r>
+        <w:rPr>
+          <w:rFonts w:ascii="Consolas" w:hAnsi="Consolas"/>
+        </w:rPr>
         <w:t>-</w:t>
       </w:r>
       <w:r>
         <w:rPr>
           <w:rFonts w:ascii="Consolas" w:hAnsi="Consolas"/>
         </w:rPr>
-        <w:t xml:space="preserve">i </w:t>
-      </w:r>
-      <w:r>
-        <w:rPr>
-          <w:rFonts w:ascii="Consolas" w:hAnsi="Consolas"/>
-        </w:rPr>
-        <w:t xml:space="preserve">(--input) </w:t>
-      </w:r>
-      <w:r>
-        <w:rPr>
-          <w:rFonts w:ascii="Consolas" w:hAnsi="Consolas"/>
-          <w:u w:val="single"/>
-        </w:rPr>
-        <w:t>&lt;input-image&gt;</w:t>
-      </w:r>
-      <w:r>
-        <w:rPr>
-          <w:rFonts w:ascii="Consolas" w:hAnsi="Consolas"/>
-        </w:rPr>
-        <w:t>.nii</w:t>
-      </w:r>
-      <w:r>
-        <w:t>: 3D T1-weighted structural MRI in ‘n+1’ NIFTI1 format of type short or unsigned short</w:t>
+        <w:t>d</w:t>
+      </w:r>
+      <w:r>
+        <w:rPr>
+          <w:rFonts w:ascii="Consolas" w:hAnsi="Consolas"/>
+        </w:rPr>
+        <w:t>x &lt;</w:t>
+      </w:r>
+      <w:r>
+        <w:rPr>
+          <w:rFonts w:ascii="Consolas" w:hAnsi="Consolas"/>
+          <w:i/>
+        </w:rPr>
+        <w:t>float</w:t>
+      </w:r>
+      <w:r>
+        <w:rPr>
+          <w:rFonts w:ascii="Consolas" w:hAnsi="Consolas"/>
+        </w:rPr>
+        <w:t>&gt;</w:t>
+      </w:r>
+      <w:r>
+        <w:t xml:space="preserve">: </w:t>
+      </w:r>
+      <w:r>
+        <w:t>voxel size (mm)</w:t>
+      </w:r>
+      <w:r>
+        <w:t xml:space="preserve"> in i direction (fastest varying index) of the output image</w:t>
       </w:r>
     </w:p>
     <w:p>
@@ -139,7 +375,53 @@
         <w:spacing w:before="120"/>
       </w:pPr>
       <w:r>
-        <w:t>Optional arguments:</w:t>
+        <w:rPr>
+          <w:rFonts w:ascii="Consolas" w:hAnsi="Consolas"/>
+        </w:rPr>
+        <w:t>-</w:t>
+      </w:r>
+      <w:r>
+        <w:rPr>
+          <w:rFonts w:ascii="Consolas" w:hAnsi="Consolas"/>
+        </w:rPr>
+        <w:t>d</w:t>
+      </w:r>
+      <w:r>
+        <w:rPr>
+          <w:rFonts w:ascii="Consolas" w:hAnsi="Consolas"/>
+        </w:rPr>
+        <w:t>y &lt;</w:t>
+      </w:r>
+      <w:r>
+        <w:rPr>
+          <w:rFonts w:ascii="Consolas" w:hAnsi="Consolas"/>
+          <w:i/>
+        </w:rPr>
+        <w:t>float</w:t>
+      </w:r>
+      <w:r>
+        <w:rPr>
+          <w:rFonts w:ascii="Consolas" w:hAnsi="Consolas"/>
+        </w:rPr>
+        <w:t>&gt;</w:t>
+      </w:r>
+      <w:r>
+        <w:t xml:space="preserve">: </w:t>
+      </w:r>
+      <w:r>
+        <w:t xml:space="preserve">voxel size (mm) </w:t>
+      </w:r>
+      <w:r>
+        <w:t>in j direction (2</w:t>
+      </w:r>
+      <w:r>
+        <w:rPr>
+          <w:vertAlign w:val="superscript"/>
+        </w:rPr>
+        <w:t>nd</w:t>
+      </w:r>
+      <w:r>
+        <w:t xml:space="preserve"> fastest varying index) of the output image</w:t>
       </w:r>
     </w:p>
     <w:p>
@@ -150,19 +432,44 @@
         <w:rPr>
           <w:rFonts w:ascii="Consolas" w:hAnsi="Consolas"/>
         </w:rPr>
-        <w:t xml:space="preserve">-v </w:t>
-      </w:r>
-      <w:r>
-        <w:rPr>
-          <w:rFonts w:ascii="Consolas" w:hAnsi="Consolas"/>
-        </w:rPr>
-        <w:t>(--verbose)</w:t>
+        <w:t>-</w:t>
+      </w:r>
+      <w:r>
+        <w:rPr>
+          <w:rFonts w:ascii="Consolas" w:hAnsi="Consolas"/>
+        </w:rPr>
+        <w:t>d</w:t>
+      </w:r>
+      <w:r>
+        <w:rPr>
+          <w:rFonts w:ascii="Consolas" w:hAnsi="Consolas"/>
+        </w:rPr>
+        <w:t>z &lt;</w:t>
+      </w:r>
+      <w:r>
+        <w:rPr>
+          <w:rFonts w:ascii="Consolas" w:hAnsi="Consolas"/>
+          <w:i/>
+        </w:rPr>
+        <w:t>float</w:t>
+      </w:r>
+      <w:r>
+        <w:rPr>
+          <w:rFonts w:ascii="Consolas" w:hAnsi="Consolas"/>
+        </w:rPr>
+        <w:t>&gt;</w:t>
       </w:r>
       <w:r>
         <w:t xml:space="preserve">: </w:t>
       </w:r>
       <w:r>
-        <w:t>Enables verbose mode</w:t>
+        <w:t>voxel</w:t>
+      </w:r>
+      <w:r>
+        <w:t xml:space="preserve"> size (mm) </w:t>
+      </w:r>
+      <w:r>
+        <w:t>in k direction (slowest varying index) of the output image</w:t>
       </w:r>
     </w:p>
     <w:p>
@@ -170,6 +477,35 @@
         <w:spacing w:before="120"/>
       </w:pPr>
       <w:r>
+        <w:rPr>
+          <w:rFonts w:ascii="Consolas" w:hAnsi="Consolas"/>
+        </w:rPr>
+        <w:t>-o (-output) &lt;</w:t>
+      </w:r>
+      <w:r>
+        <w:rPr>
+          <w:rFonts w:ascii="Consolas" w:hAnsi="Consolas"/>
+          <w:i/>
+        </w:rPr>
+        <w:t>output-image</w:t>
+      </w:r>
+      <w:r>
+        <w:rPr>
+          <w:rFonts w:ascii="Consolas" w:hAnsi="Consolas"/>
+        </w:rPr>
+        <w:t>&gt;.nii</w:t>
+      </w:r>
+      <w:r>
+        <w:t>: output image names (default: &lt;input-image&gt;_&lt;orientation code&gt;.nii</w:t>
+      </w:r>
+      <w:bookmarkStart w:id="0" w:name="_GoBack"/>
+      <w:bookmarkEnd w:id="0"/>
+    </w:p>
+    <w:p>
+      <w:pPr>
+        <w:spacing w:before="120"/>
+      </w:pPr>
+      <w:r>
         <w:t xml:space="preserve">Example 1: </w:t>
       </w:r>
     </w:p>
@@ -322,6 +658,7 @@
           <w:sz w:val="24"/>
           <w:szCs w:val="24"/>
         </w:rPr>
+        <w:lastRenderedPageBreak/>
         <w:t>Output image voxel size: 1.0000 x 1.0000 x 1.2500</w:t>
       </w:r>
     </w:p>
@@ -387,36 +724,348 @@
         <w:spacing w:before="120"/>
       </w:pPr>
       <w:r>
-        <w:t>Example 2</w:t>
-      </w:r>
-      <w:r>
-        <w:t xml:space="preserve">: </w:t>
-      </w:r>
+        <w:t xml:space="preserve">Example 2: </w:t>
+      </w:r>
+    </w:p>
+    <w:p>
+      <w:pPr>
+        <w:pStyle w:val="p1"/>
+        <w:rPr>
+          <w:rStyle w:val="s1"/>
+          <w:rFonts w:ascii="Consolas" w:hAnsi="Consolas"/>
+          <w:sz w:val="24"/>
+          <w:szCs w:val="24"/>
+        </w:rPr>
+      </w:pPr>
+      <w:r>
+        <w:rPr>
+          <w:rStyle w:val="s1"/>
+          <w:rFonts w:ascii="Consolas" w:hAnsi="Consolas"/>
+          <w:sz w:val="24"/>
+          <w:szCs w:val="24"/>
+        </w:rPr>
+        <w:t xml:space="preserve">$ acpcdetect -i $ARTHOME/example1/v1.nii </w:t>
+      </w:r>
+      <w:r>
+        <w:rPr>
+          <w:rStyle w:val="s1"/>
+          <w:rFonts w:ascii="Consolas" w:hAnsi="Consolas"/>
+          <w:sz w:val="24"/>
+          <w:szCs w:val="24"/>
+        </w:rPr>
+        <w:t>–v --output-orient LAI</w:t>
+      </w:r>
+    </w:p>
+    <w:p>
+      <w:pPr>
+        <w:pStyle w:val="p1"/>
+        <w:rPr>
+          <w:rStyle w:val="s1"/>
+          <w:rFonts w:ascii="Consolas" w:hAnsi="Consolas"/>
+          <w:sz w:val="24"/>
+          <w:szCs w:val="24"/>
+        </w:rPr>
+      </w:pPr>
+      <w:r>
+        <w:rPr>
+          <w:rStyle w:val="s1"/>
+          <w:rFonts w:ascii="Consolas" w:hAnsi="Consolas"/>
+          <w:sz w:val="24"/>
+          <w:szCs w:val="24"/>
+        </w:rPr>
+        <w:t>Input image: /Users/ardekb01/babak_lib/example1/v1.nii</w:t>
+      </w:r>
+    </w:p>
+    <w:p>
+      <w:pPr>
+        <w:pStyle w:val="p1"/>
+        <w:rPr>
+          <w:rStyle w:val="s1"/>
+          <w:rFonts w:ascii="Consolas" w:hAnsi="Consolas"/>
+          <w:sz w:val="24"/>
+          <w:szCs w:val="24"/>
+        </w:rPr>
+      </w:pPr>
+      <w:r>
+        <w:rPr>
+          <w:rStyle w:val="s1"/>
+          <w:rFonts w:ascii="Consolas" w:hAnsi="Consolas"/>
+          <w:sz w:val="24"/>
+          <w:szCs w:val="24"/>
+        </w:rPr>
+        <w:t>Input image orientation: ASL</w:t>
+      </w:r>
+    </w:p>
+    <w:p>
+      <w:pPr>
+        <w:pStyle w:val="p1"/>
+        <w:rPr>
+          <w:rStyle w:val="s1"/>
+          <w:rFonts w:ascii="Consolas" w:hAnsi="Consolas"/>
+          <w:sz w:val="24"/>
+          <w:szCs w:val="24"/>
+        </w:rPr>
+      </w:pPr>
+      <w:r>
+        <w:rPr>
+          <w:rStyle w:val="s1"/>
+          <w:rFonts w:ascii="Consolas" w:hAnsi="Consolas"/>
+          <w:sz w:val="24"/>
+          <w:szCs w:val="24"/>
+        </w:rPr>
+        <w:t>Input image matrix size: 256 x 256 x 128</w:t>
+      </w:r>
+    </w:p>
+    <w:p>
+      <w:pPr>
+        <w:pStyle w:val="p1"/>
+        <w:rPr>
+          <w:rStyle w:val="s1"/>
+          <w:rFonts w:ascii="Consolas" w:hAnsi="Consolas"/>
+          <w:sz w:val="24"/>
+          <w:szCs w:val="24"/>
+        </w:rPr>
+      </w:pPr>
+      <w:r>
+        <w:rPr>
+          <w:rStyle w:val="s1"/>
+          <w:rFonts w:ascii="Consolas" w:hAnsi="Consolas"/>
+          <w:sz w:val="24"/>
+          <w:szCs w:val="24"/>
+        </w:rPr>
+        <w:t>Input image voxel size: 1.0000 x 1.0000 x 1.2500</w:t>
+      </w:r>
+    </w:p>
+    <w:p>
+      <w:pPr>
+        <w:pStyle w:val="p1"/>
+        <w:rPr>
+          <w:rStyle w:val="s1"/>
+          <w:rFonts w:ascii="Consolas" w:hAnsi="Consolas"/>
+          <w:sz w:val="24"/>
+          <w:szCs w:val="24"/>
+        </w:rPr>
+      </w:pPr>
+      <w:r>
+        <w:rPr>
+          <w:rStyle w:val="s1"/>
+          <w:rFonts w:ascii="Consolas" w:hAnsi="Consolas"/>
+          <w:sz w:val="24"/>
+          <w:szCs w:val="24"/>
+        </w:rPr>
+        <w:t>Output image: /Users/ardekb01/babak_lib/example1/v1_LAI.nii</w:t>
+      </w:r>
+    </w:p>
+    <w:p>
+      <w:pPr>
+        <w:pStyle w:val="p1"/>
+        <w:rPr>
+          <w:rStyle w:val="s1"/>
+          <w:rFonts w:ascii="Consolas" w:hAnsi="Consolas"/>
+          <w:sz w:val="24"/>
+          <w:szCs w:val="24"/>
+        </w:rPr>
+      </w:pPr>
+      <w:r>
+        <w:rPr>
+          <w:rStyle w:val="s1"/>
+          <w:rFonts w:ascii="Consolas" w:hAnsi="Consolas"/>
+          <w:sz w:val="24"/>
+          <w:szCs w:val="24"/>
+        </w:rPr>
+        <w:t>Output image matrix size: 128 x 256 x 256</w:t>
+      </w:r>
+    </w:p>
+    <w:p>
+      <w:pPr>
+        <w:pStyle w:val="p1"/>
+        <w:rPr>
+          <w:rStyle w:val="s1"/>
+          <w:rFonts w:ascii="Consolas" w:hAnsi="Consolas"/>
+          <w:sz w:val="24"/>
+          <w:szCs w:val="24"/>
+        </w:rPr>
+      </w:pPr>
+      <w:r>
+        <w:rPr>
+          <w:rStyle w:val="s1"/>
+          <w:rFonts w:ascii="Consolas" w:hAnsi="Consolas"/>
+          <w:sz w:val="24"/>
+          <w:szCs w:val="24"/>
+        </w:rPr>
+        <w:t>Output image voxel size: 1.2500 x 1.0000 x 1.0000</w:t>
+      </w:r>
+    </w:p>
+    <w:p>
+      <w:pPr>
+        <w:pStyle w:val="p1"/>
+        <w:rPr>
+          <w:rStyle w:val="s1"/>
+          <w:rFonts w:ascii="Consolas" w:hAnsi="Consolas"/>
+          <w:sz w:val="24"/>
+          <w:szCs w:val="24"/>
+        </w:rPr>
+      </w:pPr>
+      <w:r>
+        <w:rPr>
+          <w:rStyle w:val="s1"/>
+          <w:rFonts w:ascii="Consolas" w:hAnsi="Consolas"/>
+          <w:sz w:val="24"/>
+          <w:szCs w:val="24"/>
+        </w:rPr>
+        <w:t>Output image orientation: LAI</w:t>
+      </w:r>
+    </w:p>
+    <w:p>
+      <w:pPr>
+        <w:pStyle w:val="p1"/>
+        <w:rPr>
+          <w:rStyle w:val="s1"/>
+          <w:rFonts w:ascii="Consolas" w:hAnsi="Consolas"/>
+          <w:sz w:val="24"/>
+          <w:szCs w:val="24"/>
+        </w:rPr>
+      </w:pPr>
+      <w:r>
+        <w:rPr>
+          <w:rStyle w:val="s1"/>
+          <w:rFonts w:ascii="Consolas" w:hAnsi="Consolas"/>
+          <w:sz w:val="24"/>
+          <w:szCs w:val="24"/>
+        </w:rPr>
+        <w:t>Output transformation matrix: /Users/ardekb01/babak_lib/example1/v1.mrx</w:t>
+      </w:r>
+    </w:p>
+    <w:p>
+      <w:pPr>
+        <w:pStyle w:val="p1"/>
+        <w:rPr>
+          <w:rStyle w:val="s1"/>
+          <w:rFonts w:ascii="Consolas" w:hAnsi="Consolas"/>
+          <w:sz w:val="24"/>
+          <w:szCs w:val="24"/>
+        </w:rPr>
+      </w:pPr>
+      <w:r>
+        <w:rPr>
+          <w:rStyle w:val="s1"/>
+          <w:rFonts w:ascii="Consolas" w:hAnsi="Consolas"/>
+          <w:sz w:val="24"/>
+          <w:szCs w:val="24"/>
+        </w:rPr>
+        <w:t>Output transformation matrix (FSL format): /Users/ardekb01/babak_lib/example1/v1_FSL.mat</w:t>
+      </w:r>
+    </w:p>
+    <w:p>
+      <w:pPr>
+        <w:pStyle w:val="p1"/>
+        <w:rPr>
+          <w:rStyle w:val="s1"/>
+          <w:rFonts w:ascii="Consolas" w:hAnsi="Consolas"/>
+          <w:sz w:val="24"/>
+          <w:szCs w:val="24"/>
+        </w:rPr>
+      </w:pPr>
     </w:p>
     <w:p>
       <w:pPr>
         <w:spacing w:before="120"/>
       </w:pPr>
-    </w:p>
-    <w:p>
-      <w:pPr>
-        <w:spacing w:before="120"/>
-      </w:pPr>
       <w:r>
         <w:rPr>
           <w:noProof/>
         </w:rPr>
-        <w:lastRenderedPageBreak/>
         <mc:AlternateContent>
           <mc:Choice Requires="wps">
             <w:drawing>
-              <wp:anchor distT="0" distB="0" distL="114300" distR="114300" simplePos="0" relativeHeight="251663360" behindDoc="0" locked="0" layoutInCell="1" allowOverlap="1" wp14:anchorId="78D94959" wp14:editId="59255F99">
+              <wp:anchor distT="0" distB="0" distL="114300" distR="114300" simplePos="0" relativeHeight="251664384" behindDoc="0" locked="0" layoutInCell="1" allowOverlap="1" wp14:anchorId="4C9BAB8B" wp14:editId="64DB469D">
                 <wp:simplePos x="0" y="0"/>
                 <wp:positionH relativeFrom="column">
-                  <wp:posOffset>624542</wp:posOffset>
+                  <wp:posOffset>5652135</wp:posOffset>
                 </wp:positionH>
                 <wp:positionV relativeFrom="paragraph">
-                  <wp:posOffset>4820920</wp:posOffset>
+                  <wp:posOffset>4847590</wp:posOffset>
+                </wp:positionV>
+                <wp:extent cx="914400" cy="914400"/>
+                <wp:effectExtent l="0" t="0" r="0" b="0"/>
+                <wp:wrapSquare wrapText="bothSides"/>
+                <wp:docPr id="3" name="Text Box 3"/>
+                <wp:cNvGraphicFramePr/>
+                <a:graphic xmlns:a="http://schemas.openxmlformats.org/drawingml/2006/main">
+                  <a:graphicData uri="http://schemas.microsoft.com/office/word/2010/wordprocessingShape">
+                    <wps:wsp>
+                      <wps:cNvSpPr txBox="1"/>
+                      <wps:spPr>
+                        <a:xfrm>
+                          <a:off x="0" y="0"/>
+                          <a:ext cx="914400" cy="914400"/>
+                        </a:xfrm>
+                        <a:prstGeom prst="rect">
+                          <a:avLst/>
+                        </a:prstGeom>
+                        <a:noFill/>
+                        <a:ln>
+                          <a:noFill/>
+                        </a:ln>
+                        <a:effectLst/>
+                      </wps:spPr>
+                      <wps:style>
+                        <a:lnRef idx="0">
+                          <a:schemeClr val="accent1"/>
+                        </a:lnRef>
+                        <a:fillRef idx="0">
+                          <a:schemeClr val="accent1"/>
+                        </a:fillRef>
+                        <a:effectRef idx="0">
+                          <a:schemeClr val="accent1"/>
+                        </a:effectRef>
+                        <a:fontRef idx="minor">
+                          <a:schemeClr val="dk1"/>
+                        </a:fontRef>
+                      </wps:style>
+                      <wps:linkedTxbx id="1" seq="1"/>
+                      <wps:bodyPr rot="0" spcFirstLastPara="0" vertOverflow="overflow" horzOverflow="overflow" vert="horz" wrap="none" lIns="91440" tIns="45720" rIns="91440" bIns="45720" numCol="1" spcCol="0" rtlCol="0" fromWordArt="0" anchor="t" anchorCtr="0" forceAA="0" compatLnSpc="1">
+                        <a:prstTxWarp prst="textNoShape">
+                          <a:avLst/>
+                        </a:prstTxWarp>
+                        <a:noAutofit/>
+                      </wps:bodyPr>
+                    </wps:wsp>
+                  </a:graphicData>
+                </a:graphic>
+              </wp:anchor>
+            </w:drawing>
+          </mc:Choice>
+          <mc:Fallback>
+            <w:pict>
+              <v:shapetype w14:anchorId="4C9BAB8B" id="_x0000_t202" coordsize="21600,21600" o:spt="202" path="m0,0l0,21600,21600,21600,21600,0xe">
+                <v:stroke joinstyle="miter"/>
+                <v:path gradientshapeok="t" o:connecttype="rect"/>
+              </v:shapetype>
+              <v:shape id="Text Box 3" o:spid="_x0000_s1026" type="#_x0000_t202" style="position:absolute;margin-left:445.05pt;margin-top:381.7pt;width:1in;height:1in;z-index:251664384;visibility:visible;mso-wrap-style:none;mso-wrap-distance-left:9pt;mso-wrap-distance-top:0;mso-wrap-distance-right:9pt;mso-wrap-distance-bottom:0;mso-position-horizontal:absolute;mso-position-horizontal-relative:text;mso-position-vertical:absolute;mso-position-vertical-relative:text;v-text-anchor:top" o:gfxdata="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" filled="f" stroked="f">
+                <v:textbox>
+                  <w:txbxContent/>
+                </v:textbox>
+                <w10:wrap type="square"/>
+              </v:shape>
+            </w:pict>
+          </mc:Fallback>
+        </mc:AlternateContent>
+      </w:r>
+      <w:r>
+        <w:rPr>
+          <w:noProof/>
+        </w:rPr>
+        <mc:AlternateContent>
+          <mc:Choice Requires="wps">
+            <w:drawing>
+              <wp:anchor distT="0" distB="0" distL="114300" distR="114300" simplePos="0" relativeHeight="251663360" behindDoc="0" locked="0" layoutInCell="1" allowOverlap="1" wp14:anchorId="78D94959" wp14:editId="08365F30">
+                <wp:simplePos x="0" y="0"/>
+                <wp:positionH relativeFrom="column">
+                  <wp:posOffset>624840</wp:posOffset>
+                </wp:positionH>
+                <wp:positionV relativeFrom="paragraph">
+                  <wp:posOffset>2577465</wp:posOffset>
                 </wp:positionV>
                 <wp:extent cx="5029835" cy="2268220"/>
                 <wp:effectExtent l="0" t="0" r="0" b="0"/>
@@ -455,13 +1104,12 @@
                           <a:schemeClr val="dk1"/>
                         </a:fontRef>
                       </wps:style>
-                      <wps:txbx>
+                      <wps:txbx id="1">
                         <w:txbxContent>
                           <w:p>
                             <w:pPr>
                               <w:jc w:val="center"/>
                             </w:pPr>
-                            <w:bookmarkStart w:id="0" w:name="_GoBack"/>
                             <w:r>
                               <w:rPr>
                                 <w:noProof/>
@@ -483,202 +1131,6 @@
                                         </pic:nvPicPr>
                                         <pic:blipFill>
                                           <a:blip r:embed="rId7">
-                                            <a:extLst>
-                                              <a:ext uri="{28A0092B-C50C-407E-A947-70E740481C1C}">
-                                                <a14:useLocalDpi xmlns:a14="http://schemas.microsoft.com/office/drawing/2010/main" val="0"/>
-                                              </a:ext>
-                                            </a:extLst>
-                                          </a:blip>
-                                          <a:stretch>
-                                            <a:fillRect/>
-                                          </a:stretch>
-                                        </pic:blipFill>
-                                        <pic:spPr>
-                                          <a:xfrm>
-                                            <a:off x="0" y="0"/>
-                                            <a:ext cx="2194560" cy="2194560"/>
-                                          </a:xfrm>
-                                          <a:prstGeom prst="rect">
-                                            <a:avLst/>
-                                          </a:prstGeom>
-                                        </pic:spPr>
-                                      </pic:pic>
-                                    </a:graphicData>
-                                  </a:graphic>
-                                </wp:inline>
-                              </w:drawing>
-                            </w:r>
-                            <w:bookmarkEnd w:id="0"/>
-                          </w:p>
-                        </w:txbxContent>
-                      </wps:txbx>
-                      <wps:bodyPr rot="0" spcFirstLastPara="0" vertOverflow="overflow" horzOverflow="overflow" vert="horz" wrap="square" lIns="91440" tIns="45720" rIns="91440" bIns="45720" numCol="1" spcCol="0" rtlCol="0" fromWordArt="0" anchor="t" anchorCtr="0" forceAA="0" compatLnSpc="1">
-                        <a:prstTxWarp prst="textNoShape">
-                          <a:avLst/>
-                        </a:prstTxWarp>
-                        <a:noAutofit/>
-                      </wps:bodyPr>
-                    </wps:wsp>
-                  </a:graphicData>
-                </a:graphic>
-                <wp14:sizeRelH relativeFrom="margin">
-                  <wp14:pctWidth>0</wp14:pctWidth>
-                </wp14:sizeRelH>
-                <wp14:sizeRelV relativeFrom="margin">
-                  <wp14:pctHeight>0</wp14:pctHeight>
-                </wp14:sizeRelV>
-              </wp:anchor>
-            </w:drawing>
-          </mc:Choice>
-          <mc:Fallback>
-            <w:pict>
-              <v:shapetype w14:anchorId="78D94959" id="_x0000_t202" coordsize="21600,21600" o:spt="202" path="m0,0l0,21600,21600,21600,21600,0xe">
-                <v:stroke joinstyle="miter"/>
-                <v:path gradientshapeok="t" o:connecttype="rect"/>
-              </v:shapetype>
-              <v:shape id="Text Box 8" o:spid="_x0000_s1026" type="#_x0000_t202" style="position:absolute;margin-left:49.2pt;margin-top:379.6pt;width:396.05pt;height:178.6pt;z-index:251663360;visibility:visible;mso-wrap-style:square;mso-width-percent:0;mso-height-percent:0;mso-wrap-distance-left:9pt;mso-wrap-distance-top:0;mso-wrap-distance-right:9pt;mso-wrap-distance-bottom:0;mso-position-horizontal:absolute;mso-position-horizontal-relative:text;mso-position-vertical:absolute;mso-position-vertical-relative:text;mso-width-percent:0;mso-height-percent:0;mso-width-relative:margin;mso-height-relative:margin;v-text-anchor:top" o:gfxdata="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" filled="f" stroked="f">
-                <v:textbox>
-                  <w:txbxContent>
-                    <w:p>
-                      <w:pPr>
-                        <w:jc w:val="center"/>
-                      </w:pPr>
-                      <w:bookmarkStart w:id="1" w:name="_GoBack"/>
-                      <w:r>
-                        <w:rPr>
-                          <w:noProof/>
-                        </w:rPr>
-                        <w:drawing>
-                          <wp:inline distT="0" distB="0" distL="0" distR="0" wp14:anchorId="69DBCAAE" wp14:editId="65B6F652">
-                            <wp:extent cx="2194560" cy="2194560"/>
-                            <wp:effectExtent l="0" t="0" r="0" b="0"/>
-                            <wp:docPr id="10" name="Picture 10"/>
-                            <wp:cNvGraphicFramePr>
-                              <a:graphicFrameLocks xmlns:a="http://schemas.openxmlformats.org/drawingml/2006/main" noChangeAspect="1"/>
-                            </wp:cNvGraphicFramePr>
-                            <a:graphic xmlns:a="http://schemas.openxmlformats.org/drawingml/2006/main">
-                              <a:graphicData uri="http://schemas.openxmlformats.org/drawingml/2006/picture">
-                                <pic:pic xmlns:pic="http://schemas.openxmlformats.org/drawingml/2006/picture">
-                                  <pic:nvPicPr>
-                                    <pic:cNvPr id="10" name="v1_orion.png"/>
-                                    <pic:cNvPicPr/>
-                                  </pic:nvPicPr>
-                                  <pic:blipFill>
-                                    <a:blip r:embed="rId7">
-                                      <a:extLst>
-                                        <a:ext uri="{28A0092B-C50C-407E-A947-70E740481C1C}">
-                                          <a14:useLocalDpi xmlns:a14="http://schemas.microsoft.com/office/drawing/2010/main" val="0"/>
-                                        </a:ext>
-                                      </a:extLst>
-                                    </a:blip>
-                                    <a:stretch>
-                                      <a:fillRect/>
-                                    </a:stretch>
-                                  </pic:blipFill>
-                                  <pic:spPr>
-                                    <a:xfrm>
-                                      <a:off x="0" y="0"/>
-                                      <a:ext cx="2194560" cy="2194560"/>
-                                    </a:xfrm>
-                                    <a:prstGeom prst="rect">
-                                      <a:avLst/>
-                                    </a:prstGeom>
-                                  </pic:spPr>
-                                </pic:pic>
-                              </a:graphicData>
-                            </a:graphic>
-                          </wp:inline>
-                        </w:drawing>
-                      </w:r>
-                      <w:bookmarkEnd w:id="1"/>
-                    </w:p>
-                  </w:txbxContent>
-                </v:textbox>
-                <w10:wrap type="square"/>
-              </v:shape>
-            </w:pict>
-          </mc:Fallback>
-        </mc:AlternateContent>
-      </w:r>
-      <w:r>
-        <w:rPr>
-          <w:noProof/>
-        </w:rPr>
-        <mc:AlternateContent>
-          <mc:Choice Requires="wps">
-            <w:drawing>
-              <wp:anchor distT="0" distB="0" distL="114300" distR="114300" simplePos="0" relativeHeight="251661312" behindDoc="0" locked="0" layoutInCell="1" allowOverlap="1" wp14:anchorId="7FA1E67E" wp14:editId="52BF2F36">
-                <wp:simplePos x="0" y="0"/>
-                <wp:positionH relativeFrom="column">
-                  <wp:posOffset>624542</wp:posOffset>
-                </wp:positionH>
-                <wp:positionV relativeFrom="paragraph">
-                  <wp:posOffset>2531745</wp:posOffset>
-                </wp:positionV>
-                <wp:extent cx="5029835" cy="2268220"/>
-                <wp:effectExtent l="0" t="0" r="0" b="0"/>
-                <wp:wrapSquare wrapText="bothSides"/>
-                <wp:docPr id="4" name="Text Box 4"/>
-                <wp:cNvGraphicFramePr/>
-                <a:graphic xmlns:a="http://schemas.openxmlformats.org/drawingml/2006/main">
-                  <a:graphicData uri="http://schemas.microsoft.com/office/word/2010/wordprocessingShape">
-                    <wps:wsp>
-                      <wps:cNvSpPr txBox="1"/>
-                      <wps:spPr>
-                        <a:xfrm>
-                          <a:off x="0" y="0"/>
-                          <a:ext cx="5029835" cy="2268220"/>
-                        </a:xfrm>
-                        <a:prstGeom prst="rect">
-                          <a:avLst/>
-                        </a:prstGeom>
-                        <a:noFill/>
-                        <a:ln>
-                          <a:noFill/>
-                        </a:ln>
-                        <a:effectLst/>
-                      </wps:spPr>
-                      <wps:style>
-                        <a:lnRef idx="0">
-                          <a:schemeClr val="accent1"/>
-                        </a:lnRef>
-                        <a:fillRef idx="0">
-                          <a:schemeClr val="accent1"/>
-                        </a:fillRef>
-                        <a:effectRef idx="0">
-                          <a:schemeClr val="accent1"/>
-                        </a:effectRef>
-                        <a:fontRef idx="minor">
-                          <a:schemeClr val="dk1"/>
-                        </a:fontRef>
-                      </wps:style>
-                      <wps:txbx>
-                        <w:txbxContent>
-                          <w:p>
-                            <w:pPr>
-                              <w:jc w:val="center"/>
-                            </w:pPr>
-                            <w:r>
-                              <w:rPr>
-                                <w:noProof/>
-                              </w:rPr>
-                              <w:drawing>
-                                <wp:inline distT="0" distB="0" distL="0" distR="0" wp14:anchorId="7914BDE3" wp14:editId="63A2E116">
-                                  <wp:extent cx="2194560" cy="2194560"/>
-                                  <wp:effectExtent l="0" t="0" r="0" b="0"/>
-                                  <wp:docPr id="6" name="Picture 6"/>
-                                  <wp:cNvGraphicFramePr>
-                                    <a:graphicFrameLocks xmlns:a="http://schemas.openxmlformats.org/drawingml/2006/main" noChangeAspect="1"/>
-                                  </wp:cNvGraphicFramePr>
-                                  <a:graphic xmlns:a="http://schemas.openxmlformats.org/drawingml/2006/main">
-                                    <a:graphicData uri="http://schemas.openxmlformats.org/drawingml/2006/picture">
-                                      <pic:pic xmlns:pic="http://schemas.openxmlformats.org/drawingml/2006/picture">
-                                        <pic:nvPicPr>
-                                          <pic:cNvPr id="3" name="v1_ACPC_sagittal.png"/>
-                                          <pic:cNvPicPr/>
-                                        </pic:nvPicPr>
-                                        <pic:blipFill>
-                                          <a:blip r:embed="rId8">
                                             <a:extLst>
                                               <a:ext uri="{28A0092B-C50C-407E-A947-70E740481C1C}">
                                                 <a14:useLocalDpi xmlns:a14="http://schemas.microsoft.com/office/drawing/2010/main" val="0"/>
@@ -727,8 +1179,8 @@
           </mc:Choice>
           <mc:Fallback>
             <w:pict>
-              <v:shape w14:anchorId="7FA1E67E" id="Text Box 4" o:spid="_x0000_s1027" type="#_x0000_t202" style="position:absolute;margin-left:49.2pt;margin-top:199.35pt;width:396.05pt;height:178.6pt;z-index:251661312;visibility:visible;mso-wrap-style:square;mso-width-percent:0;mso-height-percent:0;mso-wrap-distance-left:9pt;mso-wrap-distance-top:0;mso-wrap-distance-right:9pt;mso-wrap-distance-bottom:0;mso-position-horizontal:absolute;mso-position-horizontal-relative:text;mso-position-vertical:absolute;mso-position-vertical-relative:text;mso-width-percent:0;mso-height-percent:0;mso-width-relative:margin;mso-height-relative:margin;v-text-anchor:top" o:gfxdata="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" filled="f" stroked="f">
-                <v:textbox>
+              <v:shape w14:anchorId="78D94959" id="Text Box 8" o:spid="_x0000_s1027" type="#_x0000_t202" style="position:absolute;margin-left:49.2pt;margin-top:202.95pt;width:396.05pt;height:178.6pt;z-index:251663360;visibility:visible;mso-wrap-style:square;mso-width-percent:0;mso-height-percent:0;mso-wrap-distance-left:9pt;mso-wrap-distance-top:0;mso-wrap-distance-right:9pt;mso-wrap-distance-bottom:0;mso-position-horizontal:absolute;mso-position-horizontal-relative:text;mso-position-vertical:absolute;mso-position-vertical-relative:text;mso-width-percent:0;mso-height-percent:0;mso-width-relative:margin;mso-height-relative:margin;v-text-anchor:top" o:gfxdata="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" filled="f" stroked="f">
+                <v:textbox style="mso-next-textbox:#Text Box 3">
                   <w:txbxContent>
                     <w:p>
                       <w:pPr>
@@ -739,10 +1191,10 @@
                           <w:noProof/>
                         </w:rPr>
                         <w:drawing>
-                          <wp:inline distT="0" distB="0" distL="0" distR="0" wp14:anchorId="7914BDE3" wp14:editId="63A2E116">
+                          <wp:inline distT="0" distB="0" distL="0" distR="0" wp14:anchorId="69DBCAAE" wp14:editId="65B6F652">
                             <wp:extent cx="2194560" cy="2194560"/>
                             <wp:effectExtent l="0" t="0" r="0" b="0"/>
-                            <wp:docPr id="6" name="Picture 6"/>
+                            <wp:docPr id="10" name="Picture 10"/>
                             <wp:cNvGraphicFramePr>
                               <a:graphicFrameLocks xmlns:a="http://schemas.openxmlformats.org/drawingml/2006/main" noChangeAspect="1"/>
                             </wp:cNvGraphicFramePr>
@@ -750,11 +1202,11 @@
                               <a:graphicData uri="http://schemas.openxmlformats.org/drawingml/2006/picture">
                                 <pic:pic xmlns:pic="http://schemas.openxmlformats.org/drawingml/2006/picture">
                                   <pic:nvPicPr>
-                                    <pic:cNvPr id="3" name="v1_ACPC_sagittal.png"/>
+                                    <pic:cNvPr id="10" name="v1_orion.png"/>
                                     <pic:cNvPicPr/>
                                   </pic:nvPicPr>
                                   <pic:blipFill>
-                                    <a:blip r:embed="rId8">
+                                    <a:blip r:embed="rId7">
                                       <a:extLst>
                                         <a:ext uri="{28A0092B-C50C-407E-A947-70E740481C1C}">
                                           <a14:useLocalDpi xmlns:a14="http://schemas.microsoft.com/office/drawing/2010/main" val="0"/>
@@ -796,7 +1248,7 @@
         <mc:AlternateContent>
           <mc:Choice Requires="wps">
             <w:drawing>
-              <wp:anchor distT="0" distB="0" distL="114300" distR="114300" simplePos="0" relativeHeight="251659264" behindDoc="0" locked="0" layoutInCell="1" allowOverlap="1" wp14:anchorId="20B1CE1A" wp14:editId="7C2E0A1F">
+              <wp:anchor distT="0" distB="0" distL="114300" distR="114300" simplePos="0" relativeHeight="251659264" behindDoc="0" locked="0" layoutInCell="1" allowOverlap="1" wp14:anchorId="20B1CE1A" wp14:editId="34D778CE">
                 <wp:simplePos x="0" y="0"/>
                 <wp:positionH relativeFrom="column">
                   <wp:posOffset>621665</wp:posOffset>
@@ -867,6 +1319,55 @@
                                           <pic:cNvPicPr/>
                                         </pic:nvPicPr>
                                         <pic:blipFill>
+                                          <a:blip r:embed="rId8">
+                                            <a:extLst>
+                                              <a:ext uri="{28A0092B-C50C-407E-A947-70E740481C1C}">
+                                                <a14:useLocalDpi xmlns:a14="http://schemas.microsoft.com/office/drawing/2010/main" val="0"/>
+                                              </a:ext>
+                                            </a:extLst>
+                                          </a:blip>
+                                          <a:stretch>
+                                            <a:fillRect/>
+                                          </a:stretch>
+                                        </pic:blipFill>
+                                        <pic:spPr>
+                                          <a:xfrm>
+                                            <a:off x="0" y="0"/>
+                                            <a:ext cx="2194560" cy="2194560"/>
+                                          </a:xfrm>
+                                          <a:prstGeom prst="rect">
+                                            <a:avLst/>
+                                          </a:prstGeom>
+                                        </pic:spPr>
+                                      </pic:pic>
+                                    </a:graphicData>
+                                  </a:graphic>
+                                </wp:inline>
+                              </w:drawing>
+                            </w:r>
+                            <w:r>
+                              <w:t xml:space="preserve"> </w:t>
+                            </w:r>
+                            <w:r>
+                              <w:rPr>
+                                <w:noProof/>
+                              </w:rPr>
+                              <w:drawing>
+                                <wp:inline distT="0" distB="0" distL="0" distR="0" wp14:anchorId="1D0525C7" wp14:editId="698703CE">
+                                  <wp:extent cx="2194560" cy="2194560"/>
+                                  <wp:effectExtent l="0" t="0" r="0" b="0"/>
+                                  <wp:docPr id="6" name="Picture 6"/>
+                                  <wp:cNvGraphicFramePr>
+                                    <a:graphicFrameLocks xmlns:a="http://schemas.openxmlformats.org/drawingml/2006/main" noChangeAspect="1"/>
+                                  </wp:cNvGraphicFramePr>
+                                  <a:graphic xmlns:a="http://schemas.openxmlformats.org/drawingml/2006/main">
+                                    <a:graphicData uri="http://schemas.openxmlformats.org/drawingml/2006/picture">
+                                      <pic:pic xmlns:pic="http://schemas.openxmlformats.org/drawingml/2006/picture">
+                                        <pic:nvPicPr>
+                                          <pic:cNvPr id="3" name="v1_ACPC_sagittal.png"/>
+                                          <pic:cNvPicPr/>
+                                        </pic:nvPicPr>
+                                        <pic:blipFill>
                                           <a:blip r:embed="rId9">
                                             <a:extLst>
                                               <a:ext uri="{28A0092B-C50C-407E-A947-70E740481C1C}">
@@ -916,7 +1417,7 @@
           </mc:Choice>
           <mc:Fallback>
             <w:pict>
-              <v:shape w14:anchorId="20B1CE1A" id="Text Box 1" o:spid="_x0000_s1028" type="#_x0000_t202" style="position:absolute;margin-left:48.95pt;margin-top:19.55pt;width:396.05pt;height:178.6pt;z-index:251659264;visibility:visible;mso-wrap-style:square;mso-width-percent:0;mso-height-percent:0;mso-wrap-distance-left:9pt;mso-wrap-distance-top:0;mso-wrap-distance-right:9pt;mso-wrap-distance-bottom:0;mso-position-horizontal:absolute;mso-position-horizontal-relative:text;mso-position-vertical:absolute;mso-position-vertical-relative:text;mso-width-percent:0;mso-height-percent:0;mso-width-relative:margin;mso-height-relative:margin;v-text-anchor:top" o:gfxdata="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" filled="f" stroked="f">
+              <v:shape w14:anchorId="20B1CE1A" id="Text Box 1" o:spid="_x0000_s1028" type="#_x0000_t202" style="position:absolute;margin-left:48.95pt;margin-top:19.55pt;width:396.05pt;height:178.6pt;z-index:251659264;visibility:visible;mso-wrap-style:square;mso-width-percent:0;mso-height-percent:0;mso-wrap-distance-left:9pt;mso-wrap-distance-top:0;mso-wrap-distance-right:9pt;mso-wrap-distance-bottom:0;mso-position-horizontal:absolute;mso-position-horizontal-relative:text;mso-position-vertical:absolute;mso-position-vertical-relative:text;mso-width-percent:0;mso-height-percent:0;mso-width-relative:margin;mso-height-relative:margin;v-text-anchor:top" o:gfxdata="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" filled="f" stroked="f">
                 <v:textbox>
                   <w:txbxContent>
                     <w:p>
@@ -940,6 +1441,55 @@
                                 <pic:pic xmlns:pic="http://schemas.openxmlformats.org/drawingml/2006/picture">
                                   <pic:nvPicPr>
                                     <pic:cNvPr id="2" name="v1_ACPC_axial.png"/>
+                                    <pic:cNvPicPr/>
+                                  </pic:nvPicPr>
+                                  <pic:blipFill>
+                                    <a:blip r:embed="rId8">
+                                      <a:extLst>
+                                        <a:ext uri="{28A0092B-C50C-407E-A947-70E740481C1C}">
+                                          <a14:useLocalDpi xmlns:a14="http://schemas.microsoft.com/office/drawing/2010/main" val="0"/>
+                                        </a:ext>
+                                      </a:extLst>
+                                    </a:blip>
+                                    <a:stretch>
+                                      <a:fillRect/>
+                                    </a:stretch>
+                                  </pic:blipFill>
+                                  <pic:spPr>
+                                    <a:xfrm>
+                                      <a:off x="0" y="0"/>
+                                      <a:ext cx="2194560" cy="2194560"/>
+                                    </a:xfrm>
+                                    <a:prstGeom prst="rect">
+                                      <a:avLst/>
+                                    </a:prstGeom>
+                                  </pic:spPr>
+                                </pic:pic>
+                              </a:graphicData>
+                            </a:graphic>
+                          </wp:inline>
+                        </w:drawing>
+                      </w:r>
+                      <w:r>
+                        <w:t xml:space="preserve"> </w:t>
+                      </w:r>
+                      <w:r>
+                        <w:rPr>
+                          <w:noProof/>
+                        </w:rPr>
+                        <w:drawing>
+                          <wp:inline distT="0" distB="0" distL="0" distR="0" wp14:anchorId="1D0525C7" wp14:editId="698703CE">
+                            <wp:extent cx="2194560" cy="2194560"/>
+                            <wp:effectExtent l="0" t="0" r="0" b="0"/>
+                            <wp:docPr id="6" name="Picture 6"/>
+                            <wp:cNvGraphicFramePr>
+                              <a:graphicFrameLocks xmlns:a="http://schemas.openxmlformats.org/drawingml/2006/main" noChangeAspect="1"/>
+                            </wp:cNvGraphicFramePr>
+                            <a:graphic xmlns:a="http://schemas.openxmlformats.org/drawingml/2006/main">
+                              <a:graphicData uri="http://schemas.openxmlformats.org/drawingml/2006/picture">
+                                <pic:pic xmlns:pic="http://schemas.openxmlformats.org/drawingml/2006/picture">
+                                  <pic:nvPicPr>
+                                    <pic:cNvPr id="3" name="v1_ACPC_sagittal.png"/>
                                     <pic:cNvPicPr/>
                                   </pic:nvPicPr>
                                   <pic:blipFill>
@@ -1127,22 +1677,8 @@
         <w:footnoteRef/>
       </w:r>
       <w:r>
-        <w:t xml:space="preserve"> </w:t>
-      </w:r>
-      <w:r>
-        <w:t xml:space="preserve">Actually, one of the 8 Orion landmarks happens to be very close to </w:t>
-      </w:r>
-      <w:r>
-        <w:t xml:space="preserve">the </w:t>
-      </w:r>
-      <w:r>
-        <w:t>AC.</w:t>
-      </w:r>
-    </w:p>
-    <w:p>
-      <w:pPr>
-        <w:pStyle w:val="FootnoteText"/>
-      </w:pPr>
+        <w:t xml:space="preserve"> Actually, one of the 8 Orion landmarks happens to be very close to the AC.</w:t>
+      </w:r>
     </w:p>
   </w:footnote>
 </w:footnotes>
@@ -1939,7 +2475,7 @@
 </file>
 
 <file path=customXml/itemProps1.xml><?xml version="1.0" encoding="utf-8"?>
-<ds:datastoreItem xmlns:ds="http://schemas.openxmlformats.org/officeDocument/2006/customXml" ds:itemID="{6C03C2AF-DE2B-D948-B340-9CB379670747}">
+<ds:datastoreItem xmlns:ds="http://schemas.openxmlformats.org/officeDocument/2006/customXml" ds:itemID="{F54C27B7-E703-7946-8C4F-605E91A96975}">
   <ds:schemaRefs>
     <ds:schemaRef ds:uri="http://schemas.openxmlformats.org/officeDocument/2006/bibliography"/>
   </ds:schemaRefs>

</xml_diff>

<commit_message>
Revisions related to writing PNG images
</commit_message>
<xml_diff>
--- a/doc/acpcdetect.docx
+++ b/doc/acpcdetect.docx
@@ -333,19 +333,7 @@
         <w:rPr>
           <w:rFonts w:ascii="Consolas" w:hAnsi="Consolas"/>
         </w:rPr>
-        <w:t>-</w:t>
-      </w:r>
-      <w:r>
-        <w:rPr>
-          <w:rFonts w:ascii="Consolas" w:hAnsi="Consolas"/>
-        </w:rPr>
-        <w:t>d</w:t>
-      </w:r>
-      <w:r>
-        <w:rPr>
-          <w:rFonts w:ascii="Consolas" w:hAnsi="Consolas"/>
-        </w:rPr>
-        <w:t>x &lt;</w:t>
+        <w:t>-dx &lt;</w:t>
       </w:r>
       <w:r>
         <w:rPr>
@@ -361,13 +349,7 @@
         <w:t>&gt;</w:t>
       </w:r>
       <w:r>
-        <w:t xml:space="preserve">: </w:t>
-      </w:r>
-      <w:r>
-        <w:t>voxel size (mm)</w:t>
-      </w:r>
-      <w:r>
-        <w:t xml:space="preserve"> in i direction (fastest varying index) of the output image</w:t>
+        <w:t>: voxel size (mm) in i direction (fastest varying index) of the output image</w:t>
       </w:r>
     </w:p>
     <w:p>
@@ -378,19 +360,7 @@
         <w:rPr>
           <w:rFonts w:ascii="Consolas" w:hAnsi="Consolas"/>
         </w:rPr>
-        <w:t>-</w:t>
-      </w:r>
-      <w:r>
-        <w:rPr>
-          <w:rFonts w:ascii="Consolas" w:hAnsi="Consolas"/>
-        </w:rPr>
-        <w:t>d</w:t>
-      </w:r>
-      <w:r>
-        <w:rPr>
-          <w:rFonts w:ascii="Consolas" w:hAnsi="Consolas"/>
-        </w:rPr>
-        <w:t>y &lt;</w:t>
+        <w:t>-dy &lt;</w:t>
       </w:r>
       <w:r>
         <w:rPr>
@@ -406,13 +376,7 @@
         <w:t>&gt;</w:t>
       </w:r>
       <w:r>
-        <w:t xml:space="preserve">: </w:t>
-      </w:r>
-      <w:r>
-        <w:t xml:space="preserve">voxel size (mm) </w:t>
-      </w:r>
-      <w:r>
-        <w:t>in j direction (2</w:t>
+        <w:t>: voxel size (mm) in j direction (2</w:t>
       </w:r>
       <w:r>
         <w:rPr>
@@ -432,19 +396,7 @@
         <w:rPr>
           <w:rFonts w:ascii="Consolas" w:hAnsi="Consolas"/>
         </w:rPr>
-        <w:t>-</w:t>
-      </w:r>
-      <w:r>
-        <w:rPr>
-          <w:rFonts w:ascii="Consolas" w:hAnsi="Consolas"/>
-        </w:rPr>
-        <w:t>d</w:t>
-      </w:r>
-      <w:r>
-        <w:rPr>
-          <w:rFonts w:ascii="Consolas" w:hAnsi="Consolas"/>
-        </w:rPr>
-        <w:t>z &lt;</w:t>
+        <w:t>-dz &lt;</w:t>
       </w:r>
       <w:r>
         <w:rPr>
@@ -460,16 +412,10 @@
         <w:t>&gt;</w:t>
       </w:r>
       <w:r>
-        <w:t xml:space="preserve">: </w:t>
-      </w:r>
-      <w:r>
-        <w:t>voxel</w:t>
-      </w:r>
-      <w:r>
-        <w:t xml:space="preserve"> size (mm) </w:t>
-      </w:r>
-      <w:r>
-        <w:t>in k direction (slowest varying index) of the output image</w:t>
+        <w:t>: voxel</w:t>
+      </w:r>
+      <w:r>
+        <w:t xml:space="preserve"> size (mm) in k direction (slowest varying index) of the output image</w:t>
       </w:r>
     </w:p>
     <w:p>
@@ -498,8 +444,6 @@
       <w:r>
         <w:t>: output image names (default: &lt;input-image&gt;_&lt;orientation code&gt;.nii</w:t>
       </w:r>
-      <w:bookmarkStart w:id="0" w:name="_GoBack"/>
-      <w:bookmarkEnd w:id="0"/>
     </w:p>
     <w:p>
       <w:pPr>
@@ -508,757 +452,40 @@
       <w:r>
         <w:t xml:space="preserve">Example 1: </w:t>
       </w:r>
-    </w:p>
-    <w:p>
-      <w:pPr>
-        <w:pStyle w:val="p1"/>
-        <w:rPr>
-          <w:rFonts w:ascii="Consolas" w:hAnsi="Consolas"/>
-          <w:sz w:val="24"/>
-          <w:szCs w:val="24"/>
-        </w:rPr>
-      </w:pPr>
-      <w:r>
-        <w:rPr>
-          <w:rStyle w:val="s1"/>
-          <w:rFonts w:ascii="Consolas" w:hAnsi="Consolas"/>
-          <w:sz w:val="24"/>
-          <w:szCs w:val="24"/>
-        </w:rPr>
-        <w:t>$ acpcdetect -i $ARTHOME/example1/v1.nii -v</w:t>
-      </w:r>
-    </w:p>
-    <w:p>
-      <w:pPr>
-        <w:pStyle w:val="p1"/>
-        <w:rPr>
-          <w:rFonts w:ascii="Consolas" w:hAnsi="Consolas"/>
-          <w:sz w:val="24"/>
-          <w:szCs w:val="24"/>
-        </w:rPr>
-      </w:pPr>
-      <w:r>
-        <w:rPr>
-          <w:rStyle w:val="s1"/>
-          <w:rFonts w:ascii="Consolas" w:hAnsi="Consolas"/>
-          <w:sz w:val="24"/>
-          <w:szCs w:val="24"/>
-        </w:rPr>
-        <w:t>Input image: /Users/ardekb01/babak_lib/example1/v1.nii</w:t>
-      </w:r>
-    </w:p>
-    <w:p>
-      <w:pPr>
-        <w:pStyle w:val="p1"/>
-        <w:rPr>
-          <w:rFonts w:ascii="Consolas" w:hAnsi="Consolas"/>
-          <w:sz w:val="24"/>
-          <w:szCs w:val="24"/>
-        </w:rPr>
-      </w:pPr>
-      <w:r>
-        <w:rPr>
-          <w:rStyle w:val="s1"/>
-          <w:rFonts w:ascii="Consolas" w:hAnsi="Consolas"/>
-          <w:sz w:val="24"/>
-          <w:szCs w:val="24"/>
-        </w:rPr>
-        <w:t>Input image orientation: ASL</w:t>
-      </w:r>
-    </w:p>
-    <w:p>
-      <w:pPr>
-        <w:pStyle w:val="p1"/>
-        <w:rPr>
-          <w:rFonts w:ascii="Consolas" w:hAnsi="Consolas"/>
-          <w:sz w:val="24"/>
-          <w:szCs w:val="24"/>
-        </w:rPr>
-      </w:pPr>
-      <w:r>
-        <w:rPr>
-          <w:rStyle w:val="s1"/>
-          <w:rFonts w:ascii="Consolas" w:hAnsi="Consolas"/>
-          <w:sz w:val="24"/>
-          <w:szCs w:val="24"/>
-        </w:rPr>
-        <w:t>Input image matrix size: 256 x 256 x 128</w:t>
-      </w:r>
-    </w:p>
-    <w:p>
-      <w:pPr>
-        <w:pStyle w:val="p1"/>
-        <w:rPr>
-          <w:rFonts w:ascii="Consolas" w:hAnsi="Consolas"/>
-          <w:sz w:val="24"/>
-          <w:szCs w:val="24"/>
-        </w:rPr>
-      </w:pPr>
-      <w:r>
-        <w:rPr>
-          <w:rStyle w:val="s1"/>
-          <w:rFonts w:ascii="Consolas" w:hAnsi="Consolas"/>
-          <w:sz w:val="24"/>
-          <w:szCs w:val="24"/>
-        </w:rPr>
-        <w:t>Input image voxel size: 1.0000 x 1.0000 x 1.2500</w:t>
-      </w:r>
-    </w:p>
-    <w:p>
-      <w:pPr>
-        <w:pStyle w:val="p1"/>
-        <w:rPr>
-          <w:rFonts w:ascii="Consolas" w:hAnsi="Consolas"/>
-          <w:sz w:val="24"/>
-          <w:szCs w:val="24"/>
-        </w:rPr>
-      </w:pPr>
-      <w:r>
-        <w:rPr>
-          <w:rStyle w:val="s1"/>
-          <w:rFonts w:ascii="Consolas" w:hAnsi="Consolas"/>
-          <w:sz w:val="24"/>
-          <w:szCs w:val="24"/>
-        </w:rPr>
-        <w:t>Output image: /Users/ardekb01/babak_lib/example1/v1_ASL.nii</w:t>
-      </w:r>
-    </w:p>
-    <w:p>
-      <w:pPr>
-        <w:pStyle w:val="p1"/>
-        <w:rPr>
-          <w:rFonts w:ascii="Consolas" w:hAnsi="Consolas"/>
-          <w:sz w:val="24"/>
-          <w:szCs w:val="24"/>
-        </w:rPr>
-      </w:pPr>
-      <w:r>
-        <w:rPr>
-          <w:rStyle w:val="s1"/>
-          <w:rFonts w:ascii="Consolas" w:hAnsi="Consolas"/>
-          <w:sz w:val="24"/>
-          <w:szCs w:val="24"/>
-        </w:rPr>
-        <w:t>Output image matrix size: 256 x 256 x 128</w:t>
-      </w:r>
-    </w:p>
-    <w:p>
-      <w:pPr>
-        <w:pStyle w:val="p1"/>
-        <w:rPr>
-          <w:rFonts w:ascii="Consolas" w:hAnsi="Consolas"/>
-          <w:sz w:val="24"/>
-          <w:szCs w:val="24"/>
-        </w:rPr>
-      </w:pPr>
-      <w:r>
-        <w:rPr>
-          <w:rStyle w:val="s1"/>
-          <w:rFonts w:ascii="Consolas" w:hAnsi="Consolas"/>
-          <w:sz w:val="24"/>
-          <w:szCs w:val="24"/>
+      <w:r>
+        <w:t xml:space="preserve">In this example, </w:t>
+      </w:r>
+      <w:r>
+        <w:t>we apply the acpcdetect program to the v1.nii image in $ARTHOME/example1 with no other options except–v to put the program in verbose mode.   With this option, the program prints the name of the inputted image, its orientation (in this case ASL: Anterior-Superior-Left) and the size of the matrix (256x256x128) and voxels size (1x1x1.25 mm</w:t>
+      </w:r>
+      <w:r>
+        <w:rPr>
+          <w:vertAlign w:val="superscript"/>
+        </w:rPr>
+        <w:t>3</w:t>
+      </w:r>
+      <w:r>
+        <w:t xml:space="preserve">) of the input volume.  It also prints the name, orientation, matrix and voxel size of the computed output volume.  Since no other option specified at the command line, the output volume will have the same matrix and voxel size and orientation (ASL) as the input volume.  The name of the output volume will by default be: &lt;input image name&gt;_&lt;output </w:t>
+      </w:r>
+      <w:r>
+        <w:rPr>
+          <w:noProof/>
         </w:rPr>
         <w:lastRenderedPageBreak/>
-        <w:t>Output image voxel size: 1.0000 x 1.0000 x 1.2500</w:t>
-      </w:r>
-    </w:p>
-    <w:p>
-      <w:pPr>
-        <w:pStyle w:val="p1"/>
-        <w:rPr>
-          <w:rFonts w:ascii="Consolas" w:hAnsi="Consolas"/>
-          <w:sz w:val="24"/>
-          <w:szCs w:val="24"/>
-        </w:rPr>
-      </w:pPr>
-      <w:r>
-        <w:rPr>
-          <w:rStyle w:val="s1"/>
-          <w:rFonts w:ascii="Consolas" w:hAnsi="Consolas"/>
-          <w:sz w:val="24"/>
-          <w:szCs w:val="24"/>
-        </w:rPr>
-        <w:t>Output image orientation: ASL</w:t>
-      </w:r>
-    </w:p>
-    <w:p>
-      <w:pPr>
-        <w:pStyle w:val="p1"/>
-        <w:rPr>
-          <w:rFonts w:ascii="Consolas" w:hAnsi="Consolas"/>
-          <w:sz w:val="24"/>
-          <w:szCs w:val="24"/>
-        </w:rPr>
-      </w:pPr>
-      <w:r>
-        <w:rPr>
-          <w:rStyle w:val="s1"/>
-          <w:rFonts w:ascii="Consolas" w:hAnsi="Consolas"/>
-          <w:sz w:val="24"/>
-          <w:szCs w:val="24"/>
-        </w:rPr>
-        <w:t>Output transformation matrix: /Users/ardekb01/babak_lib/example1/v1.mrx</w:t>
-      </w:r>
-    </w:p>
-    <w:p>
-      <w:pPr>
-        <w:pStyle w:val="p1"/>
-        <w:rPr>
-          <w:rFonts w:ascii="Consolas" w:hAnsi="Consolas"/>
-          <w:sz w:val="24"/>
-          <w:szCs w:val="24"/>
-        </w:rPr>
-      </w:pPr>
-      <w:r>
-        <w:rPr>
-          <w:rStyle w:val="s1"/>
-          <w:rFonts w:ascii="Consolas" w:hAnsi="Consolas"/>
-          <w:sz w:val="24"/>
-          <w:szCs w:val="24"/>
-        </w:rPr>
-        <w:t>Output transformation matrix (FSL format): /Users/ardekb01/babak_lib/example1/v1_FSL.mat</w:t>
-      </w:r>
-    </w:p>
-    <w:p>
-      <w:pPr>
-        <w:spacing w:before="120"/>
-      </w:pPr>
-      <w:r>
-        <w:t xml:space="preserve">Example 2: </w:t>
-      </w:r>
-    </w:p>
-    <w:p>
-      <w:pPr>
-        <w:pStyle w:val="p1"/>
-        <w:rPr>
-          <w:rStyle w:val="s1"/>
-          <w:rFonts w:ascii="Consolas" w:hAnsi="Consolas"/>
-          <w:sz w:val="24"/>
-          <w:szCs w:val="24"/>
-        </w:rPr>
-      </w:pPr>
-      <w:r>
-        <w:rPr>
-          <w:rStyle w:val="s1"/>
-          <w:rFonts w:ascii="Consolas" w:hAnsi="Consolas"/>
-          <w:sz w:val="24"/>
-          <w:szCs w:val="24"/>
-        </w:rPr>
-        <w:t xml:space="preserve">$ acpcdetect -i $ARTHOME/example1/v1.nii </w:t>
-      </w:r>
-      <w:r>
-        <w:rPr>
-          <w:rStyle w:val="s1"/>
-          <w:rFonts w:ascii="Consolas" w:hAnsi="Consolas"/>
-          <w:sz w:val="24"/>
-          <w:szCs w:val="24"/>
-        </w:rPr>
-        <w:t>–v --output-orient LAI</w:t>
-      </w:r>
-    </w:p>
-    <w:p>
-      <w:pPr>
-        <w:pStyle w:val="p1"/>
-        <w:rPr>
-          <w:rStyle w:val="s1"/>
-          <w:rFonts w:ascii="Consolas" w:hAnsi="Consolas"/>
-          <w:sz w:val="24"/>
-          <w:szCs w:val="24"/>
-        </w:rPr>
-      </w:pPr>
-      <w:r>
-        <w:rPr>
-          <w:rStyle w:val="s1"/>
-          <w:rFonts w:ascii="Consolas" w:hAnsi="Consolas"/>
-          <w:sz w:val="24"/>
-          <w:szCs w:val="24"/>
-        </w:rPr>
-        <w:t>Input image: /Users/ardekb01/babak_lib/example1/v1.nii</w:t>
-      </w:r>
-    </w:p>
-    <w:p>
-      <w:pPr>
-        <w:pStyle w:val="p1"/>
-        <w:rPr>
-          <w:rStyle w:val="s1"/>
-          <w:rFonts w:ascii="Consolas" w:hAnsi="Consolas"/>
-          <w:sz w:val="24"/>
-          <w:szCs w:val="24"/>
-        </w:rPr>
-      </w:pPr>
-      <w:r>
-        <w:rPr>
-          <w:rStyle w:val="s1"/>
-          <w:rFonts w:ascii="Consolas" w:hAnsi="Consolas"/>
-          <w:sz w:val="24"/>
-          <w:szCs w:val="24"/>
-        </w:rPr>
-        <w:t>Input image orientation: ASL</w:t>
-      </w:r>
-    </w:p>
-    <w:p>
-      <w:pPr>
-        <w:pStyle w:val="p1"/>
-        <w:rPr>
-          <w:rStyle w:val="s1"/>
-          <w:rFonts w:ascii="Consolas" w:hAnsi="Consolas"/>
-          <w:sz w:val="24"/>
-          <w:szCs w:val="24"/>
-        </w:rPr>
-      </w:pPr>
-      <w:r>
-        <w:rPr>
-          <w:rStyle w:val="s1"/>
-          <w:rFonts w:ascii="Consolas" w:hAnsi="Consolas"/>
-          <w:sz w:val="24"/>
-          <w:szCs w:val="24"/>
-        </w:rPr>
-        <w:t>Input image matrix size: 256 x 256 x 128</w:t>
-      </w:r>
-    </w:p>
-    <w:p>
-      <w:pPr>
-        <w:pStyle w:val="p1"/>
-        <w:rPr>
-          <w:rStyle w:val="s1"/>
-          <w:rFonts w:ascii="Consolas" w:hAnsi="Consolas"/>
-          <w:sz w:val="24"/>
-          <w:szCs w:val="24"/>
-        </w:rPr>
-      </w:pPr>
-      <w:r>
-        <w:rPr>
-          <w:rStyle w:val="s1"/>
-          <w:rFonts w:ascii="Consolas" w:hAnsi="Consolas"/>
-          <w:sz w:val="24"/>
-          <w:szCs w:val="24"/>
-        </w:rPr>
-        <w:t>Input image voxel size: 1.0000 x 1.0000 x 1.2500</w:t>
-      </w:r>
-    </w:p>
-    <w:p>
-      <w:pPr>
-        <w:pStyle w:val="p1"/>
-        <w:rPr>
-          <w:rStyle w:val="s1"/>
-          <w:rFonts w:ascii="Consolas" w:hAnsi="Consolas"/>
-          <w:sz w:val="24"/>
-          <w:szCs w:val="24"/>
-        </w:rPr>
-      </w:pPr>
-      <w:r>
-        <w:rPr>
-          <w:rStyle w:val="s1"/>
-          <w:rFonts w:ascii="Consolas" w:hAnsi="Consolas"/>
-          <w:sz w:val="24"/>
-          <w:szCs w:val="24"/>
-        </w:rPr>
-        <w:t>Output image: /Users/ardekb01/babak_lib/example1/v1_LAI.nii</w:t>
-      </w:r>
-    </w:p>
-    <w:p>
-      <w:pPr>
-        <w:pStyle w:val="p1"/>
-        <w:rPr>
-          <w:rStyle w:val="s1"/>
-          <w:rFonts w:ascii="Consolas" w:hAnsi="Consolas"/>
-          <w:sz w:val="24"/>
-          <w:szCs w:val="24"/>
-        </w:rPr>
-      </w:pPr>
-      <w:r>
-        <w:rPr>
-          <w:rStyle w:val="s1"/>
-          <w:rFonts w:ascii="Consolas" w:hAnsi="Consolas"/>
-          <w:sz w:val="24"/>
-          <w:szCs w:val="24"/>
-        </w:rPr>
-        <w:t>Output image matrix size: 128 x 256 x 256</w:t>
-      </w:r>
-    </w:p>
-    <w:p>
-      <w:pPr>
-        <w:pStyle w:val="p1"/>
-        <w:rPr>
-          <w:rStyle w:val="s1"/>
-          <w:rFonts w:ascii="Consolas" w:hAnsi="Consolas"/>
-          <w:sz w:val="24"/>
-          <w:szCs w:val="24"/>
-        </w:rPr>
-      </w:pPr>
-      <w:r>
-        <w:rPr>
-          <w:rStyle w:val="s1"/>
-          <w:rFonts w:ascii="Consolas" w:hAnsi="Consolas"/>
-          <w:sz w:val="24"/>
-          <w:szCs w:val="24"/>
-        </w:rPr>
-        <w:t>Output image voxel size: 1.2500 x 1.0000 x 1.0000</w:t>
-      </w:r>
-    </w:p>
-    <w:p>
-      <w:pPr>
-        <w:pStyle w:val="p1"/>
-        <w:rPr>
-          <w:rStyle w:val="s1"/>
-          <w:rFonts w:ascii="Consolas" w:hAnsi="Consolas"/>
-          <w:sz w:val="24"/>
-          <w:szCs w:val="24"/>
-        </w:rPr>
-      </w:pPr>
-      <w:r>
-        <w:rPr>
-          <w:rStyle w:val="s1"/>
-          <w:rFonts w:ascii="Consolas" w:hAnsi="Consolas"/>
-          <w:sz w:val="24"/>
-          <w:szCs w:val="24"/>
-        </w:rPr>
-        <w:t>Output image orientation: LAI</w:t>
-      </w:r>
-    </w:p>
-    <w:p>
-      <w:pPr>
-        <w:pStyle w:val="p1"/>
-        <w:rPr>
-          <w:rStyle w:val="s1"/>
-          <w:rFonts w:ascii="Consolas" w:hAnsi="Consolas"/>
-          <w:sz w:val="24"/>
-          <w:szCs w:val="24"/>
-        </w:rPr>
-      </w:pPr>
-      <w:r>
-        <w:rPr>
-          <w:rStyle w:val="s1"/>
-          <w:rFonts w:ascii="Consolas" w:hAnsi="Consolas"/>
-          <w:sz w:val="24"/>
-          <w:szCs w:val="24"/>
-        </w:rPr>
-        <w:t>Output transformation matrix: /Users/ardekb01/babak_lib/example1/v1.mrx</w:t>
-      </w:r>
-    </w:p>
-    <w:p>
-      <w:pPr>
-        <w:pStyle w:val="p1"/>
-        <w:rPr>
-          <w:rStyle w:val="s1"/>
-          <w:rFonts w:ascii="Consolas" w:hAnsi="Consolas"/>
-          <w:sz w:val="24"/>
-          <w:szCs w:val="24"/>
-        </w:rPr>
-      </w:pPr>
-      <w:r>
-        <w:rPr>
-          <w:rStyle w:val="s1"/>
-          <w:rFonts w:ascii="Consolas" w:hAnsi="Consolas"/>
-          <w:sz w:val="24"/>
-          <w:szCs w:val="24"/>
-        </w:rPr>
-        <w:t>Output transformation matrix (FSL format): /Users/ardekb01/babak_lib/example1/v1_FSL.mat</w:t>
-      </w:r>
-    </w:p>
-    <w:p>
-      <w:pPr>
-        <w:pStyle w:val="p1"/>
-        <w:rPr>
-          <w:rStyle w:val="s1"/>
-          <w:rFonts w:ascii="Consolas" w:hAnsi="Consolas"/>
-          <w:sz w:val="24"/>
-          <w:szCs w:val="24"/>
-        </w:rPr>
-      </w:pPr>
-    </w:p>
-    <w:p>
-      <w:pPr>
-        <w:spacing w:before="120"/>
-      </w:pPr>
-      <w:r>
-        <w:rPr>
-          <w:noProof/>
-        </w:rPr>
         <mc:AlternateContent>
           <mc:Choice Requires="wps">
             <w:drawing>
-              <wp:anchor distT="0" distB="0" distL="114300" distR="114300" simplePos="0" relativeHeight="251664384" behindDoc="0" locked="0" layoutInCell="1" allowOverlap="1" wp14:anchorId="4C9BAB8B" wp14:editId="64DB469D">
+              <wp:anchor distT="0" distB="0" distL="114300" distR="114300" simplePos="0" relativeHeight="251659264" behindDoc="0" locked="0" layoutInCell="1" allowOverlap="1" wp14:anchorId="20B1CE1A" wp14:editId="279D612E">
                 <wp:simplePos x="0" y="0"/>
-                <wp:positionH relativeFrom="column">
-                  <wp:posOffset>5652135</wp:posOffset>
+                <wp:positionH relativeFrom="page">
+                  <wp:align>center</wp:align>
                 </wp:positionH>
-                <wp:positionV relativeFrom="paragraph">
-                  <wp:posOffset>4847590</wp:posOffset>
+                <wp:positionV relativeFrom="margin">
+                  <wp:align>top</wp:align>
                 </wp:positionV>
-                <wp:extent cx="914400" cy="914400"/>
+                <wp:extent cx="5029200" cy="2267712"/>
                 <wp:effectExtent l="0" t="0" r="0" b="0"/>
-                <wp:wrapSquare wrapText="bothSides"/>
-                <wp:docPr id="3" name="Text Box 3"/>
-                <wp:cNvGraphicFramePr/>
-                <a:graphic xmlns:a="http://schemas.openxmlformats.org/drawingml/2006/main">
-                  <a:graphicData uri="http://schemas.microsoft.com/office/word/2010/wordprocessingShape">
-                    <wps:wsp>
-                      <wps:cNvSpPr txBox="1"/>
-                      <wps:spPr>
-                        <a:xfrm>
-                          <a:off x="0" y="0"/>
-                          <a:ext cx="914400" cy="914400"/>
-                        </a:xfrm>
-                        <a:prstGeom prst="rect">
-                          <a:avLst/>
-                        </a:prstGeom>
-                        <a:noFill/>
-                        <a:ln>
-                          <a:noFill/>
-                        </a:ln>
-                        <a:effectLst/>
-                      </wps:spPr>
-                      <wps:style>
-                        <a:lnRef idx="0">
-                          <a:schemeClr val="accent1"/>
-                        </a:lnRef>
-                        <a:fillRef idx="0">
-                          <a:schemeClr val="accent1"/>
-                        </a:fillRef>
-                        <a:effectRef idx="0">
-                          <a:schemeClr val="accent1"/>
-                        </a:effectRef>
-                        <a:fontRef idx="minor">
-                          <a:schemeClr val="dk1"/>
-                        </a:fontRef>
-                      </wps:style>
-                      <wps:linkedTxbx id="1" seq="1"/>
-                      <wps:bodyPr rot="0" spcFirstLastPara="0" vertOverflow="overflow" horzOverflow="overflow" vert="horz" wrap="none" lIns="91440" tIns="45720" rIns="91440" bIns="45720" numCol="1" spcCol="0" rtlCol="0" fromWordArt="0" anchor="t" anchorCtr="0" forceAA="0" compatLnSpc="1">
-                        <a:prstTxWarp prst="textNoShape">
-                          <a:avLst/>
-                        </a:prstTxWarp>
-                        <a:noAutofit/>
-                      </wps:bodyPr>
-                    </wps:wsp>
-                  </a:graphicData>
-                </a:graphic>
-              </wp:anchor>
-            </w:drawing>
-          </mc:Choice>
-          <mc:Fallback>
-            <w:pict>
-              <v:shapetype w14:anchorId="4C9BAB8B" id="_x0000_t202" coordsize="21600,21600" o:spt="202" path="m0,0l0,21600,21600,21600,21600,0xe">
-                <v:stroke joinstyle="miter"/>
-                <v:path gradientshapeok="t" o:connecttype="rect"/>
-              </v:shapetype>
-              <v:shape id="Text Box 3" o:spid="_x0000_s1026" type="#_x0000_t202" style="position:absolute;margin-left:445.05pt;margin-top:381.7pt;width:1in;height:1in;z-index:251664384;visibility:visible;mso-wrap-style:none;mso-wrap-distance-left:9pt;mso-wrap-distance-top:0;mso-wrap-distance-right:9pt;mso-wrap-distance-bottom:0;mso-position-horizontal:absolute;mso-position-horizontal-relative:text;mso-position-vertical:absolute;mso-position-vertical-relative:text;v-text-anchor:top" o:gfxdata="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" filled="f" stroked="f">
-                <v:textbox>
-                  <w:txbxContent/>
-                </v:textbox>
-                <w10:wrap type="square"/>
-              </v:shape>
-            </w:pict>
-          </mc:Fallback>
-        </mc:AlternateContent>
-      </w:r>
-      <w:r>
-        <w:rPr>
-          <w:noProof/>
-        </w:rPr>
-        <mc:AlternateContent>
-          <mc:Choice Requires="wps">
-            <w:drawing>
-              <wp:anchor distT="0" distB="0" distL="114300" distR="114300" simplePos="0" relativeHeight="251663360" behindDoc="0" locked="0" layoutInCell="1" allowOverlap="1" wp14:anchorId="78D94959" wp14:editId="08365F30">
-                <wp:simplePos x="0" y="0"/>
-                <wp:positionH relativeFrom="column">
-                  <wp:posOffset>624840</wp:posOffset>
-                </wp:positionH>
-                <wp:positionV relativeFrom="paragraph">
-                  <wp:posOffset>2577465</wp:posOffset>
-                </wp:positionV>
-                <wp:extent cx="5029835" cy="2268220"/>
-                <wp:effectExtent l="0" t="0" r="0" b="0"/>
-                <wp:wrapSquare wrapText="bothSides"/>
-                <wp:docPr id="8" name="Text Box 8"/>
-                <wp:cNvGraphicFramePr/>
-                <a:graphic xmlns:a="http://schemas.openxmlformats.org/drawingml/2006/main">
-                  <a:graphicData uri="http://schemas.microsoft.com/office/word/2010/wordprocessingShape">
-                    <wps:wsp>
-                      <wps:cNvSpPr txBox="1"/>
-                      <wps:spPr>
-                        <a:xfrm>
-                          <a:off x="0" y="0"/>
-                          <a:ext cx="5029835" cy="2268220"/>
-                        </a:xfrm>
-                        <a:prstGeom prst="rect">
-                          <a:avLst/>
-                        </a:prstGeom>
-                        <a:noFill/>
-                        <a:ln>
-                          <a:noFill/>
-                        </a:ln>
-                        <a:effectLst/>
-                      </wps:spPr>
-                      <wps:style>
-                        <a:lnRef idx="0">
-                          <a:schemeClr val="accent1"/>
-                        </a:lnRef>
-                        <a:fillRef idx="0">
-                          <a:schemeClr val="accent1"/>
-                        </a:fillRef>
-                        <a:effectRef idx="0">
-                          <a:schemeClr val="accent1"/>
-                        </a:effectRef>
-                        <a:fontRef idx="minor">
-                          <a:schemeClr val="dk1"/>
-                        </a:fontRef>
-                      </wps:style>
-                      <wps:txbx id="1">
-                        <w:txbxContent>
-                          <w:p>
-                            <w:pPr>
-                              <w:jc w:val="center"/>
-                            </w:pPr>
-                            <w:r>
-                              <w:rPr>
-                                <w:noProof/>
-                              </w:rPr>
-                              <w:drawing>
-                                <wp:inline distT="0" distB="0" distL="0" distR="0" wp14:anchorId="69DBCAAE" wp14:editId="65B6F652">
-                                  <wp:extent cx="2194560" cy="2194560"/>
-                                  <wp:effectExtent l="0" t="0" r="0" b="0"/>
-                                  <wp:docPr id="10" name="Picture 10"/>
-                                  <wp:cNvGraphicFramePr>
-                                    <a:graphicFrameLocks xmlns:a="http://schemas.openxmlformats.org/drawingml/2006/main" noChangeAspect="1"/>
-                                  </wp:cNvGraphicFramePr>
-                                  <a:graphic xmlns:a="http://schemas.openxmlformats.org/drawingml/2006/main">
-                                    <a:graphicData uri="http://schemas.openxmlformats.org/drawingml/2006/picture">
-                                      <pic:pic xmlns:pic="http://schemas.openxmlformats.org/drawingml/2006/picture">
-                                        <pic:nvPicPr>
-                                          <pic:cNvPr id="10" name="v1_orion.png"/>
-                                          <pic:cNvPicPr/>
-                                        </pic:nvPicPr>
-                                        <pic:blipFill>
-                                          <a:blip r:embed="rId7">
-                                            <a:extLst>
-                                              <a:ext uri="{28A0092B-C50C-407E-A947-70E740481C1C}">
-                                                <a14:useLocalDpi xmlns:a14="http://schemas.microsoft.com/office/drawing/2010/main" val="0"/>
-                                              </a:ext>
-                                            </a:extLst>
-                                          </a:blip>
-                                          <a:stretch>
-                                            <a:fillRect/>
-                                          </a:stretch>
-                                        </pic:blipFill>
-                                        <pic:spPr>
-                                          <a:xfrm>
-                                            <a:off x="0" y="0"/>
-                                            <a:ext cx="2194560" cy="2194560"/>
-                                          </a:xfrm>
-                                          <a:prstGeom prst="rect">
-                                            <a:avLst/>
-                                          </a:prstGeom>
-                                        </pic:spPr>
-                                      </pic:pic>
-                                    </a:graphicData>
-                                  </a:graphic>
-                                </wp:inline>
-                              </w:drawing>
-                            </w:r>
-                          </w:p>
-                        </w:txbxContent>
-                      </wps:txbx>
-                      <wps:bodyPr rot="0" spcFirstLastPara="0" vertOverflow="overflow" horzOverflow="overflow" vert="horz" wrap="square" lIns="91440" tIns="45720" rIns="91440" bIns="45720" numCol="1" spcCol="0" rtlCol="0" fromWordArt="0" anchor="t" anchorCtr="0" forceAA="0" compatLnSpc="1">
-                        <a:prstTxWarp prst="textNoShape">
-                          <a:avLst/>
-                        </a:prstTxWarp>
-                        <a:noAutofit/>
-                      </wps:bodyPr>
-                    </wps:wsp>
-                  </a:graphicData>
-                </a:graphic>
-                <wp14:sizeRelH relativeFrom="margin">
-                  <wp14:pctWidth>0</wp14:pctWidth>
-                </wp14:sizeRelH>
-                <wp14:sizeRelV relativeFrom="margin">
-                  <wp14:pctHeight>0</wp14:pctHeight>
-                </wp14:sizeRelV>
-              </wp:anchor>
-            </w:drawing>
-          </mc:Choice>
-          <mc:Fallback>
-            <w:pict>
-              <v:shape w14:anchorId="78D94959" id="Text Box 8" o:spid="_x0000_s1027" type="#_x0000_t202" style="position:absolute;margin-left:49.2pt;margin-top:202.95pt;width:396.05pt;height:178.6pt;z-index:251663360;visibility:visible;mso-wrap-style:square;mso-width-percent:0;mso-height-percent:0;mso-wrap-distance-left:9pt;mso-wrap-distance-top:0;mso-wrap-distance-right:9pt;mso-wrap-distance-bottom:0;mso-position-horizontal:absolute;mso-position-horizontal-relative:text;mso-position-vertical:absolute;mso-position-vertical-relative:text;mso-width-percent:0;mso-height-percent:0;mso-width-relative:margin;mso-height-relative:margin;v-text-anchor:top" o:gfxdata="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" filled="f" stroked="f">
-                <v:textbox style="mso-next-textbox:#Text Box 3">
-                  <w:txbxContent>
-                    <w:p>
-                      <w:pPr>
-                        <w:jc w:val="center"/>
-                      </w:pPr>
-                      <w:r>
-                        <w:rPr>
-                          <w:noProof/>
-                        </w:rPr>
-                        <w:drawing>
-                          <wp:inline distT="0" distB="0" distL="0" distR="0" wp14:anchorId="69DBCAAE" wp14:editId="65B6F652">
-                            <wp:extent cx="2194560" cy="2194560"/>
-                            <wp:effectExtent l="0" t="0" r="0" b="0"/>
-                            <wp:docPr id="10" name="Picture 10"/>
-                            <wp:cNvGraphicFramePr>
-                              <a:graphicFrameLocks xmlns:a="http://schemas.openxmlformats.org/drawingml/2006/main" noChangeAspect="1"/>
-                            </wp:cNvGraphicFramePr>
-                            <a:graphic xmlns:a="http://schemas.openxmlformats.org/drawingml/2006/main">
-                              <a:graphicData uri="http://schemas.openxmlformats.org/drawingml/2006/picture">
-                                <pic:pic xmlns:pic="http://schemas.openxmlformats.org/drawingml/2006/picture">
-                                  <pic:nvPicPr>
-                                    <pic:cNvPr id="10" name="v1_orion.png"/>
-                                    <pic:cNvPicPr/>
-                                  </pic:nvPicPr>
-                                  <pic:blipFill>
-                                    <a:blip r:embed="rId7">
-                                      <a:extLst>
-                                        <a:ext uri="{28A0092B-C50C-407E-A947-70E740481C1C}">
-                                          <a14:useLocalDpi xmlns:a14="http://schemas.microsoft.com/office/drawing/2010/main" val="0"/>
-                                        </a:ext>
-                                      </a:extLst>
-                                    </a:blip>
-                                    <a:stretch>
-                                      <a:fillRect/>
-                                    </a:stretch>
-                                  </pic:blipFill>
-                                  <pic:spPr>
-                                    <a:xfrm>
-                                      <a:off x="0" y="0"/>
-                                      <a:ext cx="2194560" cy="2194560"/>
-                                    </a:xfrm>
-                                    <a:prstGeom prst="rect">
-                                      <a:avLst/>
-                                    </a:prstGeom>
-                                  </pic:spPr>
-                                </pic:pic>
-                              </a:graphicData>
-                            </a:graphic>
-                          </wp:inline>
-                        </w:drawing>
-                      </w:r>
-                    </w:p>
-                  </w:txbxContent>
-                </v:textbox>
-                <w10:wrap type="square"/>
-              </v:shape>
-            </w:pict>
-          </mc:Fallback>
-        </mc:AlternateContent>
-      </w:r>
-      <w:r>
-        <w:rPr>
-          <w:noProof/>
-        </w:rPr>
-        <mc:AlternateContent>
-          <mc:Choice Requires="wps">
-            <w:drawing>
-              <wp:anchor distT="0" distB="0" distL="114300" distR="114300" simplePos="0" relativeHeight="251659264" behindDoc="0" locked="0" layoutInCell="1" allowOverlap="1" wp14:anchorId="20B1CE1A" wp14:editId="34D778CE">
-                <wp:simplePos x="0" y="0"/>
-                <wp:positionH relativeFrom="column">
-                  <wp:posOffset>621665</wp:posOffset>
-                </wp:positionH>
-                <wp:positionV relativeFrom="paragraph">
-                  <wp:posOffset>248285</wp:posOffset>
-                </wp:positionV>
-                <wp:extent cx="5029835" cy="2268220"/>
-                <wp:effectExtent l="0" t="0" r="0" b="0"/>
-                <wp:wrapSquare wrapText="bothSides"/>
+                <wp:wrapTopAndBottom/>
                 <wp:docPr id="1" name="Text Box 1"/>
                 <wp:cNvGraphicFramePr/>
                 <a:graphic xmlns:a="http://schemas.openxmlformats.org/drawingml/2006/main">
@@ -1268,7 +495,7 @@
                       <wps:spPr>
                         <a:xfrm>
                           <a:off x="0" y="0"/>
-                          <a:ext cx="5029835" cy="2268220"/>
+                          <a:ext cx="5029200" cy="2267712"/>
                         </a:xfrm>
                         <a:prstGeom prst="rect">
                           <a:avLst/>
@@ -1319,7 +546,7 @@
                                           <pic:cNvPicPr/>
                                         </pic:nvPicPr>
                                         <pic:blipFill>
-                                          <a:blip r:embed="rId8">
+                                          <a:blip r:embed="rId7">
                                             <a:extLst>
                                               <a:ext uri="{28A0092B-C50C-407E-A947-70E740481C1C}">
                                                 <a14:useLocalDpi xmlns:a14="http://schemas.microsoft.com/office/drawing/2010/main" val="0"/>
@@ -1365,6 +592,718 @@
                                       <pic:pic xmlns:pic="http://schemas.openxmlformats.org/drawingml/2006/picture">
                                         <pic:nvPicPr>
                                           <pic:cNvPr id="3" name="v1_ACPC_sagittal.png"/>
+                                          <pic:cNvPicPr/>
+                                        </pic:nvPicPr>
+                                        <pic:blipFill>
+                                          <a:blip r:embed="rId8">
+                                            <a:extLst>
+                                              <a:ext uri="{28A0092B-C50C-407E-A947-70E740481C1C}">
+                                                <a14:useLocalDpi xmlns:a14="http://schemas.microsoft.com/office/drawing/2010/main" val="0"/>
+                                              </a:ext>
+                                            </a:extLst>
+                                          </a:blip>
+                                          <a:stretch>
+                                            <a:fillRect/>
+                                          </a:stretch>
+                                        </pic:blipFill>
+                                        <pic:spPr>
+                                          <a:xfrm>
+                                            <a:off x="0" y="0"/>
+                                            <a:ext cx="2194560" cy="2194560"/>
+                                          </a:xfrm>
+                                          <a:prstGeom prst="rect">
+                                            <a:avLst/>
+                                          </a:prstGeom>
+                                        </pic:spPr>
+                                      </pic:pic>
+                                    </a:graphicData>
+                                  </a:graphic>
+                                </wp:inline>
+                              </w:drawing>
+                            </w:r>
+                          </w:p>
+                        </w:txbxContent>
+                      </wps:txbx>
+                      <wps:bodyPr rot="0" spcFirstLastPara="0" vertOverflow="overflow" horzOverflow="overflow" vert="horz" wrap="square" lIns="91440" tIns="45720" rIns="91440" bIns="45720" numCol="1" spcCol="0" rtlCol="0" fromWordArt="0" anchor="t" anchorCtr="0" forceAA="0" compatLnSpc="1">
+                        <a:prstTxWarp prst="textNoShape">
+                          <a:avLst/>
+                        </a:prstTxWarp>
+                        <a:noAutofit/>
+                      </wps:bodyPr>
+                    </wps:wsp>
+                  </a:graphicData>
+                </a:graphic>
+                <wp14:sizeRelH relativeFrom="margin">
+                  <wp14:pctWidth>0</wp14:pctWidth>
+                </wp14:sizeRelH>
+                <wp14:sizeRelV relativeFrom="margin">
+                  <wp14:pctHeight>0</wp14:pctHeight>
+                </wp14:sizeRelV>
+              </wp:anchor>
+            </w:drawing>
+          </mc:Choice>
+          <mc:Fallback>
+            <w:pict>
+              <v:shapetype w14:anchorId="20B1CE1A" id="_x0000_t202" coordsize="21600,21600" o:spt="202" path="m0,0l0,21600,21600,21600,21600,0xe">
+                <v:stroke joinstyle="miter"/>
+                <v:path gradientshapeok="t" o:connecttype="rect"/>
+              </v:shapetype>
+              <v:shape id="Text Box 1" o:spid="_x0000_s1026" type="#_x0000_t202" style="position:absolute;margin-left:0;margin-top:0;width:396pt;height:178.55pt;z-index:251659264;visibility:visible;mso-wrap-style:square;mso-width-percent:0;mso-height-percent:0;mso-wrap-distance-left:9pt;mso-wrap-distance-top:0;mso-wrap-distance-right:9pt;mso-wrap-distance-bottom:0;mso-position-horizontal:center;mso-position-horizontal-relative:page;mso-position-vertical:top;mso-position-vertical-relative:margin;mso-width-percent:0;mso-height-percent:0;mso-width-relative:margin;mso-height-relative:margin;v-text-anchor:top" o:gfxdata="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" filled="f" stroked="f">
+                <v:textbox>
+                  <w:txbxContent>
+                    <w:p>
+                      <w:pPr>
+                        <w:jc w:val="center"/>
+                      </w:pPr>
+                      <w:r>
+                        <w:rPr>
+                          <w:noProof/>
+                        </w:rPr>
+                        <w:drawing>
+                          <wp:inline distT="0" distB="0" distL="0" distR="0" wp14:anchorId="3C51E4F2" wp14:editId="2F9ED604">
+                            <wp:extent cx="2194560" cy="2194560"/>
+                            <wp:effectExtent l="0" t="0" r="0" b="0"/>
+                            <wp:docPr id="2" name="Picture 2"/>
+                            <wp:cNvGraphicFramePr>
+                              <a:graphicFrameLocks xmlns:a="http://schemas.openxmlformats.org/drawingml/2006/main" noChangeAspect="1"/>
+                            </wp:cNvGraphicFramePr>
+                            <a:graphic xmlns:a="http://schemas.openxmlformats.org/drawingml/2006/main">
+                              <a:graphicData uri="http://schemas.openxmlformats.org/drawingml/2006/picture">
+                                <pic:pic xmlns:pic="http://schemas.openxmlformats.org/drawingml/2006/picture">
+                                  <pic:nvPicPr>
+                                    <pic:cNvPr id="2" name="v1_ACPC_axial.png"/>
+                                    <pic:cNvPicPr/>
+                                  </pic:nvPicPr>
+                                  <pic:blipFill>
+                                    <a:blip r:embed="rId7">
+                                      <a:extLst>
+                                        <a:ext uri="{28A0092B-C50C-407E-A947-70E740481C1C}">
+                                          <a14:useLocalDpi xmlns:a14="http://schemas.microsoft.com/office/drawing/2010/main" val="0"/>
+                                        </a:ext>
+                                      </a:extLst>
+                                    </a:blip>
+                                    <a:stretch>
+                                      <a:fillRect/>
+                                    </a:stretch>
+                                  </pic:blipFill>
+                                  <pic:spPr>
+                                    <a:xfrm>
+                                      <a:off x="0" y="0"/>
+                                      <a:ext cx="2194560" cy="2194560"/>
+                                    </a:xfrm>
+                                    <a:prstGeom prst="rect">
+                                      <a:avLst/>
+                                    </a:prstGeom>
+                                  </pic:spPr>
+                                </pic:pic>
+                              </a:graphicData>
+                            </a:graphic>
+                          </wp:inline>
+                        </w:drawing>
+                      </w:r>
+                      <w:r>
+                        <w:t xml:space="preserve"> </w:t>
+                      </w:r>
+                      <w:r>
+                        <w:rPr>
+                          <w:noProof/>
+                        </w:rPr>
+                        <w:drawing>
+                          <wp:inline distT="0" distB="0" distL="0" distR="0" wp14:anchorId="1D0525C7" wp14:editId="698703CE">
+                            <wp:extent cx="2194560" cy="2194560"/>
+                            <wp:effectExtent l="0" t="0" r="0" b="0"/>
+                            <wp:docPr id="6" name="Picture 6"/>
+                            <wp:cNvGraphicFramePr>
+                              <a:graphicFrameLocks xmlns:a="http://schemas.openxmlformats.org/drawingml/2006/main" noChangeAspect="1"/>
+                            </wp:cNvGraphicFramePr>
+                            <a:graphic xmlns:a="http://schemas.openxmlformats.org/drawingml/2006/main">
+                              <a:graphicData uri="http://schemas.openxmlformats.org/drawingml/2006/picture">
+                                <pic:pic xmlns:pic="http://schemas.openxmlformats.org/drawingml/2006/picture">
+                                  <pic:nvPicPr>
+                                    <pic:cNvPr id="3" name="v1_ACPC_sagittal.png"/>
+                                    <pic:cNvPicPr/>
+                                  </pic:nvPicPr>
+                                  <pic:blipFill>
+                                    <a:blip r:embed="rId8">
+                                      <a:extLst>
+                                        <a:ext uri="{28A0092B-C50C-407E-A947-70E740481C1C}">
+                                          <a14:useLocalDpi xmlns:a14="http://schemas.microsoft.com/office/drawing/2010/main" val="0"/>
+                                        </a:ext>
+                                      </a:extLst>
+                                    </a:blip>
+                                    <a:stretch>
+                                      <a:fillRect/>
+                                    </a:stretch>
+                                  </pic:blipFill>
+                                  <pic:spPr>
+                                    <a:xfrm>
+                                      <a:off x="0" y="0"/>
+                                      <a:ext cx="2194560" cy="2194560"/>
+                                    </a:xfrm>
+                                    <a:prstGeom prst="rect">
+                                      <a:avLst/>
+                                    </a:prstGeom>
+                                  </pic:spPr>
+                                </pic:pic>
+                              </a:graphicData>
+                            </a:graphic>
+                          </wp:inline>
+                        </w:drawing>
+                      </w:r>
+                    </w:p>
+                  </w:txbxContent>
+                </v:textbox>
+                <w10:wrap type="topAndBottom" anchorx="page" anchory="margin"/>
+              </v:shape>
+            </w:pict>
+          </mc:Fallback>
+        </mc:AlternateContent>
+      </w:r>
+      <w:r>
+        <w:t xml:space="preserve">orientation&gt;.nii, which in this example is v1_ASL.nii.  The output volume will be written in the </w:t>
+      </w:r>
+      <w:bookmarkStart w:id="0" w:name="_GoBack"/>
+      <w:bookmarkEnd w:id="0"/>
+      <w:r>
+        <w:t>same directory as the input volume.</w:t>
+      </w:r>
+    </w:p>
+    <w:p>
+      <w:pPr>
+        <w:pStyle w:val="p1"/>
+        <w:rPr>
+          <w:rFonts w:ascii="Consolas" w:hAnsi="Consolas"/>
+          <w:sz w:val="24"/>
+          <w:szCs w:val="24"/>
+        </w:rPr>
+      </w:pPr>
+      <w:r>
+        <w:rPr>
+          <w:rStyle w:val="s1"/>
+          <w:rFonts w:ascii="Consolas" w:hAnsi="Consolas"/>
+          <w:sz w:val="24"/>
+          <w:szCs w:val="24"/>
+        </w:rPr>
+        <w:t>$ acpcdetect -i $ARTHOME/example1/v1.nii -v</w:t>
+      </w:r>
+    </w:p>
+    <w:p>
+      <w:pPr>
+        <w:pStyle w:val="p1"/>
+        <w:rPr>
+          <w:rFonts w:ascii="Consolas" w:hAnsi="Consolas"/>
+          <w:sz w:val="24"/>
+          <w:szCs w:val="24"/>
+        </w:rPr>
+      </w:pPr>
+      <w:r>
+        <w:rPr>
+          <w:rStyle w:val="s1"/>
+          <w:rFonts w:ascii="Consolas" w:hAnsi="Consolas"/>
+          <w:sz w:val="24"/>
+          <w:szCs w:val="24"/>
+        </w:rPr>
+        <w:t>Input image: /Users/ardekb01/babak_lib/example1/v1.nii</w:t>
+      </w:r>
+    </w:p>
+    <w:p>
+      <w:pPr>
+        <w:pStyle w:val="p1"/>
+        <w:rPr>
+          <w:rFonts w:ascii="Consolas" w:hAnsi="Consolas"/>
+          <w:sz w:val="24"/>
+          <w:szCs w:val="24"/>
+        </w:rPr>
+      </w:pPr>
+      <w:r>
+        <w:rPr>
+          <w:rStyle w:val="s1"/>
+          <w:rFonts w:ascii="Consolas" w:hAnsi="Consolas"/>
+          <w:sz w:val="24"/>
+          <w:szCs w:val="24"/>
+        </w:rPr>
+        <w:t>Input image orientation: ASL</w:t>
+      </w:r>
+    </w:p>
+    <w:p>
+      <w:pPr>
+        <w:pStyle w:val="p1"/>
+        <w:rPr>
+          <w:rFonts w:ascii="Consolas" w:hAnsi="Consolas"/>
+          <w:sz w:val="24"/>
+          <w:szCs w:val="24"/>
+        </w:rPr>
+      </w:pPr>
+      <w:r>
+        <w:rPr>
+          <w:rStyle w:val="s1"/>
+          <w:rFonts w:ascii="Consolas" w:hAnsi="Consolas"/>
+          <w:sz w:val="24"/>
+          <w:szCs w:val="24"/>
+        </w:rPr>
+        <w:t>Input image matrix size: 256 x 256 x 128</w:t>
+      </w:r>
+    </w:p>
+    <w:p>
+      <w:pPr>
+        <w:pStyle w:val="p1"/>
+        <w:rPr>
+          <w:rFonts w:ascii="Consolas" w:hAnsi="Consolas"/>
+          <w:sz w:val="24"/>
+          <w:szCs w:val="24"/>
+        </w:rPr>
+      </w:pPr>
+      <w:r>
+        <w:rPr>
+          <w:rStyle w:val="s1"/>
+          <w:rFonts w:ascii="Consolas" w:hAnsi="Consolas"/>
+          <w:sz w:val="24"/>
+          <w:szCs w:val="24"/>
+        </w:rPr>
+        <w:t>Input image voxel size: 1.0000 x 1.0000 x 1.2500</w:t>
+      </w:r>
+    </w:p>
+    <w:p>
+      <w:pPr>
+        <w:pStyle w:val="p1"/>
+        <w:rPr>
+          <w:rFonts w:ascii="Consolas" w:hAnsi="Consolas"/>
+          <w:sz w:val="24"/>
+          <w:szCs w:val="24"/>
+        </w:rPr>
+      </w:pPr>
+      <w:r>
+        <w:rPr>
+          <w:rStyle w:val="s1"/>
+          <w:rFonts w:ascii="Consolas" w:hAnsi="Consolas"/>
+          <w:sz w:val="24"/>
+          <w:szCs w:val="24"/>
+        </w:rPr>
+        <w:t>Output image: /Users/ardekb01/babak_lib/example1/v1_ASL.nii</w:t>
+      </w:r>
+    </w:p>
+    <w:p>
+      <w:pPr>
+        <w:pStyle w:val="p1"/>
+        <w:rPr>
+          <w:rFonts w:ascii="Consolas" w:hAnsi="Consolas"/>
+          <w:sz w:val="24"/>
+          <w:szCs w:val="24"/>
+        </w:rPr>
+      </w:pPr>
+      <w:r>
+        <w:rPr>
+          <w:rStyle w:val="s1"/>
+          <w:rFonts w:ascii="Consolas" w:hAnsi="Consolas"/>
+          <w:sz w:val="24"/>
+          <w:szCs w:val="24"/>
+        </w:rPr>
+        <w:t>Output image matrix size: 256 x 256 x 128</w:t>
+      </w:r>
+    </w:p>
+    <w:p>
+      <w:pPr>
+        <w:pStyle w:val="p1"/>
+        <w:rPr>
+          <w:rFonts w:ascii="Consolas" w:hAnsi="Consolas"/>
+          <w:sz w:val="24"/>
+          <w:szCs w:val="24"/>
+        </w:rPr>
+      </w:pPr>
+      <w:r>
+        <w:rPr>
+          <w:rStyle w:val="s1"/>
+          <w:rFonts w:ascii="Consolas" w:hAnsi="Consolas"/>
+          <w:sz w:val="24"/>
+          <w:szCs w:val="24"/>
+        </w:rPr>
+        <w:t>Output image voxel size: 1.0000 x 1.0000 x 1.2500</w:t>
+      </w:r>
+    </w:p>
+    <w:p>
+      <w:pPr>
+        <w:pStyle w:val="p1"/>
+        <w:rPr>
+          <w:rFonts w:ascii="Consolas" w:hAnsi="Consolas"/>
+          <w:sz w:val="24"/>
+          <w:szCs w:val="24"/>
+        </w:rPr>
+      </w:pPr>
+      <w:r>
+        <w:rPr>
+          <w:rStyle w:val="s1"/>
+          <w:rFonts w:ascii="Consolas" w:hAnsi="Consolas"/>
+          <w:sz w:val="24"/>
+          <w:szCs w:val="24"/>
+        </w:rPr>
+        <w:t>Output image orientation: ASL</w:t>
+      </w:r>
+    </w:p>
+    <w:p>
+      <w:pPr>
+        <w:pStyle w:val="p1"/>
+        <w:rPr>
+          <w:rFonts w:ascii="Consolas" w:hAnsi="Consolas"/>
+          <w:sz w:val="24"/>
+          <w:szCs w:val="24"/>
+        </w:rPr>
+      </w:pPr>
+      <w:r>
+        <w:rPr>
+          <w:rStyle w:val="s1"/>
+          <w:rFonts w:ascii="Consolas" w:hAnsi="Consolas"/>
+          <w:sz w:val="24"/>
+          <w:szCs w:val="24"/>
+        </w:rPr>
+        <w:t>Output transformation matrix: /Users/ardekb01/babak_lib/example1/v1.mrx</w:t>
+      </w:r>
+    </w:p>
+    <w:p>
+      <w:pPr>
+        <w:pStyle w:val="p1"/>
+        <w:rPr>
+          <w:rFonts w:ascii="Consolas" w:hAnsi="Consolas"/>
+          <w:sz w:val="24"/>
+          <w:szCs w:val="24"/>
+        </w:rPr>
+      </w:pPr>
+      <w:r>
+        <w:rPr>
+          <w:rStyle w:val="s1"/>
+          <w:rFonts w:ascii="Consolas" w:hAnsi="Consolas"/>
+          <w:sz w:val="24"/>
+          <w:szCs w:val="24"/>
+        </w:rPr>
+        <w:t>Output transformation matrix (FSL format): /Users/ardekb01/babak_lib/example1/v1_FSL.mat</w:t>
+      </w:r>
+    </w:p>
+    <w:p>
+      <w:pPr>
+        <w:spacing w:before="120"/>
+      </w:pPr>
+      <w:r>
+        <w:t xml:space="preserve">Example 2: </w:t>
+      </w:r>
+    </w:p>
+    <w:p>
+      <w:pPr>
+        <w:pStyle w:val="p1"/>
+        <w:rPr>
+          <w:rStyle w:val="s1"/>
+          <w:rFonts w:ascii="Consolas" w:hAnsi="Consolas"/>
+          <w:sz w:val="24"/>
+          <w:szCs w:val="24"/>
+        </w:rPr>
+      </w:pPr>
+      <w:r>
+        <w:rPr>
+          <w:rStyle w:val="s1"/>
+          <w:rFonts w:ascii="Consolas" w:hAnsi="Consolas"/>
+          <w:sz w:val="24"/>
+          <w:szCs w:val="24"/>
+        </w:rPr>
+        <w:t xml:space="preserve">$ acpcdetect -i $ARTHOME/example1/v1.nii </w:t>
+      </w:r>
+      <w:r>
+        <w:rPr>
+          <w:rStyle w:val="s1"/>
+          <w:rFonts w:ascii="Consolas" w:hAnsi="Consolas"/>
+          <w:sz w:val="24"/>
+          <w:szCs w:val="24"/>
+        </w:rPr>
+        <w:t>–v --output-orient LAI</w:t>
+      </w:r>
+    </w:p>
+    <w:p>
+      <w:pPr>
+        <w:pStyle w:val="p1"/>
+        <w:rPr>
+          <w:rStyle w:val="s1"/>
+          <w:rFonts w:ascii="Consolas" w:hAnsi="Consolas"/>
+          <w:sz w:val="24"/>
+          <w:szCs w:val="24"/>
+        </w:rPr>
+      </w:pPr>
+      <w:r>
+        <w:rPr>
+          <w:rStyle w:val="s1"/>
+          <w:rFonts w:ascii="Consolas" w:hAnsi="Consolas"/>
+          <w:sz w:val="24"/>
+          <w:szCs w:val="24"/>
+        </w:rPr>
+        <w:t>Input image: /Users/ardekb01/babak_lib/example1/v1.nii</w:t>
+      </w:r>
+    </w:p>
+    <w:p>
+      <w:pPr>
+        <w:pStyle w:val="p1"/>
+        <w:rPr>
+          <w:rStyle w:val="s1"/>
+          <w:rFonts w:ascii="Consolas" w:hAnsi="Consolas"/>
+          <w:sz w:val="24"/>
+          <w:szCs w:val="24"/>
+        </w:rPr>
+      </w:pPr>
+      <w:r>
+        <w:rPr>
+          <w:rStyle w:val="s1"/>
+          <w:rFonts w:ascii="Consolas" w:hAnsi="Consolas"/>
+          <w:sz w:val="24"/>
+          <w:szCs w:val="24"/>
+        </w:rPr>
+        <w:t>Input image orientation: ASL</w:t>
+      </w:r>
+    </w:p>
+    <w:p>
+      <w:pPr>
+        <w:pStyle w:val="p1"/>
+        <w:rPr>
+          <w:rStyle w:val="s1"/>
+          <w:rFonts w:ascii="Consolas" w:hAnsi="Consolas"/>
+          <w:sz w:val="24"/>
+          <w:szCs w:val="24"/>
+        </w:rPr>
+      </w:pPr>
+      <w:r>
+        <w:rPr>
+          <w:rStyle w:val="s1"/>
+          <w:rFonts w:ascii="Consolas" w:hAnsi="Consolas"/>
+          <w:sz w:val="24"/>
+          <w:szCs w:val="24"/>
+        </w:rPr>
+        <w:t>Input image matrix size: 256 x 256 x 128</w:t>
+      </w:r>
+    </w:p>
+    <w:p>
+      <w:pPr>
+        <w:pStyle w:val="p1"/>
+        <w:rPr>
+          <w:rStyle w:val="s1"/>
+          <w:rFonts w:ascii="Consolas" w:hAnsi="Consolas"/>
+          <w:sz w:val="24"/>
+          <w:szCs w:val="24"/>
+        </w:rPr>
+      </w:pPr>
+      <w:r>
+        <w:rPr>
+          <w:rStyle w:val="s1"/>
+          <w:rFonts w:ascii="Consolas" w:hAnsi="Consolas"/>
+          <w:sz w:val="24"/>
+          <w:szCs w:val="24"/>
+        </w:rPr>
+        <w:t>Input image voxel size: 1.0000 x 1.0000 x 1.2500</w:t>
+      </w:r>
+    </w:p>
+    <w:p>
+      <w:pPr>
+        <w:pStyle w:val="p1"/>
+        <w:rPr>
+          <w:rStyle w:val="s1"/>
+          <w:rFonts w:ascii="Consolas" w:hAnsi="Consolas"/>
+          <w:sz w:val="24"/>
+          <w:szCs w:val="24"/>
+        </w:rPr>
+      </w:pPr>
+      <w:r>
+        <w:rPr>
+          <w:rStyle w:val="s1"/>
+          <w:rFonts w:ascii="Consolas" w:hAnsi="Consolas"/>
+          <w:sz w:val="24"/>
+          <w:szCs w:val="24"/>
+        </w:rPr>
+        <w:t>Output image: /Users/ardekb01/babak_lib/example1/v1_LAI.nii</w:t>
+      </w:r>
+    </w:p>
+    <w:p>
+      <w:pPr>
+        <w:pStyle w:val="p1"/>
+        <w:rPr>
+          <w:rStyle w:val="s1"/>
+          <w:rFonts w:ascii="Consolas" w:hAnsi="Consolas"/>
+          <w:sz w:val="24"/>
+          <w:szCs w:val="24"/>
+        </w:rPr>
+      </w:pPr>
+      <w:r>
+        <w:rPr>
+          <w:rStyle w:val="s1"/>
+          <w:rFonts w:ascii="Consolas" w:hAnsi="Consolas"/>
+          <w:sz w:val="24"/>
+          <w:szCs w:val="24"/>
+        </w:rPr>
+        <w:t>Output image matrix size: 128 x 256 x 256</w:t>
+      </w:r>
+    </w:p>
+    <w:p>
+      <w:pPr>
+        <w:pStyle w:val="p1"/>
+        <w:rPr>
+          <w:rStyle w:val="s1"/>
+          <w:rFonts w:ascii="Consolas" w:hAnsi="Consolas"/>
+          <w:sz w:val="24"/>
+          <w:szCs w:val="24"/>
+        </w:rPr>
+      </w:pPr>
+      <w:r>
+        <w:rPr>
+          <w:rStyle w:val="s1"/>
+          <w:rFonts w:ascii="Consolas" w:hAnsi="Consolas"/>
+          <w:sz w:val="24"/>
+          <w:szCs w:val="24"/>
+        </w:rPr>
+        <w:t>Output image voxel size: 1.2500 x 1.0000 x 1.0000</w:t>
+      </w:r>
+    </w:p>
+    <w:p>
+      <w:pPr>
+        <w:pStyle w:val="p1"/>
+        <w:rPr>
+          <w:rStyle w:val="s1"/>
+          <w:rFonts w:ascii="Consolas" w:hAnsi="Consolas"/>
+          <w:sz w:val="24"/>
+          <w:szCs w:val="24"/>
+        </w:rPr>
+      </w:pPr>
+      <w:r>
+        <w:rPr>
+          <w:rStyle w:val="s1"/>
+          <w:rFonts w:ascii="Consolas" w:hAnsi="Consolas"/>
+          <w:sz w:val="24"/>
+          <w:szCs w:val="24"/>
+        </w:rPr>
+        <w:t>Output image orientation: LAI</w:t>
+      </w:r>
+    </w:p>
+    <w:p>
+      <w:pPr>
+        <w:pStyle w:val="p1"/>
+        <w:rPr>
+          <w:rStyle w:val="s1"/>
+          <w:rFonts w:ascii="Consolas" w:hAnsi="Consolas"/>
+          <w:sz w:val="24"/>
+          <w:szCs w:val="24"/>
+        </w:rPr>
+      </w:pPr>
+      <w:r>
+        <w:rPr>
+          <w:rStyle w:val="s1"/>
+          <w:rFonts w:ascii="Consolas" w:hAnsi="Consolas"/>
+          <w:sz w:val="24"/>
+          <w:szCs w:val="24"/>
+        </w:rPr>
+        <w:t>Output transformation matrix: /Users/ardekb01/babak_lib/example1/v1.mrx</w:t>
+      </w:r>
+    </w:p>
+    <w:p>
+      <w:pPr>
+        <w:pStyle w:val="p1"/>
+        <w:rPr>
+          <w:rStyle w:val="s1"/>
+          <w:rFonts w:ascii="Consolas" w:hAnsi="Consolas"/>
+          <w:sz w:val="24"/>
+          <w:szCs w:val="24"/>
+        </w:rPr>
+      </w:pPr>
+      <w:r>
+        <w:rPr>
+          <w:rStyle w:val="s1"/>
+          <w:rFonts w:ascii="Consolas" w:hAnsi="Consolas"/>
+          <w:sz w:val="24"/>
+          <w:szCs w:val="24"/>
+        </w:rPr>
+        <w:t>Output transformation matrix (FSL format): /Users/ardekb01/babak_lib/example1/v1_FSL.mat</w:t>
+      </w:r>
+    </w:p>
+    <w:p>
+      <w:pPr>
+        <w:pStyle w:val="p1"/>
+        <w:rPr>
+          <w:rStyle w:val="s1"/>
+          <w:rFonts w:ascii="Consolas" w:hAnsi="Consolas"/>
+          <w:sz w:val="24"/>
+          <w:szCs w:val="24"/>
+        </w:rPr>
+      </w:pPr>
+    </w:p>
+    <w:p>
+      <w:pPr>
+        <w:spacing w:before="120"/>
+      </w:pPr>
+      <w:r>
+        <w:rPr>
+          <w:noProof/>
+        </w:rPr>
+        <mc:AlternateContent>
+          <mc:Choice Requires="wps">
+            <w:drawing>
+              <wp:anchor distT="0" distB="0" distL="114300" distR="114300" simplePos="0" relativeHeight="251663360" behindDoc="0" locked="0" layoutInCell="1" allowOverlap="0" wp14:anchorId="78D94959" wp14:editId="6603A548">
+                <wp:simplePos x="0" y="0"/>
+                <wp:positionH relativeFrom="column">
+                  <wp:posOffset>621665</wp:posOffset>
+                </wp:positionH>
+                <wp:positionV relativeFrom="paragraph">
+                  <wp:posOffset>0</wp:posOffset>
+                </wp:positionV>
+                <wp:extent cx="5029200" cy="2267585"/>
+                <wp:effectExtent l="0" t="0" r="0" b="0"/>
+                <wp:wrapTopAndBottom/>
+                <wp:docPr id="8" name="Text Box 8"/>
+                <wp:cNvGraphicFramePr/>
+                <a:graphic xmlns:a="http://schemas.openxmlformats.org/drawingml/2006/main">
+                  <a:graphicData uri="http://schemas.microsoft.com/office/word/2010/wordprocessingShape">
+                    <wps:wsp>
+                      <wps:cNvSpPr txBox="1"/>
+                      <wps:spPr>
+                        <a:xfrm>
+                          <a:off x="0" y="0"/>
+                          <a:ext cx="5029200" cy="2267585"/>
+                        </a:xfrm>
+                        <a:prstGeom prst="rect">
+                          <a:avLst/>
+                        </a:prstGeom>
+                        <a:noFill/>
+                        <a:ln>
+                          <a:noFill/>
+                        </a:ln>
+                        <a:effectLst/>
+                      </wps:spPr>
+                      <wps:style>
+                        <a:lnRef idx="0">
+                          <a:schemeClr val="accent1"/>
+                        </a:lnRef>
+                        <a:fillRef idx="0">
+                          <a:schemeClr val="accent1"/>
+                        </a:fillRef>
+                        <a:effectRef idx="0">
+                          <a:schemeClr val="accent1"/>
+                        </a:effectRef>
+                        <a:fontRef idx="minor">
+                          <a:schemeClr val="dk1"/>
+                        </a:fontRef>
+                      </wps:style>
+                      <wps:txbx id="2">
+                        <w:txbxContent>
+                          <w:p>
+                            <w:pPr>
+                              <w:jc w:val="center"/>
+                            </w:pPr>
+                            <w:r>
+                              <w:rPr>
+                                <w:noProof/>
+                              </w:rPr>
+                              <w:drawing>
+                                <wp:inline distT="0" distB="0" distL="0" distR="0" wp14:anchorId="69DBCAAE" wp14:editId="65B6F652">
+                                  <wp:extent cx="2194560" cy="2194560"/>
+                                  <wp:effectExtent l="0" t="0" r="0" b="0"/>
+                                  <wp:docPr id="10" name="Picture 10"/>
+                                  <wp:cNvGraphicFramePr>
+                                    <a:graphicFrameLocks xmlns:a="http://schemas.openxmlformats.org/drawingml/2006/main" noChangeAspect="1"/>
+                                  </wp:cNvGraphicFramePr>
+                                  <a:graphic xmlns:a="http://schemas.openxmlformats.org/drawingml/2006/main">
+                                    <a:graphicData uri="http://schemas.openxmlformats.org/drawingml/2006/picture">
+                                      <pic:pic xmlns:pic="http://schemas.openxmlformats.org/drawingml/2006/picture">
+                                        <pic:nvPicPr>
+                                          <pic:cNvPr id="10" name="v1_orion.png"/>
                                           <pic:cNvPicPr/>
                                         </pic:nvPicPr>
                                         <pic:blipFill>
@@ -1417,8 +1356,8 @@
           </mc:Choice>
           <mc:Fallback>
             <w:pict>
-              <v:shape w14:anchorId="20B1CE1A" id="Text Box 1" o:spid="_x0000_s1028" type="#_x0000_t202" style="position:absolute;margin-left:48.95pt;margin-top:19.55pt;width:396.05pt;height:178.6pt;z-index:251659264;visibility:visible;mso-wrap-style:square;mso-width-percent:0;mso-height-percent:0;mso-wrap-distance-left:9pt;mso-wrap-distance-top:0;mso-wrap-distance-right:9pt;mso-wrap-distance-bottom:0;mso-position-horizontal:absolute;mso-position-horizontal-relative:text;mso-position-vertical:absolute;mso-position-vertical-relative:text;mso-width-percent:0;mso-height-percent:0;mso-width-relative:margin;mso-height-relative:margin;v-text-anchor:top" o:gfxdata="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" filled="f" stroked="f">
-                <v:textbox>
+              <v:shape w14:anchorId="78D94959" id="Text Box 8" o:spid="_x0000_s1027" type="#_x0000_t202" style="position:absolute;margin-left:48.95pt;margin-top:0;width:396pt;height:178.55pt;z-index:251663360;visibility:visible;mso-wrap-style:square;mso-width-percent:0;mso-height-percent:0;mso-wrap-distance-left:9pt;mso-wrap-distance-top:0;mso-wrap-distance-right:9pt;mso-wrap-distance-bottom:0;mso-position-horizontal:absolute;mso-position-horizontal-relative:text;mso-position-vertical:absolute;mso-position-vertical-relative:text;mso-width-percent:0;mso-height-percent:0;mso-width-relative:margin;mso-height-relative:margin;v-text-anchor:top" o:gfxdata="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" o:allowoverlap="f" filled="f" stroked="f">
+                <v:textbox style="mso-next-textbox:#Text Box 3">
                   <w:txbxContent>
                     <w:p>
                       <w:pPr>
@@ -1429,10 +1368,10 @@
                           <w:noProof/>
                         </w:rPr>
                         <w:drawing>
-                          <wp:inline distT="0" distB="0" distL="0" distR="0" wp14:anchorId="3C51E4F2" wp14:editId="2F9ED604">
+                          <wp:inline distT="0" distB="0" distL="0" distR="0" wp14:anchorId="69DBCAAE" wp14:editId="65B6F652">
                             <wp:extent cx="2194560" cy="2194560"/>
                             <wp:effectExtent l="0" t="0" r="0" b="0"/>
-                            <wp:docPr id="2" name="Picture 2"/>
+                            <wp:docPr id="10" name="Picture 10"/>
                             <wp:cNvGraphicFramePr>
                               <a:graphicFrameLocks xmlns:a="http://schemas.openxmlformats.org/drawingml/2006/main" noChangeAspect="1"/>
                             </wp:cNvGraphicFramePr>
@@ -1440,56 +1379,7 @@
                               <a:graphicData uri="http://schemas.openxmlformats.org/drawingml/2006/picture">
                                 <pic:pic xmlns:pic="http://schemas.openxmlformats.org/drawingml/2006/picture">
                                   <pic:nvPicPr>
-                                    <pic:cNvPr id="2" name="v1_ACPC_axial.png"/>
-                                    <pic:cNvPicPr/>
-                                  </pic:nvPicPr>
-                                  <pic:blipFill>
-                                    <a:blip r:embed="rId8">
-                                      <a:extLst>
-                                        <a:ext uri="{28A0092B-C50C-407E-A947-70E740481C1C}">
-                                          <a14:useLocalDpi xmlns:a14="http://schemas.microsoft.com/office/drawing/2010/main" val="0"/>
-                                        </a:ext>
-                                      </a:extLst>
-                                    </a:blip>
-                                    <a:stretch>
-                                      <a:fillRect/>
-                                    </a:stretch>
-                                  </pic:blipFill>
-                                  <pic:spPr>
-                                    <a:xfrm>
-                                      <a:off x="0" y="0"/>
-                                      <a:ext cx="2194560" cy="2194560"/>
-                                    </a:xfrm>
-                                    <a:prstGeom prst="rect">
-                                      <a:avLst/>
-                                    </a:prstGeom>
-                                  </pic:spPr>
-                                </pic:pic>
-                              </a:graphicData>
-                            </a:graphic>
-                          </wp:inline>
-                        </w:drawing>
-                      </w:r>
-                      <w:r>
-                        <w:t xml:space="preserve"> </w:t>
-                      </w:r>
-                      <w:r>
-                        <w:rPr>
-                          <w:noProof/>
-                        </w:rPr>
-                        <w:drawing>
-                          <wp:inline distT="0" distB="0" distL="0" distR="0" wp14:anchorId="1D0525C7" wp14:editId="698703CE">
-                            <wp:extent cx="2194560" cy="2194560"/>
-                            <wp:effectExtent l="0" t="0" r="0" b="0"/>
-                            <wp:docPr id="6" name="Picture 6"/>
-                            <wp:cNvGraphicFramePr>
-                              <a:graphicFrameLocks xmlns:a="http://schemas.openxmlformats.org/drawingml/2006/main" noChangeAspect="1"/>
-                            </wp:cNvGraphicFramePr>
-                            <a:graphic xmlns:a="http://schemas.openxmlformats.org/drawingml/2006/main">
-                              <a:graphicData uri="http://schemas.openxmlformats.org/drawingml/2006/picture">
-                                <pic:pic xmlns:pic="http://schemas.openxmlformats.org/drawingml/2006/picture">
-                                  <pic:nvPicPr>
-                                    <pic:cNvPr id="3" name="v1_ACPC_sagittal.png"/>
+                                    <pic:cNvPr id="10" name="v1_orion.png"/>
                                     <pic:cNvPicPr/>
                                   </pic:nvPicPr>
                                   <pic:blipFill>
@@ -1521,6 +1411,83 @@
                       </w:r>
                     </w:p>
                   </w:txbxContent>
+                </v:textbox>
+                <w10:wrap type="topAndBottom"/>
+              </v:shape>
+            </w:pict>
+          </mc:Fallback>
+        </mc:AlternateContent>
+      </w:r>
+      <w:r>
+        <w:rPr>
+          <w:noProof/>
+        </w:rPr>
+        <mc:AlternateContent>
+          <mc:Choice Requires="wps">
+            <w:drawing>
+              <wp:anchor distT="0" distB="0" distL="114300" distR="114300" simplePos="0" relativeHeight="251664384" behindDoc="0" locked="0" layoutInCell="1" allowOverlap="1" wp14:anchorId="4C9BAB8B" wp14:editId="577C1540">
+                <wp:simplePos x="0" y="0"/>
+                <wp:positionH relativeFrom="column">
+                  <wp:posOffset>5652135</wp:posOffset>
+                </wp:positionH>
+                <wp:positionV relativeFrom="paragraph">
+                  <wp:posOffset>4847590</wp:posOffset>
+                </wp:positionV>
+                <wp:extent cx="914400" cy="914400"/>
+                <wp:effectExtent l="0" t="0" r="0" b="0"/>
+                <wp:wrapSquare wrapText="bothSides"/>
+                <wp:docPr id="3" name="Text Box 3"/>
+                <wp:cNvGraphicFramePr/>
+                <a:graphic xmlns:a="http://schemas.openxmlformats.org/drawingml/2006/main">
+                  <a:graphicData uri="http://schemas.microsoft.com/office/word/2010/wordprocessingShape">
+                    <wps:wsp>
+                      <wps:cNvSpPr txBox="1"/>
+                      <wps:spPr>
+                        <a:xfrm>
+                          <a:off x="0" y="0"/>
+                          <a:ext cx="914400" cy="914400"/>
+                        </a:xfrm>
+                        <a:prstGeom prst="rect">
+                          <a:avLst/>
+                        </a:prstGeom>
+                        <a:noFill/>
+                        <a:ln>
+                          <a:noFill/>
+                        </a:ln>
+                        <a:effectLst/>
+                      </wps:spPr>
+                      <wps:style>
+                        <a:lnRef idx="0">
+                          <a:schemeClr val="accent1"/>
+                        </a:lnRef>
+                        <a:fillRef idx="0">
+                          <a:schemeClr val="accent1"/>
+                        </a:fillRef>
+                        <a:effectRef idx="0">
+                          <a:schemeClr val="accent1"/>
+                        </a:effectRef>
+                        <a:fontRef idx="minor">
+                          <a:schemeClr val="dk1"/>
+                        </a:fontRef>
+                      </wps:style>
+                      <wps:linkedTxbx id="2" seq="1"/>
+                      <wps:bodyPr rot="0" spcFirstLastPara="0" vertOverflow="overflow" horzOverflow="overflow" vert="horz" wrap="none" lIns="91440" tIns="45720" rIns="91440" bIns="45720" numCol="1" spcCol="0" rtlCol="0" fromWordArt="0" anchor="t" anchorCtr="0" forceAA="0" compatLnSpc="1">
+                        <a:prstTxWarp prst="textNoShape">
+                          <a:avLst/>
+                        </a:prstTxWarp>
+                        <a:noAutofit/>
+                      </wps:bodyPr>
+                    </wps:wsp>
+                  </a:graphicData>
+                </a:graphic>
+              </wp:anchor>
+            </w:drawing>
+          </mc:Choice>
+          <mc:Fallback>
+            <w:pict>
+              <v:shape w14:anchorId="4C9BAB8B" id="Text Box 3" o:spid="_x0000_s1028" type="#_x0000_t202" style="position:absolute;margin-left:445.05pt;margin-top:381.7pt;width:1in;height:1in;z-index:251664384;visibility:visible;mso-wrap-style:none;mso-wrap-distance-left:9pt;mso-wrap-distance-top:0;mso-wrap-distance-right:9pt;mso-wrap-distance-bottom:0;mso-position-horizontal:absolute;mso-position-horizontal-relative:text;mso-position-vertical:absolute;mso-position-vertical-relative:text;v-text-anchor:top" o:gfxdata="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" filled="f" stroked="f">
+                <v:textbox>
+                  <w:txbxContent/>
                 </v:textbox>
                 <w10:wrap type="square"/>
               </v:shape>
@@ -2475,7 +2442,7 @@
 </file>
 
 <file path=customXml/itemProps1.xml><?xml version="1.0" encoding="utf-8"?>
-<ds:datastoreItem xmlns:ds="http://schemas.openxmlformats.org/officeDocument/2006/customXml" ds:itemID="{F54C27B7-E703-7946-8C4F-605E91A96975}">
+<ds:datastoreItem xmlns:ds="http://schemas.openxmlformats.org/officeDocument/2006/customXml" ds:itemID="{0916F776-7306-194F-96B0-7BFBBCA342C6}">
   <ds:schemaRefs>
     <ds:schemaRef ds:uri="http://schemas.openxmlformats.org/officeDocument/2006/bibliography"/>
   </ds:schemaRefs>

</xml_diff>

<commit_message>
Continued work on acpcdetect documentation and minor revisions to acpcdetect.cxx
</commit_message>
<xml_diff>
--- a/doc/acpcdetect.docx
+++ b/doc/acpcdetect.docx
@@ -9,16 +9,7 @@
     </w:p>
     <w:p>
       <w:r>
-        <w:t xml:space="preserve">The </w:t>
-      </w:r>
-      <w:r>
-        <w:rPr>
-          <w:rFonts w:ascii="Consolas" w:hAnsi="Consolas"/>
-        </w:rPr>
-        <w:t xml:space="preserve">acpcdetect </w:t>
-      </w:r>
-      <w:r>
-        <w:t xml:space="preserve">program is a module of the Automatic Registration Toolbox (ART). </w:t>
+        <w:t xml:space="preserve">The acpcdetect program is a module of the Automatic Registration Toolbox (ART). </w:t>
       </w:r>
       <w:r>
         <w:t xml:space="preserve">The program takes a 3D T1-weighted structural MRI of the human brain as input. </w:t>
@@ -87,16 +78,7 @@
         <w:t xml:space="preserve"> The FOV center can alternatively be </w:t>
       </w:r>
       <w:r>
-        <w:t xml:space="preserve">placed on the AC point using the </w:t>
-      </w:r>
-      <w:r>
-        <w:rPr>
-          <w:rFonts w:ascii="Consolas" w:hAnsi="Consolas"/>
-        </w:rPr>
-        <w:t xml:space="preserve">-center-AC </w:t>
-      </w:r>
-      <w:r>
-        <w:t>option.</w:t>
+        <w:t>placed on the AC point using the -center-AC option.</w:t>
       </w:r>
     </w:p>
     <w:p>
@@ -112,41 +94,22 @@
         <w:spacing w:before="120"/>
       </w:pPr>
       <w:r>
-        <w:rPr>
-          <w:rFonts w:ascii="Consolas" w:hAnsi="Consolas"/>
-        </w:rPr>
         <w:t xml:space="preserve">-i </w:t>
       </w:r>
       <w:r>
-        <w:rPr>
-          <w:rFonts w:ascii="Consolas" w:hAnsi="Consolas"/>
-        </w:rPr>
         <w:t>(</w:t>
       </w:r>
       <w:r>
-        <w:rPr>
-          <w:rFonts w:ascii="Consolas" w:hAnsi="Consolas"/>
-        </w:rPr>
         <w:t xml:space="preserve">-input) </w:t>
       </w:r>
       <w:r>
-        <w:rPr>
-          <w:rFonts w:ascii="Consolas" w:hAnsi="Consolas"/>
-        </w:rPr>
         <w:t>&lt;</w:t>
       </w:r>
       <w:r>
-        <w:rPr>
-          <w:rFonts w:ascii="Consolas" w:hAnsi="Consolas"/>
-          <w:i/>
-        </w:rPr>
-        <w:t>input-image</w:t>
-      </w:r>
-      <w:r>
-        <w:rPr>
-          <w:rFonts w:ascii="Consolas" w:hAnsi="Consolas"/>
-        </w:rPr>
-        <w:t>&gt;.nii</w:t>
+        <w:t>input-</w:t>
+      </w:r>
+      <w:r>
+        <w:t>image&gt;.nii</w:t>
       </w:r>
       <w:r>
         <w:t>: 3D T1-weighted structural MRI in ‘n+1’ NIFTI1 format of type short or unsigned short</w:t>
@@ -165,21 +128,12 @@
         <w:spacing w:before="120"/>
       </w:pPr>
       <w:r>
-        <w:rPr>
-          <w:rFonts w:ascii="Consolas" w:hAnsi="Consolas"/>
-        </w:rPr>
         <w:t xml:space="preserve">-v </w:t>
       </w:r>
       <w:r>
-        <w:rPr>
-          <w:rFonts w:ascii="Consolas" w:hAnsi="Consolas"/>
-        </w:rPr>
         <w:t>(</w:t>
       </w:r>
       <w:r>
-        <w:rPr>
-          <w:rFonts w:ascii="Consolas" w:hAnsi="Consolas"/>
-        </w:rPr>
         <w:t>-verbose)</w:t>
       </w:r>
       <w:r>
@@ -197,9 +151,6 @@
         <w:spacing w:before="120"/>
       </w:pPr>
       <w:r>
-        <w:rPr>
-          <w:rFonts w:ascii="Consolas" w:hAnsi="Consolas"/>
-        </w:rPr>
         <w:t>-center-AC</w:t>
       </w:r>
       <w:r>
@@ -214,79 +165,41 @@
         <w:spacing w:before="120"/>
       </w:pPr>
       <w:r>
-        <w:rPr>
-          <w:rFonts w:ascii="Consolas" w:hAnsi="Consolas"/>
-        </w:rPr>
-        <w:t>-output-orient</w:t>
-      </w:r>
-      <w:r>
-        <w:t xml:space="preserve"> &lt;</w:t>
-      </w:r>
-      <w:r>
-        <w:t xml:space="preserve">orientation </w:t>
+        <w:t>-output-orient &lt;</w:t>
+      </w:r>
+      <w:r>
+        <w:t>output-</w:t>
+      </w:r>
+      <w:r>
+        <w:t>orientation-</w:t>
       </w:r>
       <w:r>
         <w:t>code&gt;: specifies the orientation of the output image</w:t>
       </w:r>
-    </w:p>
-    <w:p>
-      <w:pPr>
-        <w:spacing w:before="120"/>
-      </w:pPr>
-      <w:r>
-        <w:rPr>
-          <w:rFonts w:ascii="Consolas" w:hAnsi="Consolas"/>
-        </w:rPr>
+      <w:r>
+        <w:t xml:space="preserve"> (default: same as the &lt;input-image&gt;.nii)</w:t>
+      </w:r>
+    </w:p>
+    <w:p>
+      <w:pPr>
+        <w:spacing w:before="120"/>
+      </w:pPr>
+      <w:r>
         <w:t xml:space="preserve">-nx </w:t>
       </w:r>
       <w:r>
-        <w:rPr>
-          <w:rFonts w:ascii="Consolas" w:hAnsi="Consolas"/>
-        </w:rPr>
-        <w:t>&lt;</w:t>
-      </w:r>
-      <w:r>
-        <w:rPr>
-          <w:rFonts w:ascii="Consolas" w:hAnsi="Consolas"/>
-          <w:i/>
-        </w:rPr>
-        <w:t>integer</w:t>
-      </w:r>
-      <w:r>
-        <w:rPr>
-          <w:rFonts w:ascii="Consolas" w:hAnsi="Consolas"/>
-        </w:rPr>
-        <w:t>&gt;</w:t>
-      </w:r>
-      <w:r>
-        <w:t>: number of voxels in i direction (fastest varying index) of the output image</w:t>
-      </w:r>
-    </w:p>
-    <w:p>
-      <w:pPr>
-        <w:spacing w:before="120"/>
-      </w:pPr>
-      <w:r>
-        <w:rPr>
-          <w:rFonts w:ascii="Consolas" w:hAnsi="Consolas"/>
-        </w:rPr>
-        <w:t>-ny &lt;</w:t>
-      </w:r>
-      <w:r>
-        <w:rPr>
-          <w:rFonts w:ascii="Consolas" w:hAnsi="Consolas"/>
-          <w:i/>
-        </w:rPr>
-        <w:t>integer</w:t>
-      </w:r>
-      <w:r>
-        <w:rPr>
-          <w:rFonts w:ascii="Consolas" w:hAnsi="Consolas"/>
-        </w:rPr>
-        <w:t>&gt;</w:t>
-      </w:r>
-      <w:r>
-        <w:t>: number of voxels in j direction (2</w:t>
+        <w:t>&lt;integer&gt;: number of voxels in i direction (fastest varying index) of the output image</w:t>
+      </w:r>
+      <w:r>
+        <w:t xml:space="preserve"> (default: same as the input image in this anatomical direction)</w:t>
+      </w:r>
+    </w:p>
+    <w:p>
+      <w:pPr>
+        <w:spacing w:before="120"/>
+      </w:pPr>
+      <w:r>
+        <w:t>-ny &lt;integer&gt;: number of voxels in j direction (2</w:t>
       </w:r>
       <w:r>
         <w:rPr>
@@ -297,86 +210,44 @@
       <w:r>
         <w:t xml:space="preserve"> fastest varying index) of the output image</w:t>
       </w:r>
-    </w:p>
-    <w:p>
-      <w:pPr>
-        <w:spacing w:before="120"/>
-      </w:pPr>
-      <w:r>
-        <w:rPr>
-          <w:rFonts w:ascii="Consolas" w:hAnsi="Consolas"/>
-        </w:rPr>
-        <w:t>-nz &lt;</w:t>
-      </w:r>
-      <w:r>
-        <w:rPr>
-          <w:rFonts w:ascii="Consolas" w:hAnsi="Consolas"/>
-          <w:i/>
-        </w:rPr>
-        <w:t>integer</w:t>
-      </w:r>
-      <w:r>
-        <w:rPr>
-          <w:rFonts w:ascii="Consolas" w:hAnsi="Consolas"/>
-        </w:rPr>
-        <w:t>&gt;</w:t>
-      </w:r>
-      <w:r>
-        <w:t>: number of voxels in k direction (slowest varying index) of the output image</w:t>
-      </w:r>
-    </w:p>
-    <w:p>
-      <w:pPr>
-        <w:spacing w:before="120"/>
-      </w:pPr>
-      <w:r>
-        <w:rPr>
-          <w:rFonts w:ascii="Consolas" w:hAnsi="Consolas"/>
-        </w:rPr>
-        <w:t>-dx &lt;</w:t>
-      </w:r>
-      <w:r>
-        <w:rPr>
-          <w:rFonts w:ascii="Consolas" w:hAnsi="Consolas"/>
-          <w:i/>
-        </w:rPr>
-        <w:t>float</w:t>
-      </w:r>
-      <w:r>
-        <w:rPr>
-          <w:rFonts w:ascii="Consolas" w:hAnsi="Consolas"/>
-        </w:rPr>
-        <w:t>&gt;</w:t>
-      </w:r>
-      <w:r>
-        <w:t>: voxel size (mm) in i direction (fastest varying index) of the output image</w:t>
-      </w:r>
-    </w:p>
-    <w:p>
-      <w:pPr>
-        <w:spacing w:before="120"/>
-      </w:pPr>
-      <w:r>
-        <w:rPr>
-          <w:rFonts w:ascii="Consolas" w:hAnsi="Consolas"/>
-        </w:rPr>
-        <w:t>-dy &lt;</w:t>
-      </w:r>
-      <w:r>
-        <w:rPr>
-          <w:rFonts w:ascii="Consolas" w:hAnsi="Consolas"/>
-          <w:i/>
-        </w:rPr>
-        <w:t>float</w:t>
-      </w:r>
-      <w:r>
-        <w:rPr>
-          <w:rFonts w:ascii="Consolas" w:hAnsi="Consolas"/>
-        </w:rPr>
-        <w:t>&gt;</w:t>
-      </w:r>
-      <w:r>
-        <w:t>: voxel size (mm) in j direction (2</w:t>
+      <w:r>
+        <w:t xml:space="preserve"> (default: same as the input image in this anatomical direction)</w:t>
+      </w:r>
+    </w:p>
+    <w:p>
+      <w:pPr>
+        <w:spacing w:before="120"/>
+      </w:pPr>
+      <w:r>
+        <w:t>-nz &lt;integer&gt;: number of voxels in k direction (slowest varying index) of the output image</w:t>
+      </w:r>
+      <w:r>
+        <w:t xml:space="preserve"> </w:t>
+      </w:r>
+      <w:r>
+        <w:t>(default: same as the input image in this anatomical direction)</w:t>
+      </w:r>
+    </w:p>
+    <w:p>
+      <w:pPr>
+        <w:spacing w:before="120"/>
+      </w:pPr>
+      <w:r>
+        <w:t>-dx &lt;float&gt;: voxel size (mm) in i direction (fastest varying index) of the output image</w:t>
+      </w:r>
+      <w:r>
+        <w:t xml:space="preserve"> </w:t>
+      </w:r>
+      <w:r>
+        <w:t>(default: same as the input image in this anatomical direction)</w:t>
+      </w:r>
+    </w:p>
+    <w:p>
+      <w:pPr>
+        <w:spacing w:before="120"/>
+      </w:pPr>
+      <w:r>
+        <w:t>-dy &lt;float&gt;: voxel size (mm) in j direction (2</w:t>
       </w:r>
       <w:r>
         <w:rPr>
@@ -387,103 +258,185 @@
       <w:r>
         <w:t xml:space="preserve"> fastest varying index) of the output image</w:t>
       </w:r>
-    </w:p>
-    <w:p>
-      <w:pPr>
-        <w:spacing w:before="120"/>
-      </w:pPr>
-      <w:r>
-        <w:rPr>
-          <w:rFonts w:ascii="Consolas" w:hAnsi="Consolas"/>
-        </w:rPr>
-        <w:t>-dz &lt;</w:t>
-      </w:r>
-      <w:r>
-        <w:rPr>
-          <w:rFonts w:ascii="Consolas" w:hAnsi="Consolas"/>
-          <w:i/>
-        </w:rPr>
-        <w:t>float</w:t>
-      </w:r>
-      <w:r>
-        <w:rPr>
-          <w:rFonts w:ascii="Consolas" w:hAnsi="Consolas"/>
-        </w:rPr>
-        <w:t>&gt;</w:t>
-      </w:r>
-      <w:r>
-        <w:t>: voxel</w:t>
-      </w:r>
-      <w:r>
-        <w:t xml:space="preserve"> size (mm) in k direction (slowest varying index) of the output image</w:t>
-      </w:r>
-    </w:p>
-    <w:p>
-      <w:pPr>
-        <w:spacing w:before="120"/>
-      </w:pPr>
-      <w:r>
-        <w:rPr>
-          <w:rFonts w:ascii="Consolas" w:hAnsi="Consolas"/>
-        </w:rPr>
+      <w:r>
+        <w:t xml:space="preserve"> </w:t>
+      </w:r>
+      <w:r>
+        <w:t>(default: same as the input image in this anatomical direction)</w:t>
+      </w:r>
+    </w:p>
+    <w:p>
+      <w:pPr>
+        <w:spacing w:before="120"/>
+      </w:pPr>
+      <w:r>
+        <w:t>-dz &lt;float&gt;: voxel size (mm) in k direction (slowest varying index) of the output image</w:t>
+      </w:r>
+      <w:r>
+        <w:t xml:space="preserve"> </w:t>
+      </w:r>
+      <w:r>
+        <w:t>(default: same as the input image in this anatomical direction)</w:t>
+      </w:r>
+    </w:p>
+    <w:p>
+      <w:pPr>
+        <w:spacing w:before="120"/>
+      </w:pPr>
+      <w:r>
         <w:t>-o (-output) &lt;</w:t>
       </w:r>
       <w:r>
-        <w:rPr>
-          <w:rFonts w:ascii="Consolas" w:hAnsi="Consolas"/>
-          <w:i/>
-        </w:rPr>
-        <w:t>output-image</w:t>
-      </w:r>
-      <w:r>
-        <w:rPr>
-          <w:rFonts w:ascii="Consolas" w:hAnsi="Consolas"/>
-        </w:rPr>
-        <w:t>&gt;.nii</w:t>
-      </w:r>
-      <w:r>
-        <w:t>: output image names (default: &lt;input-image&gt;_&lt;orientation code&gt;.nii</w:t>
-      </w:r>
-    </w:p>
-    <w:p>
-      <w:pPr>
-        <w:spacing w:before="120"/>
-      </w:pPr>
-      <w:r>
-        <w:t xml:space="preserve">Example 1: </w:t>
-      </w:r>
-      <w:r>
-        <w:t xml:space="preserve">In this example, </w:t>
-      </w:r>
-      <w:r>
-        <w:t>we apply the acpcdetect program to the v1.nii image in $ARTHOME/example1 with no other options except–v to put the program in verbose mode.   With this option, the program prints the name of the inputted image, its orientation (in this case ASL: Anterior-Superior-Left) and the size of the matrix (256x256x128) and voxels size (1x1x1.25 mm</w:t>
-      </w:r>
-      <w:r>
-        <w:rPr>
-          <w:vertAlign w:val="superscript"/>
-        </w:rPr>
-        <w:t>3</w:t>
-      </w:r>
-      <w:r>
-        <w:t xml:space="preserve">) of the input volume.  It also prints the name, orientation, matrix and voxel size of the computed output volume.  Since no other option specified at the command line, the output volume will have the same matrix and voxel size and orientation (ASL) as the input volume.  The name of the output volume will by default be: &lt;input image name&gt;_&lt;output </w:t>
-      </w:r>
+        <w:t>output-</w:t>
+      </w:r>
+      <w:r>
+        <w:t>image&gt;.nii: output image names (default: &lt;</w:t>
+      </w:r>
+      <w:r>
+        <w:t>input-image&gt;_&lt;</w:t>
+      </w:r>
+      <w:r>
+        <w:t>output-</w:t>
+      </w:r>
+      <w:r>
+        <w:t>orientation-</w:t>
+      </w:r>
+      <w:r>
+        <w:t>code&gt;.nii</w:t>
+      </w:r>
+    </w:p>
+    <w:p>
+      <w:pPr>
+        <w:spacing w:before="120"/>
+      </w:pPr>
+      <w:r>
+        <w:t>-noppm: suppresses outputting *.ppm images</w:t>
+      </w:r>
+    </w:p>
+    <w:p>
+      <w:pPr>
+        <w:spacing w:before="120"/>
+      </w:pPr>
+      <w:r>
+        <w:lastRenderedPageBreak/>
+        <w:t>-nopng: suppresses outputting *.png images</w:t>
+      </w:r>
+    </w:p>
+    <w:p>
+      <w:pPr>
+        <w:spacing w:before="120"/>
+      </w:pPr>
+      <w:r>
+        <w:t>-notxt: suppresess outputting *.txt files</w:t>
+      </w:r>
+    </w:p>
+    <w:p>
+      <w:pPr>
+        <w:spacing w:before="120"/>
+      </w:pPr>
+      <w:r>
+        <w:t>-landmarks (-lm) &lt;landmarks-</w:t>
+      </w:r>
+      <w:r>
+        <w:t xml:space="preserve">file&gt;: </w:t>
+      </w:r>
+      <w:r>
+        <w:t xml:space="preserve">(i,j,k) coordinates of </w:t>
+      </w:r>
+      <w:r>
+        <w:t xml:space="preserve">AC, PC and VSPS landmarks are manually specified in the </w:t>
+      </w:r>
+      <w:r>
+        <w:t>&lt;landmarks-</w:t>
+      </w:r>
+      <w:r>
+        <w:t>file&gt;</w:t>
+      </w:r>
+      <w:r>
+        <w:t>; suppresses automatic detection of these landmarks; this is useful when automatic detection fails</w:t>
+      </w:r>
+    </w:p>
+    <w:p>
+      <w:pPr>
+        <w:spacing w:before="120"/>
+      </w:pPr>
+      <w:r>
+        <w:t>-standard: tilt-correction is performed without using the Orion landmarks</w:t>
+      </w:r>
+    </w:p>
+    <w:p>
+      <w:pPr>
+        <w:spacing w:before="120"/>
+      </w:pPr>
+      <w:r>
+        <w:t>-do-no-reorient: the output image is not reoriented, but the sform and qform matrices are updated to reflect r</w:t>
+      </w:r>
+      <w:r>
+        <w:t>egistration to a tilt-corrected</w:t>
+      </w:r>
+      <w:r>
+        <w:t xml:space="preserve"> orientation</w:t>
+      </w:r>
+      <w:r>
+        <w:t>; this option is useful for applications that would like to use acpcdetect for obtaining an initial transformation to a standard space without interpolating the original data.</w:t>
+      </w:r>
+    </w:p>
+    <w:p>
+      <w:pPr>
+        <w:spacing w:before="120"/>
+      </w:pPr>
+      <w:r>
+        <w:t>-nn: use nearest neighbor interpolation</w:t>
+      </w:r>
+    </w:p>
+    <w:p>
+      <w:pPr>
+        <w:spacing w:before="120"/>
+      </w:pPr>
+      <w:r>
+        <w:t>-rac &lt;float&gt;: search radius for the AC (default: 1</w:t>
+      </w:r>
+      <w:r>
+        <w:t>5</w:t>
+      </w:r>
+      <w:r>
+        <w:t xml:space="preserve"> mm)</w:t>
+      </w:r>
+    </w:p>
+    <w:p>
+      <w:pPr>
+        <w:spacing w:before="120"/>
+      </w:pPr>
+      <w:r>
+        <w:t>-rpc &lt;float&gt;: search radius for the PC (default: 1</w:t>
+      </w:r>
+      <w:r>
+        <w:t>5</w:t>
+      </w:r>
+      <w:r>
+        <w:t xml:space="preserve"> mm)</w:t>
+      </w:r>
+    </w:p>
+    <w:p>
+      <w:pPr>
+        <w:spacing w:before="120"/>
+      </w:pPr>
       <w:r>
         <w:rPr>
           <w:noProof/>
         </w:rPr>
-        <w:lastRenderedPageBreak/>
         <mc:AlternateContent>
           <mc:Choice Requires="wps">
             <w:drawing>
-              <wp:anchor distT="0" distB="0" distL="114300" distR="114300" simplePos="0" relativeHeight="251659264" behindDoc="0" locked="0" layoutInCell="1" allowOverlap="1" wp14:anchorId="20B1CE1A" wp14:editId="279D612E">
+              <wp:anchor distT="0" distB="0" distL="114300" distR="114300" simplePos="0" relativeHeight="251659264" behindDoc="0" locked="0" layoutInCell="1" allowOverlap="1" wp14:anchorId="20B1CE1A" wp14:editId="4487553A">
                 <wp:simplePos x="0" y="0"/>
                 <wp:positionH relativeFrom="page">
-                  <wp:align>center</wp:align>
+                  <wp:posOffset>1371600</wp:posOffset>
                 </wp:positionH>
                 <wp:positionV relativeFrom="margin">
-                  <wp:align>top</wp:align>
+                  <wp:posOffset>3446780</wp:posOffset>
                 </wp:positionV>
-                <wp:extent cx="5029200" cy="2267712"/>
+                <wp:extent cx="5029200" cy="2267585"/>
                 <wp:effectExtent l="0" t="0" r="0" b="0"/>
                 <wp:wrapTopAndBottom/>
                 <wp:docPr id="1" name="Text Box 1"/>
@@ -495,7 +448,7 @@
                       <wps:spPr>
                         <a:xfrm>
                           <a:off x="0" y="0"/>
-                          <a:ext cx="5029200" cy="2267712"/>
+                          <a:ext cx="5029200" cy="2267585"/>
                         </a:xfrm>
                         <a:prstGeom prst="rect">
                           <a:avLst/>
@@ -648,7 +601,7 @@
                 <v:stroke joinstyle="miter"/>
                 <v:path gradientshapeok="t" o:connecttype="rect"/>
               </v:shapetype>
-              <v:shape id="Text Box 1" o:spid="_x0000_s1026" type="#_x0000_t202" style="position:absolute;margin-left:0;margin-top:0;width:396pt;height:178.55pt;z-index:251659264;visibility:visible;mso-wrap-style:square;mso-width-percent:0;mso-height-percent:0;mso-wrap-distance-left:9pt;mso-wrap-distance-top:0;mso-wrap-distance-right:9pt;mso-wrap-distance-bottom:0;mso-position-horizontal:center;mso-position-horizontal-relative:page;mso-position-vertical:top;mso-position-vertical-relative:margin;mso-width-percent:0;mso-height-percent:0;mso-width-relative:margin;mso-height-relative:margin;v-text-anchor:top" o:gfxdata="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" filled="f" stroked="f">
+              <v:shape id="Text Box 1" o:spid="_x0000_s1026" type="#_x0000_t202" style="position:absolute;margin-left:108pt;margin-top:271.4pt;width:396pt;height:178.55pt;z-index:251659264;visibility:visible;mso-wrap-style:square;mso-width-percent:0;mso-height-percent:0;mso-wrap-distance-left:9pt;mso-wrap-distance-top:0;mso-wrap-distance-right:9pt;mso-wrap-distance-bottom:0;mso-position-horizontal:absolute;mso-position-horizontal-relative:page;mso-position-vertical:absolute;mso-position-vertical-relative:margin;mso-width-percent:0;mso-height-percent:0;mso-width-relative:margin;mso-height-relative:margin;v-text-anchor:top" o:gfxdata="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" filled="f" stroked="f">
                 <v:textbox>
                   <w:txbxContent>
                     <w:p>
@@ -760,27 +713,47 @@
         </mc:AlternateContent>
       </w:r>
       <w:r>
-        <w:t xml:space="preserve">orientation&gt;.nii, which in this example is v1_ASL.nii.  The output volume will be written in the </w:t>
+        <w:t>-rvsps &lt;float&gt;: search radius for the VSPS (default: 50 mm)</w:t>
       </w:r>
       <w:bookmarkStart w:id="0" w:name="_GoBack"/>
       <w:bookmarkEnd w:id="0"/>
-      <w:r>
-        <w:t>same directory as the input volume.</w:t>
+    </w:p>
+    <w:p>
+      <w:pPr>
+        <w:spacing w:before="120"/>
+      </w:pPr>
+      <w:r>
+        <w:t xml:space="preserve">Example 1: </w:t>
+      </w:r>
+      <w:r>
+        <w:t xml:space="preserve">In this example, </w:t>
+      </w:r>
+      <w:r>
+        <w:t>we apply the acpcdetect program to the v1.nii image in $ARTHOME/example1 with no other options except–v to put the program in verbose mode.   With this option, the program prints the name of the inputted image, its orientation (in this case ASL: Anterior-Superior-Left) and the size of the matrix (256x256x128) and voxels size (1x1x1.25 mm</w:t>
+      </w:r>
+      <w:r>
+        <w:rPr>
+          <w:vertAlign w:val="superscript"/>
+        </w:rPr>
+        <w:t>3</w:t>
+      </w:r>
+      <w:r>
+        <w:t>) of the input volume.  It also prints the name, orientation, matrix and voxel size of the computed output volume.  Since no other option specified at the command line, the output volume will have the same matrix and voxel size and orientation (ASL) as the input volume.  The name of the output volume will by default be: &lt;input image name&gt;_&lt;output orientation&gt;.nii, which in this example is v1_ASL.nii.  The output volume will be written in the same directory as the input volume.</w:t>
       </w:r>
     </w:p>
     <w:p>
       <w:pPr>
         <w:pStyle w:val="p1"/>
         <w:rPr>
-          <w:rFonts w:ascii="Consolas" w:hAnsi="Consolas"/>
-          <w:sz w:val="24"/>
-          <w:szCs w:val="24"/>
-        </w:rPr>
-      </w:pPr>
-      <w:r>
-        <w:rPr>
-          <w:rStyle w:val="s1"/>
-          <w:rFonts w:ascii="Consolas" w:hAnsi="Consolas"/>
+          <w:rFonts w:asciiTheme="minorHAnsi" w:hAnsiTheme="minorHAnsi"/>
+          <w:sz w:val="24"/>
+          <w:szCs w:val="24"/>
+        </w:rPr>
+      </w:pPr>
+      <w:r>
+        <w:rPr>
+          <w:rStyle w:val="s1"/>
+          <w:rFonts w:asciiTheme="minorHAnsi" w:hAnsiTheme="minorHAnsi"/>
           <w:sz w:val="24"/>
           <w:szCs w:val="24"/>
         </w:rPr>
@@ -791,15 +764,15 @@
       <w:pPr>
         <w:pStyle w:val="p1"/>
         <w:rPr>
-          <w:rFonts w:ascii="Consolas" w:hAnsi="Consolas"/>
-          <w:sz w:val="24"/>
-          <w:szCs w:val="24"/>
-        </w:rPr>
-      </w:pPr>
-      <w:r>
-        <w:rPr>
-          <w:rStyle w:val="s1"/>
-          <w:rFonts w:ascii="Consolas" w:hAnsi="Consolas"/>
+          <w:rFonts w:asciiTheme="minorHAnsi" w:hAnsiTheme="minorHAnsi"/>
+          <w:sz w:val="24"/>
+          <w:szCs w:val="24"/>
+        </w:rPr>
+      </w:pPr>
+      <w:r>
+        <w:rPr>
+          <w:rStyle w:val="s1"/>
+          <w:rFonts w:asciiTheme="minorHAnsi" w:hAnsiTheme="minorHAnsi"/>
           <w:sz w:val="24"/>
           <w:szCs w:val="24"/>
         </w:rPr>
@@ -810,15 +783,15 @@
       <w:pPr>
         <w:pStyle w:val="p1"/>
         <w:rPr>
-          <w:rFonts w:ascii="Consolas" w:hAnsi="Consolas"/>
-          <w:sz w:val="24"/>
-          <w:szCs w:val="24"/>
-        </w:rPr>
-      </w:pPr>
-      <w:r>
-        <w:rPr>
-          <w:rStyle w:val="s1"/>
-          <w:rFonts w:ascii="Consolas" w:hAnsi="Consolas"/>
+          <w:rFonts w:asciiTheme="minorHAnsi" w:hAnsiTheme="minorHAnsi"/>
+          <w:sz w:val="24"/>
+          <w:szCs w:val="24"/>
+        </w:rPr>
+      </w:pPr>
+      <w:r>
+        <w:rPr>
+          <w:rStyle w:val="s1"/>
+          <w:rFonts w:asciiTheme="minorHAnsi" w:hAnsiTheme="minorHAnsi"/>
           <w:sz w:val="24"/>
           <w:szCs w:val="24"/>
         </w:rPr>
@@ -829,15 +802,15 @@
       <w:pPr>
         <w:pStyle w:val="p1"/>
         <w:rPr>
-          <w:rFonts w:ascii="Consolas" w:hAnsi="Consolas"/>
-          <w:sz w:val="24"/>
-          <w:szCs w:val="24"/>
-        </w:rPr>
-      </w:pPr>
-      <w:r>
-        <w:rPr>
-          <w:rStyle w:val="s1"/>
-          <w:rFonts w:ascii="Consolas" w:hAnsi="Consolas"/>
+          <w:rFonts w:asciiTheme="minorHAnsi" w:hAnsiTheme="minorHAnsi"/>
+          <w:sz w:val="24"/>
+          <w:szCs w:val="24"/>
+        </w:rPr>
+      </w:pPr>
+      <w:r>
+        <w:rPr>
+          <w:rStyle w:val="s1"/>
+          <w:rFonts w:asciiTheme="minorHAnsi" w:hAnsiTheme="minorHAnsi"/>
           <w:sz w:val="24"/>
           <w:szCs w:val="24"/>
         </w:rPr>
@@ -848,15 +821,15 @@
       <w:pPr>
         <w:pStyle w:val="p1"/>
         <w:rPr>
-          <w:rFonts w:ascii="Consolas" w:hAnsi="Consolas"/>
-          <w:sz w:val="24"/>
-          <w:szCs w:val="24"/>
-        </w:rPr>
-      </w:pPr>
-      <w:r>
-        <w:rPr>
-          <w:rStyle w:val="s1"/>
-          <w:rFonts w:ascii="Consolas" w:hAnsi="Consolas"/>
+          <w:rFonts w:asciiTheme="minorHAnsi" w:hAnsiTheme="minorHAnsi"/>
+          <w:sz w:val="24"/>
+          <w:szCs w:val="24"/>
+        </w:rPr>
+      </w:pPr>
+      <w:r>
+        <w:rPr>
+          <w:rStyle w:val="s1"/>
+          <w:rFonts w:asciiTheme="minorHAnsi" w:hAnsiTheme="minorHAnsi"/>
           <w:sz w:val="24"/>
           <w:szCs w:val="24"/>
         </w:rPr>
@@ -867,15 +840,15 @@
       <w:pPr>
         <w:pStyle w:val="p1"/>
         <w:rPr>
-          <w:rFonts w:ascii="Consolas" w:hAnsi="Consolas"/>
-          <w:sz w:val="24"/>
-          <w:szCs w:val="24"/>
-        </w:rPr>
-      </w:pPr>
-      <w:r>
-        <w:rPr>
-          <w:rStyle w:val="s1"/>
-          <w:rFonts w:ascii="Consolas" w:hAnsi="Consolas"/>
+          <w:rFonts w:asciiTheme="minorHAnsi" w:hAnsiTheme="minorHAnsi"/>
+          <w:sz w:val="24"/>
+          <w:szCs w:val="24"/>
+        </w:rPr>
+      </w:pPr>
+      <w:r>
+        <w:rPr>
+          <w:rStyle w:val="s1"/>
+          <w:rFonts w:asciiTheme="minorHAnsi" w:hAnsiTheme="minorHAnsi"/>
           <w:sz w:val="24"/>
           <w:szCs w:val="24"/>
         </w:rPr>
@@ -886,15 +859,15 @@
       <w:pPr>
         <w:pStyle w:val="p1"/>
         <w:rPr>
-          <w:rFonts w:ascii="Consolas" w:hAnsi="Consolas"/>
-          <w:sz w:val="24"/>
-          <w:szCs w:val="24"/>
-        </w:rPr>
-      </w:pPr>
-      <w:r>
-        <w:rPr>
-          <w:rStyle w:val="s1"/>
-          <w:rFonts w:ascii="Consolas" w:hAnsi="Consolas"/>
+          <w:rFonts w:asciiTheme="minorHAnsi" w:hAnsiTheme="minorHAnsi"/>
+          <w:sz w:val="24"/>
+          <w:szCs w:val="24"/>
+        </w:rPr>
+      </w:pPr>
+      <w:r>
+        <w:rPr>
+          <w:rStyle w:val="s1"/>
+          <w:rFonts w:asciiTheme="minorHAnsi" w:hAnsiTheme="minorHAnsi"/>
           <w:sz w:val="24"/>
           <w:szCs w:val="24"/>
         </w:rPr>
@@ -905,15 +878,15 @@
       <w:pPr>
         <w:pStyle w:val="p1"/>
         <w:rPr>
-          <w:rFonts w:ascii="Consolas" w:hAnsi="Consolas"/>
-          <w:sz w:val="24"/>
-          <w:szCs w:val="24"/>
-        </w:rPr>
-      </w:pPr>
-      <w:r>
-        <w:rPr>
-          <w:rStyle w:val="s1"/>
-          <w:rFonts w:ascii="Consolas" w:hAnsi="Consolas"/>
+          <w:rFonts w:asciiTheme="minorHAnsi" w:hAnsiTheme="minorHAnsi"/>
+          <w:sz w:val="24"/>
+          <w:szCs w:val="24"/>
+        </w:rPr>
+      </w:pPr>
+      <w:r>
+        <w:rPr>
+          <w:rStyle w:val="s1"/>
+          <w:rFonts w:asciiTheme="minorHAnsi" w:hAnsiTheme="minorHAnsi"/>
           <w:sz w:val="24"/>
           <w:szCs w:val="24"/>
         </w:rPr>
@@ -924,15 +897,15 @@
       <w:pPr>
         <w:pStyle w:val="p1"/>
         <w:rPr>
-          <w:rFonts w:ascii="Consolas" w:hAnsi="Consolas"/>
-          <w:sz w:val="24"/>
-          <w:szCs w:val="24"/>
-        </w:rPr>
-      </w:pPr>
-      <w:r>
-        <w:rPr>
-          <w:rStyle w:val="s1"/>
-          <w:rFonts w:ascii="Consolas" w:hAnsi="Consolas"/>
+          <w:rFonts w:asciiTheme="minorHAnsi" w:hAnsiTheme="minorHAnsi"/>
+          <w:sz w:val="24"/>
+          <w:szCs w:val="24"/>
+        </w:rPr>
+      </w:pPr>
+      <w:r>
+        <w:rPr>
+          <w:rStyle w:val="s1"/>
+          <w:rFonts w:asciiTheme="minorHAnsi" w:hAnsiTheme="minorHAnsi"/>
           <w:sz w:val="24"/>
           <w:szCs w:val="24"/>
         </w:rPr>
@@ -943,15 +916,15 @@
       <w:pPr>
         <w:pStyle w:val="p1"/>
         <w:rPr>
-          <w:rFonts w:ascii="Consolas" w:hAnsi="Consolas"/>
-          <w:sz w:val="24"/>
-          <w:szCs w:val="24"/>
-        </w:rPr>
-      </w:pPr>
-      <w:r>
-        <w:rPr>
-          <w:rStyle w:val="s1"/>
-          <w:rFonts w:ascii="Consolas" w:hAnsi="Consolas"/>
+          <w:rFonts w:asciiTheme="minorHAnsi" w:hAnsiTheme="minorHAnsi"/>
+          <w:sz w:val="24"/>
+          <w:szCs w:val="24"/>
+        </w:rPr>
+      </w:pPr>
+      <w:r>
+        <w:rPr>
+          <w:rStyle w:val="s1"/>
+          <w:rFonts w:asciiTheme="minorHAnsi" w:hAnsiTheme="minorHAnsi"/>
           <w:sz w:val="24"/>
           <w:szCs w:val="24"/>
         </w:rPr>
@@ -962,15 +935,15 @@
       <w:pPr>
         <w:pStyle w:val="p1"/>
         <w:rPr>
-          <w:rFonts w:ascii="Consolas" w:hAnsi="Consolas"/>
-          <w:sz w:val="24"/>
-          <w:szCs w:val="24"/>
-        </w:rPr>
-      </w:pPr>
-      <w:r>
-        <w:rPr>
-          <w:rStyle w:val="s1"/>
-          <w:rFonts w:ascii="Consolas" w:hAnsi="Consolas"/>
+          <w:rFonts w:asciiTheme="minorHAnsi" w:hAnsiTheme="minorHAnsi"/>
+          <w:sz w:val="24"/>
+          <w:szCs w:val="24"/>
+        </w:rPr>
+      </w:pPr>
+      <w:r>
+        <w:rPr>
+          <w:rStyle w:val="s1"/>
+          <w:rFonts w:asciiTheme="minorHAnsi" w:hAnsiTheme="minorHAnsi"/>
           <w:sz w:val="24"/>
           <w:szCs w:val="24"/>
         </w:rPr>
@@ -990,15 +963,15 @@
         <w:pStyle w:val="p1"/>
         <w:rPr>
           <w:rStyle w:val="s1"/>
-          <w:rFonts w:ascii="Consolas" w:hAnsi="Consolas"/>
-          <w:sz w:val="24"/>
-          <w:szCs w:val="24"/>
-        </w:rPr>
-      </w:pPr>
-      <w:r>
-        <w:rPr>
-          <w:rStyle w:val="s1"/>
-          <w:rFonts w:ascii="Consolas" w:hAnsi="Consolas"/>
+          <w:rFonts w:asciiTheme="minorHAnsi" w:hAnsiTheme="minorHAnsi"/>
+          <w:sz w:val="24"/>
+          <w:szCs w:val="24"/>
+        </w:rPr>
+      </w:pPr>
+      <w:r>
+        <w:rPr>
+          <w:rStyle w:val="s1"/>
+          <w:rFonts w:asciiTheme="minorHAnsi" w:hAnsiTheme="minorHAnsi"/>
           <w:sz w:val="24"/>
           <w:szCs w:val="24"/>
         </w:rPr>
@@ -1007,7 +980,7 @@
       <w:r>
         <w:rPr>
           <w:rStyle w:val="s1"/>
-          <w:rFonts w:ascii="Consolas" w:hAnsi="Consolas"/>
+          <w:rFonts w:asciiTheme="minorHAnsi" w:hAnsiTheme="minorHAnsi"/>
           <w:sz w:val="24"/>
           <w:szCs w:val="24"/>
         </w:rPr>
@@ -1019,15 +992,15 @@
         <w:pStyle w:val="p1"/>
         <w:rPr>
           <w:rStyle w:val="s1"/>
-          <w:rFonts w:ascii="Consolas" w:hAnsi="Consolas"/>
-          <w:sz w:val="24"/>
-          <w:szCs w:val="24"/>
-        </w:rPr>
-      </w:pPr>
-      <w:r>
-        <w:rPr>
-          <w:rStyle w:val="s1"/>
-          <w:rFonts w:ascii="Consolas" w:hAnsi="Consolas"/>
+          <w:rFonts w:asciiTheme="minorHAnsi" w:hAnsiTheme="minorHAnsi"/>
+          <w:sz w:val="24"/>
+          <w:szCs w:val="24"/>
+        </w:rPr>
+      </w:pPr>
+      <w:r>
+        <w:rPr>
+          <w:rStyle w:val="s1"/>
+          <w:rFonts w:asciiTheme="minorHAnsi" w:hAnsiTheme="minorHAnsi"/>
           <w:sz w:val="24"/>
           <w:szCs w:val="24"/>
         </w:rPr>
@@ -1039,15 +1012,15 @@
         <w:pStyle w:val="p1"/>
         <w:rPr>
           <w:rStyle w:val="s1"/>
-          <w:rFonts w:ascii="Consolas" w:hAnsi="Consolas"/>
-          <w:sz w:val="24"/>
-          <w:szCs w:val="24"/>
-        </w:rPr>
-      </w:pPr>
-      <w:r>
-        <w:rPr>
-          <w:rStyle w:val="s1"/>
-          <w:rFonts w:ascii="Consolas" w:hAnsi="Consolas"/>
+          <w:rFonts w:asciiTheme="minorHAnsi" w:hAnsiTheme="minorHAnsi"/>
+          <w:sz w:val="24"/>
+          <w:szCs w:val="24"/>
+        </w:rPr>
+      </w:pPr>
+      <w:r>
+        <w:rPr>
+          <w:rStyle w:val="s1"/>
+          <w:rFonts w:asciiTheme="minorHAnsi" w:hAnsiTheme="minorHAnsi"/>
           <w:sz w:val="24"/>
           <w:szCs w:val="24"/>
         </w:rPr>
@@ -1059,15 +1032,15 @@
         <w:pStyle w:val="p1"/>
         <w:rPr>
           <w:rStyle w:val="s1"/>
-          <w:rFonts w:ascii="Consolas" w:hAnsi="Consolas"/>
-          <w:sz w:val="24"/>
-          <w:szCs w:val="24"/>
-        </w:rPr>
-      </w:pPr>
-      <w:r>
-        <w:rPr>
-          <w:rStyle w:val="s1"/>
-          <w:rFonts w:ascii="Consolas" w:hAnsi="Consolas"/>
+          <w:rFonts w:asciiTheme="minorHAnsi" w:hAnsiTheme="minorHAnsi"/>
+          <w:sz w:val="24"/>
+          <w:szCs w:val="24"/>
+        </w:rPr>
+      </w:pPr>
+      <w:r>
+        <w:rPr>
+          <w:rStyle w:val="s1"/>
+          <w:rFonts w:asciiTheme="minorHAnsi" w:hAnsiTheme="minorHAnsi"/>
           <w:sz w:val="24"/>
           <w:szCs w:val="24"/>
         </w:rPr>
@@ -1079,15 +1052,15 @@
         <w:pStyle w:val="p1"/>
         <w:rPr>
           <w:rStyle w:val="s1"/>
-          <w:rFonts w:ascii="Consolas" w:hAnsi="Consolas"/>
-          <w:sz w:val="24"/>
-          <w:szCs w:val="24"/>
-        </w:rPr>
-      </w:pPr>
-      <w:r>
-        <w:rPr>
-          <w:rStyle w:val="s1"/>
-          <w:rFonts w:ascii="Consolas" w:hAnsi="Consolas"/>
+          <w:rFonts w:asciiTheme="minorHAnsi" w:hAnsiTheme="minorHAnsi"/>
+          <w:sz w:val="24"/>
+          <w:szCs w:val="24"/>
+        </w:rPr>
+      </w:pPr>
+      <w:r>
+        <w:rPr>
+          <w:rStyle w:val="s1"/>
+          <w:rFonts w:asciiTheme="minorHAnsi" w:hAnsiTheme="minorHAnsi"/>
           <w:sz w:val="24"/>
           <w:szCs w:val="24"/>
         </w:rPr>
@@ -1099,15 +1072,15 @@
         <w:pStyle w:val="p1"/>
         <w:rPr>
           <w:rStyle w:val="s1"/>
-          <w:rFonts w:ascii="Consolas" w:hAnsi="Consolas"/>
-          <w:sz w:val="24"/>
-          <w:szCs w:val="24"/>
-        </w:rPr>
-      </w:pPr>
-      <w:r>
-        <w:rPr>
-          <w:rStyle w:val="s1"/>
-          <w:rFonts w:ascii="Consolas" w:hAnsi="Consolas"/>
+          <w:rFonts w:asciiTheme="minorHAnsi" w:hAnsiTheme="minorHAnsi"/>
+          <w:sz w:val="24"/>
+          <w:szCs w:val="24"/>
+        </w:rPr>
+      </w:pPr>
+      <w:r>
+        <w:rPr>
+          <w:rStyle w:val="s1"/>
+          <w:rFonts w:asciiTheme="minorHAnsi" w:hAnsiTheme="minorHAnsi"/>
           <w:sz w:val="24"/>
           <w:szCs w:val="24"/>
         </w:rPr>
@@ -1119,15 +1092,15 @@
         <w:pStyle w:val="p1"/>
         <w:rPr>
           <w:rStyle w:val="s1"/>
-          <w:rFonts w:ascii="Consolas" w:hAnsi="Consolas"/>
-          <w:sz w:val="24"/>
-          <w:szCs w:val="24"/>
-        </w:rPr>
-      </w:pPr>
-      <w:r>
-        <w:rPr>
-          <w:rStyle w:val="s1"/>
-          <w:rFonts w:ascii="Consolas" w:hAnsi="Consolas"/>
+          <w:rFonts w:asciiTheme="minorHAnsi" w:hAnsiTheme="minorHAnsi"/>
+          <w:sz w:val="24"/>
+          <w:szCs w:val="24"/>
+        </w:rPr>
+      </w:pPr>
+      <w:r>
+        <w:rPr>
+          <w:rStyle w:val="s1"/>
+          <w:rFonts w:asciiTheme="minorHAnsi" w:hAnsiTheme="minorHAnsi"/>
           <w:sz w:val="24"/>
           <w:szCs w:val="24"/>
         </w:rPr>
@@ -1139,15 +1112,15 @@
         <w:pStyle w:val="p1"/>
         <w:rPr>
           <w:rStyle w:val="s1"/>
-          <w:rFonts w:ascii="Consolas" w:hAnsi="Consolas"/>
-          <w:sz w:val="24"/>
-          <w:szCs w:val="24"/>
-        </w:rPr>
-      </w:pPr>
-      <w:r>
-        <w:rPr>
-          <w:rStyle w:val="s1"/>
-          <w:rFonts w:ascii="Consolas" w:hAnsi="Consolas"/>
+          <w:rFonts w:asciiTheme="minorHAnsi" w:hAnsiTheme="minorHAnsi"/>
+          <w:sz w:val="24"/>
+          <w:szCs w:val="24"/>
+        </w:rPr>
+      </w:pPr>
+      <w:r>
+        <w:rPr>
+          <w:rStyle w:val="s1"/>
+          <w:rFonts w:asciiTheme="minorHAnsi" w:hAnsiTheme="minorHAnsi"/>
           <w:sz w:val="24"/>
           <w:szCs w:val="24"/>
         </w:rPr>
@@ -1159,15 +1132,15 @@
         <w:pStyle w:val="p1"/>
         <w:rPr>
           <w:rStyle w:val="s1"/>
-          <w:rFonts w:ascii="Consolas" w:hAnsi="Consolas"/>
-          <w:sz w:val="24"/>
-          <w:szCs w:val="24"/>
-        </w:rPr>
-      </w:pPr>
-      <w:r>
-        <w:rPr>
-          <w:rStyle w:val="s1"/>
-          <w:rFonts w:ascii="Consolas" w:hAnsi="Consolas"/>
+          <w:rFonts w:asciiTheme="minorHAnsi" w:hAnsiTheme="minorHAnsi"/>
+          <w:sz w:val="24"/>
+          <w:szCs w:val="24"/>
+        </w:rPr>
+      </w:pPr>
+      <w:r>
+        <w:rPr>
+          <w:rStyle w:val="s1"/>
+          <w:rFonts w:asciiTheme="minorHAnsi" w:hAnsiTheme="minorHAnsi"/>
           <w:sz w:val="24"/>
           <w:szCs w:val="24"/>
         </w:rPr>
@@ -1179,15 +1152,15 @@
         <w:pStyle w:val="p1"/>
         <w:rPr>
           <w:rStyle w:val="s1"/>
-          <w:rFonts w:ascii="Consolas" w:hAnsi="Consolas"/>
-          <w:sz w:val="24"/>
-          <w:szCs w:val="24"/>
-        </w:rPr>
-      </w:pPr>
-      <w:r>
-        <w:rPr>
-          <w:rStyle w:val="s1"/>
-          <w:rFonts w:ascii="Consolas" w:hAnsi="Consolas"/>
+          <w:rFonts w:asciiTheme="minorHAnsi" w:hAnsiTheme="minorHAnsi"/>
+          <w:sz w:val="24"/>
+          <w:szCs w:val="24"/>
+        </w:rPr>
+      </w:pPr>
+      <w:r>
+        <w:rPr>
+          <w:rStyle w:val="s1"/>
+          <w:rFonts w:asciiTheme="minorHAnsi" w:hAnsiTheme="minorHAnsi"/>
           <w:sz w:val="24"/>
           <w:szCs w:val="24"/>
         </w:rPr>
@@ -1199,15 +1172,15 @@
         <w:pStyle w:val="p1"/>
         <w:rPr>
           <w:rStyle w:val="s1"/>
-          <w:rFonts w:ascii="Consolas" w:hAnsi="Consolas"/>
-          <w:sz w:val="24"/>
-          <w:szCs w:val="24"/>
-        </w:rPr>
-      </w:pPr>
-      <w:r>
-        <w:rPr>
-          <w:rStyle w:val="s1"/>
-          <w:rFonts w:ascii="Consolas" w:hAnsi="Consolas"/>
+          <w:rFonts w:asciiTheme="minorHAnsi" w:hAnsiTheme="minorHAnsi"/>
+          <w:sz w:val="24"/>
+          <w:szCs w:val="24"/>
+        </w:rPr>
+      </w:pPr>
+      <w:r>
+        <w:rPr>
+          <w:rStyle w:val="s1"/>
+          <w:rFonts w:asciiTheme="minorHAnsi" w:hAnsiTheme="minorHAnsi"/>
           <w:sz w:val="24"/>
           <w:szCs w:val="24"/>
         </w:rPr>
@@ -1219,7 +1192,7 @@
         <w:pStyle w:val="p1"/>
         <w:rPr>
           <w:rStyle w:val="s1"/>
-          <w:rFonts w:ascii="Consolas" w:hAnsi="Consolas"/>
+          <w:rFonts w:asciiTheme="minorHAnsi" w:hAnsiTheme="minorHAnsi"/>
           <w:sz w:val="24"/>
           <w:szCs w:val="24"/>
         </w:rPr>
@@ -2442,7 +2415,7 @@
 </file>
 
 <file path=customXml/itemProps1.xml><?xml version="1.0" encoding="utf-8"?>
-<ds:datastoreItem xmlns:ds="http://schemas.openxmlformats.org/officeDocument/2006/customXml" ds:itemID="{0916F776-7306-194F-96B0-7BFBBCA342C6}">
+<ds:datastoreItem xmlns:ds="http://schemas.openxmlformats.org/officeDocument/2006/customXml" ds:itemID="{66A7B97B-2811-6741-8C77-D4584DEB1AAE}">
   <ds:schemaRefs>
     <ds:schemaRef ds:uri="http://schemas.openxmlformats.org/officeDocument/2006/bibliography"/>
   </ds:schemaRefs>

</xml_diff>

<commit_message>
Remove the -o option from acpcdetect; continued work on acpcdetect.dox
</commit_message>
<xml_diff>
--- a/doc/acpcdetect.docx
+++ b/doc/acpcdetect.docx
@@ -3,11 +3,17 @@
 <w:document xmlns:wpc="http://schemas.microsoft.com/office/word/2010/wordprocessingCanvas" xmlns:mo="http://schemas.microsoft.com/office/mac/office/2008/main" xmlns:mc="http://schemas.openxmlformats.org/markup-compatibility/2006" xmlns:mv="urn:schemas-microsoft-com:mac:vml" xmlns:o="urn:schemas-microsoft-com:office:office" xmlns:r="http://schemas.openxmlformats.org/officeDocument/2006/relationships" xmlns:m="http://schemas.openxmlformats.org/officeDocument/2006/math" xmlns:v="urn:schemas-microsoft-com:vml" xmlns:wp14="http://schemas.microsoft.com/office/word/2010/wordprocessingDrawing" xmlns:wp="http://schemas.openxmlformats.org/drawingml/2006/wordprocessingDrawing" xmlns:w10="urn:schemas-microsoft-com:office:word" xmlns:w="http://schemas.openxmlformats.org/wordprocessingml/2006/main" xmlns:w14="http://schemas.microsoft.com/office/word/2010/wordml" xmlns:w15="http://schemas.microsoft.com/office/word/2012/wordml" xmlns:wpg="http://schemas.microsoft.com/office/word/2010/wordprocessingGroup" xmlns:wpi="http://schemas.microsoft.com/office/word/2010/wordprocessingInk" xmlns:wne="http://schemas.microsoft.com/office/word/2006/wordml" xmlns:wps="http://schemas.microsoft.com/office/word/2010/wordprocessingShape" mc:Ignorable="w14 w15 wp14">
   <w:body>
     <w:p>
-      <w:r>
-        <w:t>Introduction:</w:t>
-      </w:r>
-    </w:p>
-    <w:p>
+      <w:pPr>
+        <w:rPr>
+          <w:b/>
+        </w:rPr>
+      </w:pPr>
+      <w:r>
+        <w:rPr>
+          <w:b/>
+        </w:rPr>
+        <w:t xml:space="preserve">Introduction: </w:t>
+      </w:r>
       <w:r>
         <w:t xml:space="preserve">The acpcdetect program is a module of the Automatic Registration Toolbox (ART). </w:t>
       </w:r>
@@ -84,8 +90,157 @@
     <w:p>
       <w:pPr>
         <w:spacing w:before="120"/>
-      </w:pPr>
-      <w:r>
+        <w:rPr>
+          <w:b/>
+        </w:rPr>
+      </w:pPr>
+      <w:r>
+        <w:rPr>
+          <w:b/>
+        </w:rPr>
+        <w:t xml:space="preserve">Orientation code: </w:t>
+      </w:r>
+      <w:r>
+        <w:t xml:space="preserve">In ART, the </w:t>
+      </w:r>
+      <w:r>
+        <w:t>anatomical</w:t>
+      </w:r>
+      <w:r>
+        <w:t xml:space="preserve"> orientation of 3D volumes is specified by a 3-letter orientation code consisting of a combination of letters A, P, L, R, S and I, denoting anterior, posterior, left, right, superior and inferior directions, respectively.  </w:t>
+      </w:r>
+      <w:r>
+        <w:t xml:space="preserve">For example, the orientation code PIL indicates the </w:t>
+      </w:r>
+      <w:r>
+        <w:t>volume’s</w:t>
+      </w:r>
+      <w:r>
+        <w:t xml:space="preserve"> (i, j, k) voxel coordinates point towards posterior, inferior </w:t>
+      </w:r>
+      <w:r>
+        <w:t xml:space="preserve">and left directions. Similarly, </w:t>
+      </w:r>
+      <w:r>
+        <w:t>the orientation code RAS indicates (i, j, k) point to right, anterior and superior directions.</w:t>
+      </w:r>
+      <w:r>
+        <w:t xml:space="preserve"> There are 48 possible orientation codes.</w:t>
+      </w:r>
+    </w:p>
+    <w:p>
+      <w:pPr>
+        <w:spacing w:before="120"/>
+        <w:rPr>
+          <w:b/>
+        </w:rPr>
+      </w:pPr>
+      <w:r>
+        <w:rPr>
+          <w:b/>
+        </w:rPr>
+        <w:t>Usage:</w:t>
+      </w:r>
+    </w:p>
+    <w:p>
+      <w:pPr>
+        <w:spacing w:before="120"/>
+      </w:pPr>
+      <w:r>
+        <w:t>acpcdetect –i &lt;input-image&gt;.nii [</w:t>
+      </w:r>
+      <w:r>
+        <w:t>–</w:t>
+      </w:r>
+      <w:r>
+        <w:t xml:space="preserve">v –h –center-AC –output-orient –nx &lt;interger&gt; </w:t>
+      </w:r>
+      <w:r>
+        <w:t>–</w:t>
+      </w:r>
+      <w:r>
+        <w:t xml:space="preserve">ny &lt;integer&gt; </w:t>
+      </w:r>
+      <w:r>
+        <w:t>–</w:t>
+      </w:r>
+      <w:r>
+        <w:t xml:space="preserve">nz &lt;integer&gt; </w:t>
+      </w:r>
+      <w:r>
+        <w:t>–</w:t>
+      </w:r>
+      <w:r>
+        <w:t xml:space="preserve">dx &lt;float&gt; </w:t>
+      </w:r>
+      <w:r>
+        <w:t>–</w:t>
+      </w:r>
+      <w:r>
+        <w:t xml:space="preserve">dy &lt;float&gt; </w:t>
+      </w:r>
+      <w:r>
+        <w:t>–</w:t>
+      </w:r>
+      <w:r>
+        <w:t>dz &lt;float&gt;</w:t>
+      </w:r>
+      <w:r>
+        <w:t xml:space="preserve"> </w:t>
+      </w:r>
+      <w:bookmarkStart w:id="0" w:name="_GoBack"/>
+      <w:bookmarkEnd w:id="0"/>
+      <w:r>
+        <w:t xml:space="preserve">–noppm –nopng </w:t>
+      </w:r>
+      <w:r>
+        <w:t>–</w:t>
+      </w:r>
+      <w:r>
+        <w:t>notxt</w:t>
+      </w:r>
+      <w:r>
+        <w:t xml:space="preserve"> –lm &lt;landmarks-file&gt;</w:t>
+      </w:r>
+      <w:r>
+        <w:t xml:space="preserve"> </w:t>
+      </w:r>
+      <w:r>
+        <w:t>–</w:t>
+      </w:r>
+      <w:r>
+        <w:t xml:space="preserve">standard –nn </w:t>
+      </w:r>
+      <w:r>
+        <w:t xml:space="preserve">–rac &lt;float&gt; </w:t>
+      </w:r>
+      <w:r>
+        <w:t>–</w:t>
+      </w:r>
+      <w:r>
+        <w:t xml:space="preserve">rpc &lt;float&gt; </w:t>
+      </w:r>
+      <w:r>
+        <w:t>–</w:t>
+      </w:r>
+      <w:r>
+        <w:t>rvsps &lt;float&gt;</w:t>
+      </w:r>
+      <w:r>
+        <w:t>]</w:t>
+      </w:r>
+    </w:p>
+    <w:p>
+      <w:pPr>
+        <w:spacing w:before="120"/>
+        <w:rPr>
+          <w:b/>
+        </w:rPr>
+      </w:pPr>
+      <w:r>
+        <w:rPr>
+          <w:b/>
+        </w:rPr>
         <w:t>Required argument:</w:t>
       </w:r>
     </w:p>
@@ -97,10 +252,10 @@
         <w:t xml:space="preserve">-i </w:t>
       </w:r>
       <w:r>
-        <w:t>(</w:t>
-      </w:r>
-      <w:r>
-        <w:t xml:space="preserve">-input) </w:t>
+        <w:t xml:space="preserve"> or -input</w:t>
+      </w:r>
+      <w:r>
+        <w:t xml:space="preserve"> </w:t>
       </w:r>
       <w:r>
         <w:t>&lt;</w:t>
@@ -112,14 +267,29 @@
         <w:t>image&gt;.nii</w:t>
       </w:r>
       <w:r>
-        <w:t>: 3D T1-weighted structural MRI in ‘n+1’ NIFTI1 format of type short or unsigned short</w:t>
-      </w:r>
-    </w:p>
-    <w:p>
-      <w:pPr>
-        <w:spacing w:before="120"/>
-      </w:pPr>
-      <w:r>
+        <w:t xml:space="preserve">: </w:t>
+      </w:r>
+      <w:r>
+        <w:t xml:space="preserve">Input image should be a </w:t>
+      </w:r>
+      <w:r>
+        <w:t>3D T1-weighted structural MRI in ‘n+1’ NIFTI1 format of type short or unsigned short</w:t>
+      </w:r>
+      <w:r>
+        <w:t>.</w:t>
+      </w:r>
+    </w:p>
+    <w:p>
+      <w:pPr>
+        <w:spacing w:before="120"/>
+        <w:rPr>
+          <w:b/>
+        </w:rPr>
+      </w:pPr>
+      <w:r>
+        <w:rPr>
+          <w:b/>
+        </w:rPr>
         <w:t>Optional arguments:</w:t>
       </w:r>
     </w:p>
@@ -131,16 +301,13 @@
         <w:t xml:space="preserve">-v </w:t>
       </w:r>
       <w:r>
-        <w:t>(</w:t>
-      </w:r>
-      <w:r>
-        <w:t>-verbose)</w:t>
+        <w:t xml:space="preserve"> or -verbose</w:t>
       </w:r>
       <w:r>
         <w:t xml:space="preserve">: </w:t>
       </w:r>
       <w:r>
-        <w:t>e</w:t>
+        <w:t>E</w:t>
       </w:r>
       <w:r>
         <w:t>nables verbose mode</w:t>
@@ -151,6 +318,17 @@
         <w:spacing w:before="120"/>
       </w:pPr>
       <w:r>
+        <w:t>-h or -help</w:t>
+      </w:r>
+      <w:r>
+        <w:t>: Prints a help message</w:t>
+      </w:r>
+    </w:p>
+    <w:p>
+      <w:pPr>
+        <w:spacing w:before="120"/>
+      </w:pPr>
+      <w:r>
         <w:t>-center-AC</w:t>
       </w:r>
       <w:r>
@@ -219,6 +397,7 @@
         <w:spacing w:before="120"/>
       </w:pPr>
       <w:r>
+        <w:lastRenderedPageBreak/>
         <w:t>-nz &lt;integer&gt;: number of voxels in k direction (slowest varying index) of the output image</w:t>
       </w:r>
       <w:r>
@@ -284,32 +463,6 @@
         <w:spacing w:before="120"/>
       </w:pPr>
       <w:r>
-        <w:t>-o (-output) &lt;</w:t>
-      </w:r>
-      <w:r>
-        <w:t>output-</w:t>
-      </w:r>
-      <w:r>
-        <w:t>image&gt;.nii: output image names (default: &lt;</w:t>
-      </w:r>
-      <w:r>
-        <w:t>input-image&gt;_&lt;</w:t>
-      </w:r>
-      <w:r>
-        <w:t>output-</w:t>
-      </w:r>
-      <w:r>
-        <w:t>orientation-</w:t>
-      </w:r>
-      <w:r>
-        <w:t>code&gt;.nii</w:t>
-      </w:r>
-    </w:p>
-    <w:p>
-      <w:pPr>
-        <w:spacing w:before="120"/>
-      </w:pPr>
-      <w:r>
         <w:t>-noppm: suppresses outputting *.ppm images</w:t>
       </w:r>
     </w:p>
@@ -318,7 +471,6 @@
         <w:spacing w:before="120"/>
       </w:pPr>
       <w:r>
-        <w:lastRenderedPageBreak/>
         <w:t>-nopng: suppresses outputting *.png images</w:t>
       </w:r>
     </w:p>
@@ -394,7 +546,10 @@
         <w:spacing w:before="120"/>
       </w:pPr>
       <w:r>
-        <w:t>-rac &lt;float&gt;: search radius for the AC (default: 1</w:t>
+        <w:t>-rac &lt;float&gt;: S</w:t>
+      </w:r>
+      <w:r>
+        <w:t>earch radius for the AC (default: 1</w:t>
       </w:r>
       <w:r>
         <w:t>5</w:t>
@@ -408,7 +563,10 @@
         <w:spacing w:before="120"/>
       </w:pPr>
       <w:r>
-        <w:t>-rpc &lt;float&gt;: search radius for the PC (default: 1</w:t>
+        <w:t>-rpc &lt;float&gt;: S</w:t>
+      </w:r>
+      <w:r>
+        <w:t>earch radius for the PC (default: 1</w:t>
       </w:r>
       <w:r>
         <w:t>5</w:t>
@@ -428,13 +586,13 @@
         <mc:AlternateContent>
           <mc:Choice Requires="wps">
             <w:drawing>
-              <wp:anchor distT="0" distB="0" distL="114300" distR="114300" simplePos="0" relativeHeight="251659264" behindDoc="0" locked="0" layoutInCell="1" allowOverlap="1" wp14:anchorId="20B1CE1A" wp14:editId="4487553A">
+              <wp:anchor distT="0" distB="0" distL="114300" distR="114300" simplePos="0" relativeHeight="251659264" behindDoc="0" locked="0" layoutInCell="1" allowOverlap="1" wp14:anchorId="20B1CE1A" wp14:editId="54D2FA35">
                 <wp:simplePos x="0" y="0"/>
                 <wp:positionH relativeFrom="page">
                   <wp:posOffset>1371600</wp:posOffset>
                 </wp:positionH>
                 <wp:positionV relativeFrom="margin">
-                  <wp:posOffset>3446780</wp:posOffset>
+                  <wp:posOffset>5846445</wp:posOffset>
                 </wp:positionV>
                 <wp:extent cx="5029200" cy="2267585"/>
                 <wp:effectExtent l="0" t="0" r="0" b="0"/>
@@ -601,7 +759,7 @@
                 <v:stroke joinstyle="miter"/>
                 <v:path gradientshapeok="t" o:connecttype="rect"/>
               </v:shapetype>
-              <v:shape id="Text Box 1" o:spid="_x0000_s1026" type="#_x0000_t202" style="position:absolute;margin-left:108pt;margin-top:271.4pt;width:396pt;height:178.55pt;z-index:251659264;visibility:visible;mso-wrap-style:square;mso-width-percent:0;mso-height-percent:0;mso-wrap-distance-left:9pt;mso-wrap-distance-top:0;mso-wrap-distance-right:9pt;mso-wrap-distance-bottom:0;mso-position-horizontal:absolute;mso-position-horizontal-relative:page;mso-position-vertical:absolute;mso-position-vertical-relative:margin;mso-width-percent:0;mso-height-percent:0;mso-width-relative:margin;mso-height-relative:margin;v-text-anchor:top" o:gfxdata="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" filled="f" stroked="f">
+              <v:shape id="Text Box 1" o:spid="_x0000_s1026" type="#_x0000_t202" style="position:absolute;margin-left:108pt;margin-top:460.35pt;width:396pt;height:178.55pt;z-index:251659264;visibility:visible;mso-wrap-style:square;mso-width-percent:0;mso-height-percent:0;mso-wrap-distance-left:9pt;mso-wrap-distance-top:0;mso-wrap-distance-right:9pt;mso-wrap-distance-bottom:0;mso-position-horizontal:absolute;mso-position-horizontal-relative:page;mso-position-vertical:absolute;mso-position-vertical-relative:margin;mso-width-percent:0;mso-height-percent:0;mso-width-relative:margin;mso-height-relative:margin;v-text-anchor:top" o:gfxdata="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" filled="f" stroked="f">
                 <v:textbox>
                   <w:txbxContent>
                     <w:p>
@@ -713,10 +871,11 @@
         </mc:AlternateContent>
       </w:r>
       <w:r>
-        <w:t>-rvsps &lt;float&gt;: search radius for the VSPS (default: 50 mm)</w:t>
-      </w:r>
-      <w:bookmarkStart w:id="0" w:name="_GoBack"/>
-      <w:bookmarkEnd w:id="0"/>
+        <w:t>-rvsps &lt;float&gt;: S</w:t>
+      </w:r>
+      <w:r>
+        <w:t>earch radius for the VSPS (default: 50 mm)</w:t>
+      </w:r>
     </w:p>
     <w:p>
       <w:pPr>
@@ -2415,7 +2574,7 @@
 </file>
 
 <file path=customXml/itemProps1.xml><?xml version="1.0" encoding="utf-8"?>
-<ds:datastoreItem xmlns:ds="http://schemas.openxmlformats.org/officeDocument/2006/customXml" ds:itemID="{66A7B97B-2811-6741-8C77-D4584DEB1AAE}">
+<ds:datastoreItem xmlns:ds="http://schemas.openxmlformats.org/officeDocument/2006/customXml" ds:itemID="{926461E9-F451-DD46-AC97-1FD598A38391}">
   <ds:schemaRefs>
     <ds:schemaRef ds:uri="http://schemas.openxmlformats.org/officeDocument/2006/bibliography"/>
   </ds:schemaRefs>

</xml_diff>

<commit_message>
continued major revisions to acpcdetect
</commit_message>
<xml_diff>
--- a/doc/acpcdetect.docx
+++ b/doc/acpcdetect.docx
@@ -188,8 +188,6 @@
       <w:r>
         <w:t xml:space="preserve"> </w:t>
       </w:r>
-      <w:bookmarkStart w:id="0" w:name="_GoBack"/>
-      <w:bookmarkEnd w:id="0"/>
       <w:r>
         <w:t xml:space="preserve">–noppm –nopng </w:t>
       </w:r>
@@ -1361,6 +1359,8 @@
       <w:pPr>
         <w:spacing w:before="120"/>
       </w:pPr>
+      <w:bookmarkStart w:id="0" w:name="_GoBack"/>
+      <w:bookmarkEnd w:id="0"/>
       <w:r>
         <w:rPr>
           <w:noProof/>
@@ -1368,10 +1368,10 @@
         <mc:AlternateContent>
           <mc:Choice Requires="wps">
             <w:drawing>
-              <wp:anchor distT="0" distB="0" distL="114300" distR="114300" simplePos="0" relativeHeight="251663360" behindDoc="0" locked="0" layoutInCell="1" allowOverlap="0" wp14:anchorId="78D94959" wp14:editId="6603A548">
+              <wp:anchor distT="0" distB="0" distL="114300" distR="114300" simplePos="0" relativeHeight="251663360" behindDoc="0" locked="0" layoutInCell="1" allowOverlap="0" wp14:anchorId="78D94959" wp14:editId="5010490A">
                 <wp:simplePos x="0" y="0"/>
                 <wp:positionH relativeFrom="column">
-                  <wp:posOffset>621665</wp:posOffset>
+                  <wp:posOffset>396875</wp:posOffset>
                 </wp:positionH>
                 <wp:positionV relativeFrom="paragraph">
                   <wp:posOffset>0</wp:posOffset>
@@ -1488,7 +1488,7 @@
           </mc:Choice>
           <mc:Fallback>
             <w:pict>
-              <v:shape w14:anchorId="78D94959" id="Text Box 8" o:spid="_x0000_s1027" type="#_x0000_t202" style="position:absolute;margin-left:48.95pt;margin-top:0;width:396pt;height:178.55pt;z-index:251663360;visibility:visible;mso-wrap-style:square;mso-width-percent:0;mso-height-percent:0;mso-wrap-distance-left:9pt;mso-wrap-distance-top:0;mso-wrap-distance-right:9pt;mso-wrap-distance-bottom:0;mso-position-horizontal:absolute;mso-position-horizontal-relative:text;mso-position-vertical:absolute;mso-position-vertical-relative:text;mso-width-percent:0;mso-height-percent:0;mso-width-relative:margin;mso-height-relative:margin;v-text-anchor:top" o:gfxdata="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" o:allowoverlap="f" filled="f" stroked="f">
+              <v:shape w14:anchorId="78D94959" id="Text Box 8" o:spid="_x0000_s1027" type="#_x0000_t202" style="position:absolute;margin-left:31.25pt;margin-top:0;width:396pt;height:178.55pt;z-index:251663360;visibility:visible;mso-wrap-style:square;mso-width-percent:0;mso-height-percent:0;mso-wrap-distance-left:9pt;mso-wrap-distance-top:0;mso-wrap-distance-right:9pt;mso-wrap-distance-bottom:0;mso-position-horizontal:absolute;mso-position-horizontal-relative:text;mso-position-vertical:absolute;mso-position-vertical-relative:text;mso-width-percent:0;mso-height-percent:0;mso-width-relative:margin;mso-height-relative:margin;v-text-anchor:top" o:gfxdata="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" o:allowoverlap="f" filled="f" stroked="f">
                 <v:textbox style="mso-next-textbox:#Text Box 3">
                   <w:txbxContent>
                     <w:p>
@@ -2574,7 +2574,7 @@
 </file>
 
 <file path=customXml/itemProps1.xml><?xml version="1.0" encoding="utf-8"?>
-<ds:datastoreItem xmlns:ds="http://schemas.openxmlformats.org/officeDocument/2006/customXml" ds:itemID="{926461E9-F451-DD46-AC97-1FD598A38391}">
+<ds:datastoreItem xmlns:ds="http://schemas.openxmlformats.org/officeDocument/2006/customXml" ds:itemID="{14EA99A8-C4B7-1145-815D-5361F5BEC92E}">
   <ds:schemaRefs>
     <ds:schemaRef ds:uri="http://schemas.openxmlformats.org/officeDocument/2006/bibliography"/>
   </ds:schemaRefs>

</xml_diff>